<commit_message>
Multiple enhancements, handle single line tables
Handle Unanticipated use case for single lines in Model Spec Mission Params tables: Inclinations, Altitude, Starting Epoch.

Multiple enhancements to Reduce-Reports
</commit_message>
<xml_diff>
--- a/GMAT Automation Software User Manual.docx
+++ b/GMAT Automation Software User Manual.docx
@@ -10,6 +10,7 @@
         <w:t>GMAT Automation Software User Manual</w:t>
       </w:r>
     </w:p>
+    <w:p/>
     <w:sdt>
       <w:sdtPr>
         <w:rPr>
@@ -76,7 +77,7 @@
             </w:rPr>
             <w:fldChar w:fldCharType="separate"/>
           </w:r>
-          <w:hyperlink w:anchor="_Toc5781808" w:history="1">
+          <w:hyperlink w:anchor="_Toc14856080" w:history="1">
             <w:r>
               <w:rPr>
                 <w:rStyle w:val="Hyperlink"/>
@@ -117,7 +118,7 @@
                 <w:noProof/>
                 <w:webHidden/>
               </w:rPr>
-              <w:instrText xml:space="preserve"> PAGEREF _Toc5781808 \h </w:instrText>
+              <w:instrText xml:space="preserve"> PAGEREF _Toc14856080 \h </w:instrText>
             </w:r>
             <w:r>
               <w:rPr>
@@ -160,7 +161,7 @@
               <w:noProof/>
             </w:rPr>
           </w:pPr>
-          <w:hyperlink w:anchor="_Toc5781809" w:history="1">
+          <w:hyperlink w:anchor="_Toc14856081" w:history="1">
             <w:r>
               <w:rPr>
                 <w:rStyle w:val="Hyperlink"/>
@@ -201,7 +202,7 @@
                 <w:noProof/>
                 <w:webHidden/>
               </w:rPr>
-              <w:instrText xml:space="preserve"> PAGEREF _Toc5781809 \h </w:instrText>
+              <w:instrText xml:space="preserve"> PAGEREF _Toc14856081 \h </w:instrText>
             </w:r>
             <w:r>
               <w:rPr>
@@ -244,7 +245,7 @@
               <w:noProof/>
             </w:rPr>
           </w:pPr>
-          <w:hyperlink w:anchor="_Toc5781810" w:history="1">
+          <w:hyperlink w:anchor="_Toc14856082" w:history="1">
             <w:r>
               <w:rPr>
                 <w:rStyle w:val="Hyperlink"/>
@@ -285,7 +286,7 @@
                 <w:noProof/>
                 <w:webHidden/>
               </w:rPr>
-              <w:instrText xml:space="preserve"> PAGEREF _Toc5781810 \h </w:instrText>
+              <w:instrText xml:space="preserve"> PAGEREF _Toc14856082 \h </w:instrText>
             </w:r>
             <w:r>
               <w:rPr>
@@ -328,7 +329,7 @@
               <w:noProof/>
             </w:rPr>
           </w:pPr>
-          <w:hyperlink w:anchor="_Toc5781811" w:history="1">
+          <w:hyperlink w:anchor="_Toc14856083" w:history="1">
             <w:r>
               <w:rPr>
                 <w:rStyle w:val="Hyperlink"/>
@@ -369,7 +370,7 @@
                 <w:noProof/>
                 <w:webHidden/>
               </w:rPr>
-              <w:instrText xml:space="preserve"> PAGEREF _Toc5781811 \h </w:instrText>
+              <w:instrText xml:space="preserve"> PAGEREF _Toc14856083 \h </w:instrText>
             </w:r>
             <w:r>
               <w:rPr>
@@ -412,7 +413,7 @@
               <w:noProof/>
             </w:rPr>
           </w:pPr>
-          <w:hyperlink w:anchor="_Toc5781812" w:history="1">
+          <w:hyperlink w:anchor="_Toc14856084" w:history="1">
             <w:r>
               <w:rPr>
                 <w:rStyle w:val="Hyperlink"/>
@@ -453,7 +454,7 @@
                 <w:noProof/>
                 <w:webHidden/>
               </w:rPr>
-              <w:instrText xml:space="preserve"> PAGEREF _Toc5781812 \h </w:instrText>
+              <w:instrText xml:space="preserve"> PAGEREF _Toc14856084 \h </w:instrText>
             </w:r>
             <w:r>
               <w:rPr>
@@ -496,7 +497,7 @@
               <w:noProof/>
             </w:rPr>
           </w:pPr>
-          <w:hyperlink w:anchor="_Toc5781813" w:history="1">
+          <w:hyperlink w:anchor="_Toc14856085" w:history="1">
             <w:r>
               <w:rPr>
                 <w:rStyle w:val="Hyperlink"/>
@@ -537,7 +538,7 @@
                 <w:noProof/>
                 <w:webHidden/>
               </w:rPr>
-              <w:instrText xml:space="preserve"> PAGEREF _Toc5781813 \h </w:instrText>
+              <w:instrText xml:space="preserve"> PAGEREF _Toc14856085 \h </w:instrText>
             </w:r>
             <w:r>
               <w:rPr>
@@ -580,7 +581,7 @@
               <w:noProof/>
             </w:rPr>
           </w:pPr>
-          <w:hyperlink w:anchor="_Toc5781814" w:history="1">
+          <w:hyperlink w:anchor="_Toc14856086" w:history="1">
             <w:r>
               <w:rPr>
                 <w:rStyle w:val="Hyperlink"/>
@@ -621,7 +622,7 @@
                 <w:noProof/>
                 <w:webHidden/>
               </w:rPr>
-              <w:instrText xml:space="preserve"> PAGEREF _Toc5781814 \h </w:instrText>
+              <w:instrText xml:space="preserve"> PAGEREF _Toc14856086 \h </w:instrText>
             </w:r>
             <w:r>
               <w:rPr>
@@ -664,7 +665,7 @@
               <w:noProof/>
             </w:rPr>
           </w:pPr>
-          <w:hyperlink w:anchor="_Toc5781815" w:history="1">
+          <w:hyperlink w:anchor="_Toc14856087" w:history="1">
             <w:r>
               <w:rPr>
                 <w:rStyle w:val="Hyperlink"/>
@@ -705,7 +706,7 @@
                 <w:noProof/>
                 <w:webHidden/>
               </w:rPr>
-              <w:instrText xml:space="preserve"> PAGEREF _Toc5781815 \h </w:instrText>
+              <w:instrText xml:space="preserve"> PAGEREF _Toc14856087 \h </w:instrText>
             </w:r>
             <w:r>
               <w:rPr>
@@ -751,29 +752,29 @@
     <w:p>
       <w:pPr>
         <w:pStyle w:val="Heading1"/>
-      </w:pPr>
-      <w:bookmarkStart w:id="0" w:name="_Toc5781808"/>
-      <w:r>
+        <w:sectPr>
+          <w:footerReference w:type="default" r:id="rId11"/>
+          <w:pgSz w:w="12240" w:h="15840"/>
+          <w:pgMar w:top="1440" w:right="1440" w:bottom="1440" w:left="1440" w:header="720" w:footer="720" w:gutter="0"/>
+          <w:cols w:space="720"/>
+          <w:docGrid w:linePitch="360"/>
+        </w:sectPr>
+      </w:pPr>
+      <w:bookmarkStart w:id="0" w:name="_Toc14856080"/>
+    </w:p>
+    <w:p>
+      <w:pPr>
+        <w:pStyle w:val="Heading1"/>
+      </w:pPr>
+      <w:r>
+        <w:lastRenderedPageBreak/>
         <w:t>Introduction</w:t>
       </w:r>
       <w:bookmarkEnd w:id="0"/>
     </w:p>
     <w:p>
       <w:r>
-        <w:t>The GMAT Automation Software is a related set of Python scripts used to generate and run batches of GMAT model files.  These model files vary in terms of resour</w:t>
-      </w:r>
-      <w:bookmarkStart w:id="1" w:name="_GoBack"/>
-      <w:bookmarkEnd w:id="1"/>
-      <w:r>
-        <w:t>ce values in accordance with an Excel workbook referred to as a “</w:t>
-      </w:r>
-      <w:proofErr w:type="spellStart"/>
-      <w:r>
-        <w:t>configspec</w:t>
-      </w:r>
-      <w:proofErr w:type="spellEnd"/>
-      <w:r>
-        <w:t>”.</w:t>
+        <w:t>The GMAT Automation Software is a related set of Python scripts used to generate and run batches of GMAT model files.  These model files vary in terms of resource values in accordance with an Excel workbook referred to as a “configspec”.</w:t>
       </w:r>
     </w:p>
     <w:p>
@@ -838,57 +839,49 @@
       <w:pPr>
         <w:pStyle w:val="Heading2"/>
       </w:pPr>
-      <w:bookmarkStart w:id="2" w:name="_Toc5781809"/>
+      <w:bookmarkStart w:id="1" w:name="_Toc14856081"/>
       <w:r>
         <w:t>Assumed Directory Structure</w:t>
       </w:r>
+      <w:bookmarkEnd w:id="1"/>
+    </w:p>
+    <w:p>
+      <w:r>
+        <w:t xml:space="preserve">“OUTPUT_PATH” is defined in gmat_startup_file.txt located in the bin directory of the installed GMAT application (in Windows this is under the %APPDATALOCAL% defined directory.) </w:t>
+      </w:r>
+    </w:p>
+    <w:p>
+      <w:r>
+        <w:t>GMAT uses this directory to store or load model files.</w:t>
+      </w:r>
+    </w:p>
+    <w:p>
+      <w:r>
+        <w:t>This system is designed with the assumption that there is a “Batch” directory and a “Report” directory located under the OUTPUT_PATH reference, e.g. “[OUTPUT_PATH]/Batch</w:t>
+      </w:r>
+      <w:r>
+        <w:t>/</w:t>
+      </w:r>
+      <w:r>
+        <w:t xml:space="preserve">” and </w:t>
+      </w:r>
+      <w:r>
+        <w:t>“[OUTPUT_PATH]/Report/”.</w:t>
+      </w:r>
+    </w:p>
+    <w:p>
+      <w:pPr>
+        <w:pStyle w:val="Heading2"/>
+      </w:pPr>
+      <w:bookmarkStart w:id="2" w:name="_Toc14856082"/>
+      <w:r>
+        <w:t>System</w:t>
+      </w:r>
       <w:bookmarkEnd w:id="2"/>
     </w:p>
     <w:p>
       <w:r>
-        <w:t xml:space="preserve">“OUTPUT_PATH” is defined in gmat_startup_file.txt located in the bin directory of the installed GMAT application (in Windows this is under the %APPDATALOCAL% defined directory.) </w:t>
-      </w:r>
-    </w:p>
-    <w:p>
-      <w:r>
-        <w:t>GMAT uses this directory to store or load model files.</w:t>
-      </w:r>
-    </w:p>
-    <w:p>
-      <w:r>
-        <w:t>This system is designed with the assumption that there is a “Batch” directory and a “Report” directory located under the OUTPUT_PATH reference, e.g. “[OUTPUT_PATH]/Batch</w:t>
-      </w:r>
-      <w:r>
-        <w:t>/</w:t>
-      </w:r>
-      <w:r>
-        <w:t xml:space="preserve">” and </w:t>
-      </w:r>
-      <w:r>
-        <w:t>“[OUTPUT_PATH]/Report/”.</w:t>
-      </w:r>
-    </w:p>
-    <w:p>
-      <w:pPr>
-        <w:pStyle w:val="Heading2"/>
-      </w:pPr>
-      <w:bookmarkStart w:id="3" w:name="_Toc5781810"/>
-      <w:r>
-        <w:t>System</w:t>
-      </w:r>
-      <w:bookmarkEnd w:id="3"/>
-    </w:p>
-    <w:p>
-      <w:r>
-        <w:t xml:space="preserve">Use of Excel as the source of </w:t>
-      </w:r>
-      <w:proofErr w:type="spellStart"/>
-      <w:r>
-        <w:t>configspec</w:t>
-      </w:r>
-      <w:proofErr w:type="spellEnd"/>
-      <w:r>
-        <w:t xml:space="preserve"> constrains this system to execution on the Windows platform.   The environment variable, %APPDATALOCAL%, </w:t>
+        <w:t xml:space="preserve">Use of Excel as the source of configspec constrains this system to execution on the Windows platform.   The environment variable, %APPDATALOCAL%, </w:t>
       </w:r>
       <w:r>
         <w:t>is used by the python programs to locate GMAT</w:t>
@@ -920,15 +913,7 @@
         <w:t xml:space="preserve"> Execution of GMAT Model Files is math intensive and requires significant platform resources to execute.</w:t>
       </w:r>
       <w:r>
-        <w:t xml:space="preserve">  </w:t>
-      </w:r>
-      <w:proofErr w:type="spellStart"/>
-      <w:r>
-        <w:t>Numpy</w:t>
-      </w:r>
-      <w:proofErr w:type="spellEnd"/>
-      <w:r>
-        <w:t xml:space="preserve"> libraries are used extensively.</w:t>
+        <w:t xml:space="preserve">  Numpy libraries are used extensively.</w:t>
       </w:r>
       <w:r>
         <w:t xml:space="preserve">  The </w:t>
@@ -936,11 +921,9 @@
       <w:r>
         <w:t>“</w:t>
       </w:r>
-      <w:proofErr w:type="spellStart"/>
       <w:r>
         <w:t>gmat_batcher</w:t>
       </w:r>
-      <w:proofErr w:type="spellEnd"/>
       <w:r>
         <w:t>”</w:t>
       </w:r>
@@ -951,7 +934,6 @@
         <w:t xml:space="preserve">multiple parallel processes of </w:t>
       </w:r>
       <w:r>
-        <w:lastRenderedPageBreak/>
         <w:t xml:space="preserve">GMAT </w:t>
       </w:r>
       <w:r>
@@ -1070,11 +1052,12 @@
       <w:pPr>
         <w:pStyle w:val="Heading1"/>
       </w:pPr>
-      <w:bookmarkStart w:id="4" w:name="_Toc5781811"/>
-      <w:r>
+      <w:bookmarkStart w:id="3" w:name="_Toc14856083"/>
+      <w:r>
+        <w:lastRenderedPageBreak/>
         <w:t>GMAT Model Files</w:t>
       </w:r>
-      <w:bookmarkEnd w:id="4"/>
+      <w:bookmarkEnd w:id="3"/>
     </w:p>
     <w:p>
       <w:r>
@@ -1111,16 +1094,7 @@
         <w:t>;</w:t>
       </w:r>
       <w:r>
-        <w:t xml:space="preserve"> “</w:t>
-      </w:r>
-      <w:r>
-        <w:t>ModelMissionTemplate.script</w:t>
-      </w:r>
-      <w:r>
-        <w:t>”, “</w:t>
-      </w:r>
-      <w:r>
-        <w:t>Include_StaticDefinitions.script</w:t>
+        <w:t xml:space="preserve"> “ModelMissionTemplate.script”, “Include_StaticDefinitions.script</w:t>
       </w:r>
       <w:r>
         <w:t>” and</w:t>
@@ -1177,125 +1151,95 @@
     </w:p>
     <w:p>
       <w:r>
-        <w:t>T</w:t>
-      </w:r>
-      <w:r>
-        <w:t xml:space="preserve">he bulk of </w:t>
-      </w:r>
-      <w:r>
-        <w:t>GMAT model</w:t>
+        <w:t>The bulk of GMAT model resource definitions do not change from model to model and are factored into the invariable macro</w:t>
+      </w:r>
+      <w:r>
+        <w:t>,</w:t>
       </w:r>
       <w:r>
         <w:t xml:space="preserve"> </w:t>
       </w:r>
       <w:r>
-        <w:t>r</w:t>
-      </w:r>
-      <w:r>
-        <w:t>esource definitions</w:t>
-      </w:r>
-      <w:r>
-        <w:t xml:space="preserve"> do not change from model to model and</w:t>
-      </w:r>
-      <w:r>
-        <w:t xml:space="preserve"> are factored into the invariable macro</w:t>
+        <w:t>“</w:t>
+      </w:r>
+      <w:r>
+        <w:t>Include_StaticDefinitions.script</w:t>
+      </w:r>
+      <w:r>
+        <w:t>”</w:t>
+      </w:r>
+      <w:r>
+        <w:t>.</w:t>
+      </w:r>
+      <w:r>
+        <w:t xml:space="preserve">  This invariable macro must be maintained by the user.</w:t>
+      </w:r>
+    </w:p>
+    <w:p>
+      <w:r>
+        <w:t>The mission and spacecraft configuration is read from an Excel workbook by modelgen.py, which creates and saves mission specific include file</w:t>
+      </w:r>
+      <w:r>
+        <w:t>s</w:t>
+      </w:r>
+      <w:r>
+        <w:t xml:space="preserve"> in the Batch directory. Each generated include file is uniquely named with configuration, epoch, Julian day and time of generation, and each filename is prefixed with the string "Include_".</w:t>
+      </w:r>
+    </w:p>
+    <w:p>
+      <w:r>
+        <w:t xml:space="preserve">The appended copy of ModelMissionTemplate.script is saved in </w:t>
+      </w:r>
+      <w:r>
+        <w:t>a</w:t>
+      </w:r>
+      <w:r>
+        <w:t xml:space="preserve"> Batch directory. It is important that ModelMissionTemplate.script be kept small, because modelgen.py may copy it hundreds of times. </w:t>
+      </w:r>
+    </w:p>
+    <w:p>
+      <w:r>
+        <w:t xml:space="preserve">ModelMissionTemplate.script and its include files are intended to be executed from the GMAT command line.  The GMAT GUI cannot be used to edit these files. </w:t>
+      </w:r>
+    </w:p>
+    <w:p>
+      <w:r>
+        <w:t xml:space="preserve">When it is necessary to </w:t>
+      </w:r>
+      <w:r>
+        <w:t>create a new model,</w:t>
+      </w:r>
+      <w:r>
+        <w:t xml:space="preserve"> for instance to introduce a different Mission Sequence,</w:t>
+      </w:r>
+      <w:r>
+        <w:t xml:space="preserve"> proceed with design and test using the GMAT GUI</w:t>
       </w:r>
       <w:r>
         <w:t>,</w:t>
       </w:r>
       <w:r>
-        <w:t xml:space="preserve"> </w:t>
-      </w:r>
-      <w:r>
-        <w:t>“</w:t>
+        <w:t xml:space="preserve"> then cut and paste the static resource definitions into the </w:t>
       </w:r>
       <w:r>
         <w:t>Include_StaticDefinitions.script</w:t>
       </w:r>
       <w:r>
-        <w:t>”</w:t>
-      </w:r>
-      <w:r>
-        <w:t>.</w:t>
-      </w:r>
-      <w:r>
-        <w:t xml:space="preserve">  </w:t>
-      </w:r>
-      <w:r>
-        <w:t>Th</w:t>
-      </w:r>
-      <w:r>
-        <w:t>is</w:t>
-      </w:r>
-      <w:r>
-        <w:t xml:space="preserve"> invariable macro must be maintained by the user.</w:t>
-      </w:r>
-    </w:p>
-    <w:p>
-      <w:r>
-        <w:t>The mission and spacecraft configuration is read from an Excel workbook by modelgen.py, which creates and saves mission specific include file</w:t>
+        <w:t>, and cut and paste</w:t>
+      </w:r>
+      <w:r>
+        <w:t xml:space="preserve"> the </w:t>
+      </w:r>
+      <w:r>
+        <w:t>m</w:t>
+      </w:r>
+      <w:r>
+        <w:t xml:space="preserve">ission </w:t>
       </w:r>
       <w:r>
         <w:t>s</w:t>
       </w:r>
       <w:r>
-        <w:t xml:space="preserve"> in the Batch directory. Each generated include file is uniquely named with configuration, epoch, Julian day and time of generation, and each filename is prefixed with the string "Include_".</w:t>
-      </w:r>
-    </w:p>
-    <w:p>
-      <w:r>
-        <w:t xml:space="preserve">The appended copy of ModelMissionTemplate.script is saved in </w:t>
-      </w:r>
-      <w:r>
-        <w:t>a</w:t>
-      </w:r>
-      <w:r>
-        <w:t xml:space="preserve"> Batch directory. It is important that ModelMissionTemplate.script be kept small, because modelgen.py may copy it hundreds of times. </w:t>
-      </w:r>
-    </w:p>
-    <w:p>
-      <w:r>
-        <w:t xml:space="preserve">ModelMissionTemplate.script and its include files are intended to be executed from the GMAT command line.  The GMAT GUI cannot be used to edit these files. </w:t>
-      </w:r>
-    </w:p>
-    <w:p>
-      <w:r>
-        <w:t xml:space="preserve">When it is necessary to </w:t>
-      </w:r>
-      <w:r>
-        <w:t>create a new model,</w:t>
-      </w:r>
-      <w:r>
-        <w:t xml:space="preserve"> for instance to introduce a different Mission Sequence,</w:t>
-      </w:r>
-      <w:r>
-        <w:t xml:space="preserve"> proceed with design and test using the GMAT GUI</w:t>
-      </w:r>
-      <w:r>
-        <w:t>,</w:t>
-      </w:r>
-      <w:r>
-        <w:t xml:space="preserve"> then cut and paste the static resource definitions into the </w:t>
-      </w:r>
-      <w:r>
-        <w:t>Include_StaticDefinitions.script</w:t>
-      </w:r>
-      <w:r>
-        <w:t>, and cut and paste</w:t>
-      </w:r>
-      <w:r>
-        <w:t xml:space="preserve"> the </w:t>
-      </w:r>
-      <w:r>
-        <w:t>m</w:t>
-      </w:r>
-      <w:r>
-        <w:t xml:space="preserve">ission </w:t>
-      </w:r>
-      <w:r>
-        <w:t>s</w:t>
-      </w:r>
-      <w:r>
         <w:t>equence</w:t>
       </w:r>
       <w:r>
@@ -1313,7 +1257,6 @@
     </w:p>
     <w:p>
       <w:r>
-        <w:lastRenderedPageBreak/>
         <w:t>R</w:t>
       </w:r>
       <w:r>
@@ -1355,11 +1298,11 @@
       <w:pPr>
         <w:pStyle w:val="Heading1"/>
       </w:pPr>
-      <w:bookmarkStart w:id="5" w:name="_Toc5781812"/>
+      <w:bookmarkStart w:id="4" w:name="_Toc14856084"/>
       <w:r>
         <w:t>Excel “ConfigSpec” Workbook</w:t>
       </w:r>
-      <w:bookmarkEnd w:id="5"/>
+      <w:bookmarkEnd w:id="4"/>
     </w:p>
     <w:p>
       <w:r>
@@ -1420,23 +1363,8 @@
         </w:numPr>
       </w:pPr>
       <w:r>
-        <w:t>A sheet named “Mission_Params” also exists, containing named ranges “Inclination”, “Costate”, “</w:t>
-      </w:r>
-      <w:proofErr w:type="spellStart"/>
-      <w:r>
-        <w:t>Starting_Epoch</w:t>
-      </w:r>
-      <w:proofErr w:type="spellEnd"/>
-      <w:r>
-        <w:t>”, and “</w:t>
-      </w:r>
-      <w:proofErr w:type="spellStart"/>
-      <w:r>
-        <w:t>Mission_Name</w:t>
-      </w:r>
-      <w:proofErr w:type="spellEnd"/>
-      <w:r>
-        <w:t>”.</w:t>
+        <w:lastRenderedPageBreak/>
+        <w:t>A sheet named “Mission_Params” also exists, containing named ranges “Inclination”, “Costate”, “Starting_Epoch”, and “Mission_Name”.</w:t>
       </w:r>
     </w:p>
     <w:p>
@@ -1540,7 +1468,7 @@
                           <pic:cNvPicPr/>
                         </pic:nvPicPr>
                         <pic:blipFill>
-                          <a:blip r:embed="rId9"/>
+                          <a:blip r:embed="rId12"/>
                           <a:stretch>
                             <a:fillRect/>
                           </a:stretch>
@@ -1568,32 +1496,19 @@
       <w:pPr>
         <w:pStyle w:val="Caption"/>
       </w:pPr>
-      <w:bookmarkStart w:id="6" w:name="_Ref520306"/>
+      <w:bookmarkStart w:id="5" w:name="_Ref520306"/>
       <w:r>
         <w:t xml:space="preserve">Figure </w:t>
       </w:r>
-      <w:r>
-        <w:fldChar w:fldCharType="begin"/>
-      </w:r>
-      <w:r>
-        <w:instrText xml:space="preserve"> SEQ Figure \* ARABIC </w:instrText>
-      </w:r>
-      <w:r>
-        <w:fldChar w:fldCharType="separate"/>
-      </w:r>
-      <w:r>
-        <w:rPr>
-          <w:noProof/>
-        </w:rPr>
-        <w:t>1</w:t>
-      </w:r>
-      <w:r>
-        <w:rPr>
-          <w:noProof/>
-        </w:rPr>
-        <w:fldChar w:fldCharType="end"/>
-      </w:r>
-      <w:bookmarkEnd w:id="6"/>
+      <w:fldSimple w:instr=" SEQ Figure \* ARABIC ">
+        <w:r>
+          <w:rPr>
+            <w:noProof/>
+          </w:rPr>
+          <w:t>1</w:t>
+        </w:r>
+      </w:fldSimple>
+      <w:bookmarkEnd w:id="5"/>
       <w:r>
         <w:t>, GMAT ConfigSpec Table in Excel Workbook</w:t>
       </w:r>
@@ -1620,7 +1535,6 @@
     </w:p>
     <w:p>
       <w:r>
-        <w:lastRenderedPageBreak/>
         <w:t>The inclination values should be negative for decreasing inclination and positive for increasing inclination.</w:t>
       </w:r>
     </w:p>
@@ -1654,6 +1568,7 @@
               <w:rPr>
                 <w:noProof/>
               </w:rPr>
+              <w:lastRenderedPageBreak/>
               <w:drawing>
                 <wp:anchor distT="0" distB="0" distL="114300" distR="114300" simplePos="0" relativeHeight="251661312" behindDoc="0" locked="0" layoutInCell="1" allowOverlap="1" wp14:anchorId="21A5C636" wp14:editId="6FB1D809">
                   <wp:simplePos x="0" y="0"/>
@@ -1678,7 +1593,7 @@
                           <pic:cNvPicPr/>
                         </pic:nvPicPr>
                         <pic:blipFill>
-                          <a:blip r:embed="rId10"/>
+                          <a:blip r:embed="rId13"/>
                           <a:stretch>
                             <a:fillRect/>
                           </a:stretch>
@@ -1709,18 +1624,35 @@
       <w:pPr>
         <w:pStyle w:val="Caption"/>
       </w:pPr>
-      <w:bookmarkStart w:id="7" w:name="_Ref520356"/>
+      <w:bookmarkStart w:id="6" w:name="_Ref520356"/>
       <w:r>
         <w:t xml:space="preserve">Figure </w:t>
       </w:r>
+      <w:fldSimple w:instr=" SEQ Figure \* ARABIC ">
+        <w:r>
+          <w:rPr>
+            <w:noProof/>
+          </w:rPr>
+          <w:t>2</w:t>
+        </w:r>
+      </w:fldSimple>
+      <w:bookmarkEnd w:id="6"/>
+      <w:r>
+        <w:t>, Mission Parameters in ConfigSpec Workbook, Starting_Epoch Highlighted</w:t>
+      </w:r>
+    </w:p>
+    <w:p>
       <w:r>
         <w:fldChar w:fldCharType="begin"/>
       </w:r>
       <w:r>
-        <w:instrText xml:space="preserve"> SEQ Figure \* ARABIC </w:instrText>
+        <w:instrText xml:space="preserve"> REF _Ref520356 \h </w:instrText>
       </w:r>
       <w:r>
         <w:fldChar w:fldCharType="separate"/>
+      </w:r>
+      <w:r>
+        <w:t xml:space="preserve">Figure </w:t>
       </w:r>
       <w:r>
         <w:rPr>
@@ -1729,199 +1661,151 @@
         <w:t>2</w:t>
       </w:r>
       <w:r>
-        <w:rPr>
-          <w:noProof/>
-        </w:rPr>
         <w:fldChar w:fldCharType="end"/>
       </w:r>
+      <w:r>
+        <w:t xml:space="preserve"> shows an example "Mission Params".  Note that there are more orbital elements on</w:t>
+      </w:r>
+      <w:r>
+        <w:t xml:space="preserve"> it</w:t>
+      </w:r>
+      <w:r>
+        <w:t xml:space="preserve"> than are presently implemented</w:t>
+      </w:r>
+      <w:r>
+        <w:t xml:space="preserve"> in code</w:t>
+      </w:r>
+      <w:r>
+        <w:t>.</w:t>
+      </w:r>
+    </w:p>
+    <w:p>
+      <w:r>
+        <w:t>At the top right in cell B1, the mission name must be defined in a named range called “Mission_Name”.  The mission name is used by the script to name various files and can be any string by which the user can identify model files associated with this set of configurations and mission definitions.</w:t>
+      </w:r>
+    </w:p>
+    <w:p>
+      <w:r>
+        <w:t>C</w:t>
+      </w:r>
+      <w:r>
+        <w:t xml:space="preserve">ases of initial epoch </w:t>
+      </w:r>
+      <w:r>
+        <w:t>are defined by an</w:t>
+      </w:r>
+      <w:r>
+        <w:t xml:space="preserve"> n x 4 </w:t>
+      </w:r>
+      <w:r>
+        <w:t>array</w:t>
+      </w:r>
+      <w:r>
+        <w:t xml:space="preserve"> of values in named range, "Starting Epoch". Each </w:t>
+      </w:r>
+      <w:r>
+        <w:t>row contains</w:t>
+      </w:r>
+      <w:r>
+        <w:t xml:space="preserve"> a UTC formatted time and date value in column 1, e.g. "20 Mar 2020 03:49:00.000 UTC".    </w:t>
+      </w:r>
+    </w:p>
+    <w:p>
+      <w:r>
+        <w:t>For display purposes</w:t>
+      </w:r>
+      <w:r>
+        <w:t xml:space="preserve"> columns (n,2), (n,3), and (n,4) contain</w:t>
+      </w:r>
+      <w:r>
+        <w:t xml:space="preserve"> a GMAT viewpoint vector consisting of x, y, and z components of rendering camera position (J2000 ECI coordinate system)</w:t>
+      </w:r>
+      <w:r>
+        <w:t>.  These viewpoint vectors</w:t>
+      </w:r>
+      <w:r>
+        <w:t xml:space="preserve"> are associated with each epoch value.</w:t>
+      </w:r>
+      <w:r>
+        <w:t xml:space="preserve">  This is under the assumption that the GMAT application is executed with the GUI enabled, which will be a performance burden.</w:t>
+      </w:r>
+    </w:p>
+    <w:p>
+      <w:pPr>
+        <w:pStyle w:val="Heading1"/>
+      </w:pPr>
+      <w:bookmarkStart w:id="7" w:name="_Toc14856085"/>
+      <w:r>
+        <w:t>Points of Variation</w:t>
+      </w:r>
       <w:bookmarkEnd w:id="7"/>
-      <w:r>
-        <w:t xml:space="preserve">, Mission Parameters in ConfigSpec Workbook, </w:t>
-      </w:r>
-      <w:proofErr w:type="gramStart"/>
-      <w:r>
-        <w:t>Starting</w:t>
-      </w:r>
-      <w:proofErr w:type="gramEnd"/>
-      <w:r>
-        <w:t>_Epoch Highlighted</w:t>
-      </w:r>
-    </w:p>
-    <w:p>
-      <w:r>
-        <w:fldChar w:fldCharType="begin"/>
-      </w:r>
-      <w:r>
-        <w:instrText xml:space="preserve"> REF _Ref520356 \h </w:instrText>
-      </w:r>
-      <w:r>
-        <w:fldChar w:fldCharType="separate"/>
-      </w:r>
-      <w:r>
-        <w:t xml:space="preserve">Figure </w:t>
-      </w:r>
-      <w:r>
-        <w:rPr>
-          <w:noProof/>
-        </w:rPr>
-        <w:t>2</w:t>
-      </w:r>
-      <w:r>
-        <w:fldChar w:fldCharType="end"/>
-      </w:r>
-      <w:r>
-        <w:t xml:space="preserve"> shows an example "Mission Params".  Note that there are more orbital elements on</w:t>
-      </w:r>
-      <w:r>
-        <w:t xml:space="preserve"> it</w:t>
-      </w:r>
-      <w:r>
-        <w:t xml:space="preserve"> than are presently implemented</w:t>
-      </w:r>
-      <w:r>
-        <w:t xml:space="preserve"> in code</w:t>
+    </w:p>
+    <w:p>
+      <w:r>
+        <w:t xml:space="preserve">The “modelpov.py” script encapsulates the Points of Variation </w:t>
+      </w:r>
+      <w:r>
+        <w:t xml:space="preserve">in a Python </w:t>
+      </w:r>
+      <w:r>
+        <w:t>dictionary</w:t>
+      </w:r>
+      <w:r>
+        <w:t xml:space="preserve"> structure</w:t>
+      </w:r>
+      <w:r>
+        <w:t xml:space="preserve"> for GMAT model generation.  It is used by "fromconfigsheet.py" and "modelgen.py”.       </w:t>
+      </w:r>
+    </w:p>
+    <w:p>
+      <w:r>
+        <w:t xml:space="preserve">The implemented points of variation in the model file are listed here. The list form is: </w:t>
+      </w:r>
+    </w:p>
+    <w:p>
+      <w:pPr>
+        <w:ind w:left="720"/>
+      </w:pPr>
+      <w:r>
+        <w:t>Table H</w:t>
+      </w:r>
+      <w:r>
+        <w:t xml:space="preserve">eading: </w:t>
+      </w:r>
+      <w:r>
+        <w:t>[</w:t>
+      </w:r>
+      <w:r>
+        <w:t>top model name</w:t>
+      </w:r>
+      <w:r>
+        <w:t>] [</w:t>
+      </w:r>
+      <w:r>
+        <w:t>sub-model name</w:t>
+      </w:r>
+      <w:r>
+        <w:t>]</w:t>
       </w:r>
       <w:r>
         <w:t>.</w:t>
       </w:r>
-    </w:p>
-    <w:p>
-      <w:r>
-        <w:t>At the top right in cell B1, the mission name must be defined in a named range called “</w:t>
-      </w:r>
-      <w:proofErr w:type="spellStart"/>
-      <w:r>
-        <w:t>Mission_Name</w:t>
-      </w:r>
-      <w:proofErr w:type="spellEnd"/>
-      <w:r>
-        <w:t>”.  The mission name is used by the script to name various files and can be any string by which the user can identify model files associated with this set of configurations and mission definitions.</w:t>
-      </w:r>
-    </w:p>
-    <w:p>
-      <w:r>
-        <w:t>C</w:t>
-      </w:r>
-      <w:r>
-        <w:t xml:space="preserve">ases of initial epoch </w:t>
-      </w:r>
-      <w:r>
-        <w:t>are defined by an</w:t>
-      </w:r>
-      <w:r>
-        <w:t xml:space="preserve"> n x 4 </w:t>
-      </w:r>
-      <w:r>
-        <w:t>array</w:t>
-      </w:r>
-      <w:r>
-        <w:t xml:space="preserve"> of values in named range, "Starting Epoch". Each </w:t>
-      </w:r>
-      <w:r>
-        <w:t>row contains</w:t>
-      </w:r>
-      <w:r>
-        <w:t xml:space="preserve"> a UTC formatted time and date value in column 1, e.g. "20 Mar 2020 03:49:00.000 UTC".    </w:t>
-      </w:r>
-    </w:p>
-    <w:p>
-      <w:r>
-        <w:t>For display purposes</w:t>
-      </w:r>
-      <w:r>
-        <w:t xml:space="preserve"> columns (n,2), (n,3), and (n,4) contain</w:t>
-      </w:r>
-      <w:r>
-        <w:t xml:space="preserve"> a GMAT viewpoint vector consisting of x, y, and z components of rendering camera position (J2000 ECI coordinate system)</w:t>
-      </w:r>
-      <w:r>
-        <w:t>.  These viewpoint vectors</w:t>
-      </w:r>
-      <w:r>
-        <w:t xml:space="preserve"> are associated with each epoch value.</w:t>
-      </w:r>
-      <w:r>
-        <w:t xml:space="preserve">  This is under the assumption that the GMAT application is executed with the GUI enabled, which will be a performance burden.</w:t>
-      </w:r>
-    </w:p>
-    <w:p>
-      <w:pPr>
-        <w:pStyle w:val="Heading1"/>
-      </w:pPr>
-      <w:bookmarkStart w:id="8" w:name="_Toc5781813"/>
-      <w:r>
-        <w:t>Points of Variation</w:t>
-      </w:r>
-      <w:bookmarkEnd w:id="8"/>
-    </w:p>
-    <w:p>
-      <w:r>
-        <w:t xml:space="preserve">The “modelpov.py” script encapsulates the Points of Variation </w:t>
-      </w:r>
-      <w:r>
-        <w:t xml:space="preserve">in a Python </w:t>
-      </w:r>
-      <w:r>
-        <w:t>dictionary</w:t>
-      </w:r>
-      <w:r>
-        <w:t xml:space="preserve"> structure</w:t>
-      </w:r>
-      <w:r>
-        <w:t xml:space="preserve"> for GMAT model generation.  It is used by "fromconfigsheet.py" and "modelgen.py”.       </w:t>
-      </w:r>
-    </w:p>
-    <w:p>
-      <w:r>
-        <w:t xml:space="preserve">The implemented points of variation in the model file are listed here. The list form is: </w:t>
-      </w:r>
-    </w:p>
-    <w:p>
-      <w:pPr>
-        <w:ind w:left="720"/>
-      </w:pPr>
+      <w:r>
+        <w:t>[</w:t>
+      </w:r>
+      <w:r>
+        <w:t>resource</w:t>
+      </w:r>
+      <w:r>
+        <w:t xml:space="preserve"> name]</w:t>
+      </w:r>
+      <w:r>
+        <w:t>.</w:t>
+      </w:r>
+    </w:p>
+    <w:p>
       <w:r>
         <w:lastRenderedPageBreak/>
-        <w:t>Table H</w:t>
-      </w:r>
-      <w:r>
-        <w:t xml:space="preserve">eading: </w:t>
-      </w:r>
-      <w:r>
-        <w:t>[</w:t>
-      </w:r>
-      <w:r>
-        <w:t>top model name</w:t>
-      </w:r>
-      <w:r>
-        <w:t>] [</w:t>
-      </w:r>
-      <w:r>
-        <w:t>sub-model name</w:t>
-      </w:r>
-      <w:proofErr w:type="gramStart"/>
-      <w:r>
-        <w:t>]</w:t>
-      </w:r>
-      <w:r>
-        <w:t>.</w:t>
-      </w:r>
-      <w:r>
-        <w:t>[</w:t>
-      </w:r>
-      <w:proofErr w:type="gramEnd"/>
-      <w:r>
-        <w:t>resource</w:t>
-      </w:r>
-      <w:r>
-        <w:t xml:space="preserve"> name]</w:t>
-      </w:r>
-      <w:r>
-        <w:t>.</w:t>
-      </w:r>
-    </w:p>
-    <w:p>
-      <w:r>
         <w:t xml:space="preserve">Points of variation:        </w:t>
       </w:r>
     </w:p>
@@ -1934,15 +1818,7 @@
         </w:numPr>
       </w:pPr>
       <w:r>
-        <w:t xml:space="preserve">Dry mass: Spacecraft </w:t>
-      </w:r>
-      <w:proofErr w:type="spellStart"/>
-      <w:r>
-        <w:t>EOTV.DryMass</w:t>
-      </w:r>
-      <w:proofErr w:type="spellEnd"/>
-      <w:r>
-        <w:t xml:space="preserve">        </w:t>
+        <w:t xml:space="preserve">Dry mass: Spacecraft EOTV.DryMass        </w:t>
       </w:r>
     </w:p>
     <w:p>
@@ -1954,15 +1830,7 @@
         </w:numPr>
       </w:pPr>
       <w:r>
-        <w:t xml:space="preserve">Starting Epoch: Spacecraft </w:t>
-      </w:r>
-      <w:proofErr w:type="spellStart"/>
-      <w:r>
-        <w:t>EOTV.Epoch</w:t>
-      </w:r>
-      <w:proofErr w:type="spellEnd"/>
-      <w:r>
-        <w:t xml:space="preserve">            </w:t>
+        <w:t xml:space="preserve">Starting Epoch: Spacecraft EOTV.Epoch            </w:t>
       </w:r>
     </w:p>
     <w:p>
@@ -1998,15 +1866,7 @@
         </w:numPr>
       </w:pPr>
       <w:r>
-        <w:t xml:space="preserve">This is a list of inclination </w:t>
-      </w:r>
-      <w:proofErr w:type="gramStart"/>
-      <w:r>
-        <w:t>values  to</w:t>
-      </w:r>
-      <w:proofErr w:type="gramEnd"/>
-      <w:r>
-        <w:t xml:space="preserve"> be executed.        </w:t>
+        <w:t xml:space="preserve">This is a list of inclination values  to be executed.        </w:t>
       </w:r>
     </w:p>
     <w:p>
@@ -2102,23 +1962,7 @@
         </w:numPr>
       </w:pPr>
       <w:r>
-        <w:t xml:space="preserve">Available Power: </w:t>
-      </w:r>
-      <w:proofErr w:type="spellStart"/>
-      <w:r>
-        <w:t>SolarPowerSystem</w:t>
-      </w:r>
-      <w:proofErr w:type="spellEnd"/>
-      <w:r>
-        <w:t xml:space="preserve"> </w:t>
-      </w:r>
-      <w:proofErr w:type="spellStart"/>
-      <w:r>
-        <w:t>EOTVSolarArrays.InitialMaxPower</w:t>
-      </w:r>
-      <w:proofErr w:type="spellEnd"/>
-      <w:r>
-        <w:t xml:space="preserve">        </w:t>
+        <w:t xml:space="preserve">Available Power: SolarPowerSystem EOTVSolarArrays.InitialMaxPower        </w:t>
       </w:r>
     </w:p>
     <w:p>
@@ -2154,15 +1998,7 @@
         </w:numPr>
       </w:pPr>
       <w:r>
-        <w:t xml:space="preserve">Viewpoint: Orbit View </w:t>
-      </w:r>
-      <w:proofErr w:type="spellStart"/>
-      <w:r>
-        <w:t>DefaultOrbitView.ViewPointVector</w:t>
-      </w:r>
-      <w:proofErr w:type="spellEnd"/>
-      <w:r>
-        <w:t xml:space="preserve">    </w:t>
+        <w:t xml:space="preserve">Viewpoint: Orbit View DefaultOrbitView.ViewPointVector    </w:t>
       </w:r>
     </w:p>
     <w:p>
@@ -2295,11 +2131,11 @@
       <w:pPr>
         <w:pStyle w:val="Heading1"/>
       </w:pPr>
-      <w:bookmarkStart w:id="9" w:name="_Toc5781814"/>
+      <w:bookmarkStart w:id="8" w:name="_Toc14856086"/>
       <w:r>
         <w:t>Generation of the Batch Files</w:t>
       </w:r>
-      <w:bookmarkEnd w:id="9"/>
+      <w:bookmarkEnd w:id="8"/>
     </w:p>
     <w:p>
       <w:r>
@@ -2308,25 +2144,17 @@
     </w:p>
     <w:p>
       <w:r>
-        <w:t xml:space="preserve">The approach utilizes the GMAT 2018a #Include macro, which loads resources and script snippets from external files.  The script creates include files whose parameter and resource values vary in accordance with the </w:t>
-      </w:r>
-      <w:proofErr w:type="spellStart"/>
-      <w:r>
-        <w:t>configspec</w:t>
-      </w:r>
-      <w:proofErr w:type="spellEnd"/>
-      <w:r>
-        <w:t xml:space="preserve"> Excel workbook.</w:t>
+        <w:t>The approach utilizes the GMAT 2018a #Include macro, which loads resources and script snippets from external files.  The script creates include files whose parameter and resource values vary in accordance with the configspec Excel workbook.</w:t>
+      </w:r>
+    </w:p>
+    <w:p>
+      <w:r>
+        <w:t>A top level GMAT script template must exist in the GMAT model directory.    This script template will be copied and modified by modelgen.py.    The script template must contain the GMAT create statements for GMAT resources.</w:t>
       </w:r>
     </w:p>
     <w:p>
       <w:r>
         <w:lastRenderedPageBreak/>
-        <w:t>A top level GMAT script template must exist in the GMAT model directory.    This script template will be copied and modified by modelgen.py.    The script template must contain the GMAT create statements for GMAT resources.</w:t>
-      </w:r>
-    </w:p>
-    <w:p>
-      <w:r>
         <w:t xml:space="preserve">The script template will be appended by three #Include statements referencing include files as follows:    </w:t>
       </w:r>
     </w:p>
@@ -2406,15 +2234,7 @@
     </w:p>
     <w:p>
       <w:r>
-        <w:t xml:space="preserve">There will be a unique copy of the script template for each line of the </w:t>
-      </w:r>
-      <w:proofErr w:type="spellStart"/>
-      <w:r>
-        <w:t>configspec</w:t>
-      </w:r>
-      <w:proofErr w:type="spellEnd"/>
-      <w:r>
-        <w:t xml:space="preserve"> workbook, elaborated by the number of inclination cases, and elaborated by the number of Starting Epoch cases.  The total number of files, template and include, will be:</w:t>
+        <w:t>There will be a unique copy of the script template for each line of the configspec workbook, elaborated by the number of inclination cases, and elaborated by the number of Starting Epoch cases.  The total number of files, template and include, will be:</w:t>
       </w:r>
     </w:p>
     <w:p>
@@ -2422,15 +2242,7 @@
         <w:jc w:val="center"/>
       </w:pPr>
       <w:r>
-        <w:t xml:space="preserve">2 * [Number of </w:t>
-      </w:r>
-      <w:proofErr w:type="spellStart"/>
-      <w:r>
-        <w:t>configspec</w:t>
-      </w:r>
-      <w:proofErr w:type="spellEnd"/>
-      <w:r>
-        <w:t xml:space="preserve"> rows] * [Number of inclination cases] * [Number of Starting Epoch cases]</w:t>
+        <w:t>2 * [Number of configspec rows] * [Number of inclination cases] * [Number of Starting Epoch cases]</w:t>
       </w:r>
     </w:p>
     <w:p>
@@ -2446,20 +2258,7 @@
         <w:jc w:val="center"/>
       </w:pPr>
       <w:r>
-        <w:t>[Mission Name] + '__</w:t>
-      </w:r>
-      <w:proofErr w:type="spellStart"/>
-      <w:r>
-        <w:t>RunList</w:t>
-      </w:r>
-      <w:proofErr w:type="spellEnd"/>
-      <w:proofErr w:type="gramStart"/>
-      <w:r>
-        <w:t>_[</w:t>
-      </w:r>
-      <w:proofErr w:type="gramEnd"/>
-      <w:r>
-        <w:t>Julian Date-time] + '.batch'</w:t>
+        <w:t>[Mission Name] + '__RunList_[Julian Date-time] + '.batch'</w:t>
       </w:r>
     </w:p>
     <w:p>
@@ -2475,15 +2274,7 @@
         <w:jc w:val="center"/>
       </w:pPr>
       <w:r>
-        <w:t>"AlfanoXfer__RunList_J009_0537.</w:t>
-      </w:r>
-      <w:proofErr w:type="gramStart"/>
-      <w:r>
-        <w:t>25.batch</w:t>
-      </w:r>
-      <w:proofErr w:type="gramEnd"/>
-      <w:r>
-        <w:t>".</w:t>
+        <w:t>"AlfanoXfer__RunList_J009_0537.25.batch".</w:t>
       </w:r>
     </w:p>
     <w:p>
@@ -2583,15 +2374,7 @@
         <w:t xml:space="preserve">must be generated, one with payload mass included, one without. </w:t>
       </w:r>
       <w:r>
-        <w:t xml:space="preserve">This should be handled in the </w:t>
-      </w:r>
-      <w:proofErr w:type="spellStart"/>
-      <w:r>
-        <w:t>configspec</w:t>
-      </w:r>
-      <w:proofErr w:type="spellEnd"/>
-      <w:r>
-        <w:t xml:space="preserve"> workbook if a return trip is required.</w:t>
+        <w:t>This should be handled in the configspec workbook if a return trip is required.</w:t>
       </w:r>
     </w:p>
     <w:p>
@@ -2603,7 +2386,6 @@
         </w:numPr>
       </w:pPr>
       <w:r>
-        <w:lastRenderedPageBreak/>
         <w:t>Dry mass varies with the vehicle power and thrust.</w:t>
       </w:r>
     </w:p>
@@ -2615,13 +2397,8 @@
           <w:numId w:val="35"/>
         </w:numPr>
       </w:pPr>
-      <w:proofErr w:type="gramStart"/>
-      <w:r>
-        <w:t>Efficiency,</w:t>
-      </w:r>
-      <w:proofErr w:type="gramEnd"/>
-      <w:r>
-        <w:t xml:space="preserve"> thrust and Isp vary with the selected thruster set-points.</w:t>
+      <w:r>
+        <w:t>Efficiency, thrust and Isp vary with the selected thruster set-points.</w:t>
       </w:r>
     </w:p>
     <w:p>
@@ -2639,33 +2416,61 @@
     <w:p>
       <w:pPr>
         <w:ind w:left="720"/>
-      </w:pPr>
-      <w:r>
+        <w:rPr>
+          <w:lang w:val="es-419"/>
+        </w:rPr>
+      </w:pPr>
+      <w:r>
+        <w:rPr>
+          <w:lang w:val="es-419"/>
+        </w:rPr>
+        <w:lastRenderedPageBreak/>
         <w:t>20 Mar 2020 03:49 UTC</w:t>
       </w:r>
       <w:r>
+        <w:rPr>
+          <w:lang w:val="es-419"/>
+        </w:rPr>
         <w:t xml:space="preserve"> </w:t>
       </w:r>
     </w:p>
     <w:p>
       <w:pPr>
         <w:ind w:left="720"/>
-      </w:pPr>
-      <w:r>
+        <w:rPr>
+          <w:lang w:val="es-419"/>
+        </w:rPr>
+      </w:pPr>
+      <w:r>
+        <w:rPr>
+          <w:lang w:val="es-419"/>
+        </w:rPr>
         <w:t>20 Jun 2020 21:43 UTC</w:t>
       </w:r>
       <w:r>
+        <w:rPr>
+          <w:lang w:val="es-419"/>
+        </w:rPr>
         <w:t xml:space="preserve"> </w:t>
       </w:r>
     </w:p>
     <w:p>
       <w:pPr>
         <w:ind w:left="720"/>
-      </w:pPr>
-      <w:r>
+        <w:rPr>
+          <w:lang w:val="es-419"/>
+        </w:rPr>
+      </w:pPr>
+      <w:r>
+        <w:rPr>
+          <w:lang w:val="es-419"/>
+        </w:rPr>
         <w:t>22 Sep 2020 13:30 UTC</w:t>
       </w:r>
       <w:r>
+        <w:rPr>
+          <w:lang w:val="es-419"/>
+        </w:rPr>
         <w:t xml:space="preserve"> </w:t>
       </w:r>
     </w:p>
@@ -2928,11 +2733,11 @@
       <w:pPr>
         <w:pStyle w:val="Heading1"/>
       </w:pPr>
-      <w:bookmarkStart w:id="10" w:name="_Toc5781815"/>
+      <w:bookmarkStart w:id="9" w:name="_Toc14856087"/>
       <w:r>
         <w:t>Executing the Batch Files</w:t>
       </w:r>
-      <w:bookmarkEnd w:id="10"/>
+      <w:bookmarkEnd w:id="9"/>
     </w:p>
     <w:p>
       <w:r>
@@ -2942,55 +2747,25 @@
         <w:t>gmat_batcher.py</w:t>
       </w:r>
       <w:r>
-        <w:t>”</w:t>
-      </w:r>
-      <w:r>
-        <w:t xml:space="preserve"> reads the batch</w:t>
+        <w:t>” reads the batch file created by modelgen.py, and executes GMAT in command line mode for each filename listed in the</w:t>
+      </w:r>
+      <w:r>
+        <w:t xml:space="preserve"> file,</w:t>
       </w:r>
       <w:r>
         <w:t xml:space="preserve"> </w:t>
       </w:r>
       <w:r>
-        <w:t>file created by modelgen.py, and executes GMAT i</w:t>
-      </w:r>
-      <w:r>
-        <w:t xml:space="preserve">n </w:t>
-      </w:r>
-      <w:r>
-        <w:t xml:space="preserve">command line mode for each filename </w:t>
-      </w:r>
-      <w:r>
-        <w:t>listed in the</w:t>
-      </w:r>
-      <w:r>
-        <w:t xml:space="preserve"> file,</w:t>
-      </w:r>
-      <w:r>
-        <w:t xml:space="preserve"> </w:t>
-      </w:r>
-      <w:r>
         <w:t>“</w:t>
       </w:r>
-      <w:proofErr w:type="spellStart"/>
-      <w:r>
-        <w:t>AlfanoXfer_RunList</w:t>
-      </w:r>
-      <w:proofErr w:type="spellEnd"/>
-      <w:proofErr w:type="gramStart"/>
-      <w:r>
-        <w:t>_</w:t>
+      <w:r>
+        <w:t>AlfanoXfer_RunList_</w:t>
       </w:r>
       <w:r>
         <w:t>”[</w:t>
       </w:r>
-      <w:proofErr w:type="spellStart"/>
-      <w:proofErr w:type="gramEnd"/>
-      <w:r>
-        <w:t>julian</w:t>
-      </w:r>
-      <w:proofErr w:type="spellEnd"/>
-      <w:r>
-        <w:t xml:space="preserve"> </w:t>
+      <w:r>
+        <w:t xml:space="preserve">julian </w:t>
       </w:r>
       <w:r>
         <w:t>time-date]”</w:t>
@@ -2999,30 +2774,10 @@
         <w:t>.batch</w:t>
       </w:r>
       <w:r>
-        <w:t>”</w:t>
-      </w:r>
-      <w:r>
-        <w:t>.</w:t>
-      </w:r>
-      <w:r>
-        <w:t xml:space="preserve">  </w:t>
-      </w:r>
-      <w:r>
-        <w:t>The script provides a file selection GUI to select th</w:t>
-      </w:r>
-      <w:r>
-        <w:t>is</w:t>
-      </w:r>
-      <w:r>
-        <w:t xml:space="preserve"> </w:t>
-      </w:r>
-      <w:proofErr w:type="spellStart"/>
-      <w:r>
-        <w:t>RunList</w:t>
-      </w:r>
-      <w:proofErr w:type="spellEnd"/>
-      <w:r>
-        <w:t xml:space="preserve"> batch file.</w:t>
+        <w:t>”.</w:t>
+      </w:r>
+      <w:r>
+        <w:t xml:space="preserve">  The script provides a file selection GUI to select this RunList batch file.</w:t>
       </w:r>
       <w:r>
         <w:t xml:space="preserve">  </w:t>
@@ -3093,13 +2848,7 @@
         </w:numPr>
       </w:pPr>
       <w:r>
-        <w:t>GMAT.exe</w:t>
-      </w:r>
-      <w:r>
-        <w:t xml:space="preserve"> must be</w:t>
-      </w:r>
-      <w:r>
-        <w:t xml:space="preserve"> in the executable path.</w:t>
+        <w:t>GMAT.exe must be in the executable path.</w:t>
       </w:r>
     </w:p>
     <w:p>
@@ -3111,54 +2860,7 @@
         </w:numPr>
       </w:pPr>
       <w:r>
-        <w:t xml:space="preserve">The user's platform </w:t>
-      </w:r>
-      <w:r>
-        <w:t>must be</w:t>
-      </w:r>
-      <w:r>
-        <w:t xml:space="preserve"> </w:t>
-      </w:r>
-      <w:r>
-        <w:t xml:space="preserve">a multi-core platform </w:t>
-      </w:r>
-      <w:r>
-        <w:t>capable of executing each model file</w:t>
-      </w:r>
-      <w:r>
-        <w:t xml:space="preserve"> </w:t>
-      </w:r>
-      <w:r>
-        <w:t>with</w:t>
-      </w:r>
-      <w:r>
-        <w:t>in</w:t>
-      </w:r>
-      <w:r>
-        <w:t xml:space="preserve"> 5 minutes.  </w:t>
-      </w:r>
-      <w:r>
-        <w:t>(5-minute limit is determined by the</w:t>
-      </w:r>
-      <w:r>
-        <w:t xml:space="preserve"> </w:t>
-      </w:r>
-      <w:r>
-        <w:t>“</w:t>
-      </w:r>
-      <w:proofErr w:type="spellStart"/>
-      <w:r>
-        <w:t>cpto</w:t>
-      </w:r>
-      <w:proofErr w:type="spellEnd"/>
-      <w:r>
-        <w:t>”</w:t>
-      </w:r>
-      <w:r>
-        <w:t xml:space="preserve"> global variable </w:t>
-      </w:r>
-      <w:r>
-        <w:t xml:space="preserve">in </w:t>
+        <w:t xml:space="preserve">The user's platform must be a multi-core platform capable of executing each model file within 5 minutes.  (5-minute limit is determined by the “cpto” global variable in </w:t>
       </w:r>
       <w:r>
         <w:t>gmat_batcher.py</w:t>
@@ -3190,29 +2892,19 @@
         <w:pStyle w:val="Caption"/>
         <w:keepNext/>
       </w:pPr>
-      <w:bookmarkStart w:id="11" w:name="_Ref5781747"/>
+      <w:bookmarkStart w:id="10" w:name="_Ref5781747"/>
       <w:r>
         <w:t xml:space="preserve">Table </w:t>
       </w:r>
-      <w:r>
-        <w:fldChar w:fldCharType="begin"/>
-      </w:r>
-      <w:r>
-        <w:instrText xml:space="preserve"> SEQ Table \* ARABIC </w:instrText>
-      </w:r>
-      <w:r>
-        <w:fldChar w:fldCharType="separate"/>
-      </w:r>
-      <w:r>
-        <w:rPr>
-          <w:noProof/>
-        </w:rPr>
-        <w:t>1</w:t>
-      </w:r>
-      <w:r>
-        <w:fldChar w:fldCharType="end"/>
-      </w:r>
-      <w:bookmarkEnd w:id="11"/>
+      <w:fldSimple w:instr=" SEQ Table \* ARABIC ">
+        <w:r>
+          <w:rPr>
+            <w:noProof/>
+          </w:rPr>
+          <w:t>1</w:t>
+        </w:r>
+      </w:fldSimple>
+      <w:bookmarkEnd w:id="10"/>
       <w:r>
         <w:t>, Required Library List</w:t>
       </w:r>
@@ -3246,18 +2938,8 @@
                 <w:sz w:val="20"/>
                 <w:szCs w:val="20"/>
               </w:rPr>
-              <w:t xml:space="preserve">import </w:t>
-            </w:r>
-            <w:proofErr w:type="spellStart"/>
-            <w:r>
-              <w:rPr>
-                <w:rFonts w:ascii="Courier New" w:hAnsi="Courier New" w:cs="Courier New"/>
-                <w:sz w:val="20"/>
-                <w:szCs w:val="20"/>
-              </w:rPr>
-              <w:t>os</w:t>
-            </w:r>
-            <w:proofErr w:type="spellEnd"/>
+              <w:t>import os</w:t>
+            </w:r>
           </w:p>
           <w:p>
             <w:pPr>
@@ -3310,7 +2992,6 @@
                 <w:sz w:val="20"/>
                 <w:szCs w:val="20"/>
               </w:rPr>
-              <w:lastRenderedPageBreak/>
               <w:t>import platform</w:t>
             </w:r>
           </w:p>
@@ -3365,18 +3046,9 @@
                 <w:sz w:val="20"/>
                 <w:szCs w:val="20"/>
               </w:rPr>
-              <w:t xml:space="preserve">import </w:t>
-            </w:r>
-            <w:proofErr w:type="spellStart"/>
-            <w:r>
-              <w:rPr>
-                <w:rFonts w:ascii="Courier New" w:hAnsi="Courier New" w:cs="Courier New"/>
-                <w:sz w:val="20"/>
-                <w:szCs w:val="20"/>
-              </w:rPr>
-              <w:t>getpass</w:t>
-            </w:r>
-            <w:proofErr w:type="spellEnd"/>
+              <w:lastRenderedPageBreak/>
+              <w:t>import getpass</w:t>
+            </w:r>
           </w:p>
           <w:p>
             <w:pPr>
@@ -3411,25 +3083,7 @@
                 <w:sz w:val="20"/>
                 <w:szCs w:val="20"/>
               </w:rPr>
-              <w:t xml:space="preserve">from </w:t>
-            </w:r>
-            <w:proofErr w:type="spellStart"/>
-            <w:r>
-              <w:rPr>
-                <w:rFonts w:ascii="Courier New" w:hAnsi="Courier New" w:cs="Courier New"/>
-                <w:sz w:val="20"/>
-                <w:szCs w:val="20"/>
-              </w:rPr>
-              <w:t>pathlib</w:t>
-            </w:r>
-            <w:proofErr w:type="spellEnd"/>
-            <w:r>
-              <w:rPr>
-                <w:rFonts w:ascii="Courier New" w:hAnsi="Courier New" w:cs="Courier New"/>
-                <w:sz w:val="20"/>
-                <w:szCs w:val="20"/>
-              </w:rPr>
-              <w:t xml:space="preserve"> import Path</w:t>
+              <w:t>from pathlib import Path</w:t>
             </w:r>
           </w:p>
           <w:p>
@@ -3447,18 +3101,8 @@
                 <w:sz w:val="20"/>
                 <w:szCs w:val="20"/>
               </w:rPr>
-              <w:t xml:space="preserve">import subprocess as </w:t>
-            </w:r>
-            <w:proofErr w:type="spellStart"/>
-            <w:r>
-              <w:rPr>
-                <w:rFonts w:ascii="Courier New" w:hAnsi="Courier New" w:cs="Courier New"/>
-                <w:sz w:val="20"/>
-                <w:szCs w:val="20"/>
-              </w:rPr>
-              <w:t>sp</w:t>
-            </w:r>
-            <w:proofErr w:type="spellEnd"/>
+              <w:t>import subprocess as sp</w:t>
+            </w:r>
           </w:p>
           <w:p>
             <w:pPr>
@@ -3493,18 +3137,8 @@
                 <w:sz w:val="20"/>
                 <w:szCs w:val="20"/>
               </w:rPr>
-              <w:t xml:space="preserve">from multiprocessing import </w:t>
-            </w:r>
-            <w:proofErr w:type="spellStart"/>
-            <w:r>
-              <w:rPr>
-                <w:rFonts w:ascii="Courier New" w:hAnsi="Courier New" w:cs="Courier New"/>
-                <w:sz w:val="20"/>
-                <w:szCs w:val="20"/>
-              </w:rPr>
-              <w:t>cpu_count</w:t>
-            </w:r>
-            <w:proofErr w:type="spellEnd"/>
+              <w:t>from multiprocessing import cpu_count</w:t>
+            </w:r>
           </w:p>
           <w:p>
             <w:pPr>
@@ -3538,53 +3172,7 @@
                 <w:sz w:val="20"/>
                 <w:szCs w:val="20"/>
               </w:rPr>
-              <w:t xml:space="preserve">from PyQt5.QtWidgets </w:t>
-            </w:r>
-            <w:proofErr w:type="gramStart"/>
-            <w:r>
-              <w:rPr>
-                <w:rFonts w:ascii="Courier New" w:hAnsi="Courier New" w:cs="Courier New"/>
-                <w:sz w:val="20"/>
-                <w:szCs w:val="20"/>
-              </w:rPr>
-              <w:t>import(</w:t>
-            </w:r>
-            <w:proofErr w:type="spellStart"/>
-            <w:proofErr w:type="gramEnd"/>
-            <w:r>
-              <w:rPr>
-                <w:rFonts w:ascii="Courier New" w:hAnsi="Courier New" w:cs="Courier New"/>
-                <w:sz w:val="20"/>
-                <w:szCs w:val="20"/>
-              </w:rPr>
-              <w:t>QApplication</w:t>
-            </w:r>
-            <w:proofErr w:type="spellEnd"/>
-            <w:r>
-              <w:rPr>
-                <w:rFonts w:ascii="Courier New" w:hAnsi="Courier New" w:cs="Courier New"/>
-                <w:sz w:val="20"/>
-                <w:szCs w:val="20"/>
-              </w:rPr>
-              <w:t xml:space="preserve">, </w:t>
-            </w:r>
-            <w:proofErr w:type="spellStart"/>
-            <w:r>
-              <w:rPr>
-                <w:rFonts w:ascii="Courier New" w:hAnsi="Courier New" w:cs="Courier New"/>
-                <w:sz w:val="20"/>
-                <w:szCs w:val="20"/>
-              </w:rPr>
-              <w:t>QFileDialog</w:t>
-            </w:r>
-            <w:proofErr w:type="spellEnd"/>
-            <w:r>
-              <w:rPr>
-                <w:rFonts w:ascii="Courier New" w:hAnsi="Courier New" w:cs="Courier New"/>
-                <w:sz w:val="20"/>
-                <w:szCs w:val="20"/>
-              </w:rPr>
-              <w:t>)</w:t>
+              <w:t>from PyQt5.QtWidgets import(QApplication, QFileDialog)</w:t>
             </w:r>
           </w:p>
         </w:tc>
@@ -3592,7 +3180,6 @@
     </w:tbl>
     <w:p>
       <w:r>
-        <w:lastRenderedPageBreak/>
         <w:t xml:space="preserve">Depending on the number of generated model files the execution may be quite </w:t>
       </w:r>
       <w:r>
@@ -3612,16 +3199,33 @@
     </w:p>
     <w:p>
       <w:r>
-        <w:t xml:space="preserve">The output of the batch scripts is assumed to be GMAT Report Files, which are uniquely named in accordance with the </w:t>
-      </w:r>
-      <w:proofErr w:type="gramStart"/>
-      <w:r>
-        <w:t>top level</w:t>
-      </w:r>
-      <w:proofErr w:type="gramEnd"/>
-      <w:r>
-        <w:t xml:space="preserve"> script name and are stored in folder named “Reports” under the current working directory for the program.</w:t>
-      </w:r>
+        <w:t>The output of the batch scripts is assumed to be GMAT Report Files, which are uniquely named in accordance with the top level script name and are stored in folder named “Reports” under the current working directory for the program.</w:t>
+      </w:r>
+    </w:p>
+    <w:p>
+      <w:r>
+        <w:t xml:space="preserve">At the end of each execution </w:t>
+      </w:r>
+      <w:r>
+        <w:t>GMAT</w:t>
+      </w:r>
+      <w:r>
+        <w:t xml:space="preserve"> </w:t>
+      </w:r>
+      <w:r>
+        <w:t>writes to a “personalization file” called “MyGMAT.ini which is located under the GMAT root directory in the /data folder.</w:t>
+      </w:r>
+      <w:r>
+        <w:t xml:space="preserve">  The parallel execution of GMAT instances randomly causes file contention and an exception may be thrown.  The exception will “hang” a process completion and should be cleared as quickly as possible when it appears.  Better, the gmat_startup_file.txt located under the GMAT root directory in the /bin folder may be modified with the line “</w:t>
+      </w:r>
+      <w:r>
+        <w:t>WRITE_PERSONALIZATION_FILE = OFF</w:t>
+      </w:r>
+      <w:r>
+        <w:t>”, which will prevent the file contention.</w:t>
+      </w:r>
+      <w:bookmarkStart w:id="11" w:name="_GoBack"/>
+      <w:bookmarkEnd w:id="11"/>
     </w:p>
     <w:sectPr>
       <w:pgSz w:w="12240" w:h="15840"/>
@@ -3631,6 +3235,109 @@
     </w:sectPr>
   </w:body>
 </w:document>
+</file>
+
+<file path=word/endnotes.xml><?xml version="1.0" encoding="utf-8"?>
+<w:endnotes xmlns:wpc="http://schemas.microsoft.com/office/word/2010/wordprocessingCanvas" xmlns:cx="http://schemas.microsoft.com/office/drawing/2014/chartex" xmlns:cx1="http://schemas.microsoft.com/office/drawing/2015/9/8/chartex" xmlns:cx2="http://schemas.microsoft.com/office/drawing/2015/10/21/chartex" xmlns:cx3="http://schemas.microsoft.com/office/drawing/2016/5/9/chartex" xmlns:cx4="http://schemas.microsoft.com/office/drawing/2016/5/10/chartex" xmlns:cx5="http://schemas.microsoft.com/office/drawing/2016/5/11/chartex" xmlns:cx6="http://schemas.microsoft.com/office/drawing/2016/5/12/chartex" xmlns:cx7="http://schemas.microsoft.com/office/drawing/2016/5/13/chartex" xmlns:cx8="http://schemas.microsoft.com/office/drawing/2016/5/14/chartex" xmlns:mc="http://schemas.openxmlformats.org/markup-compatibility/2006" xmlns:aink="http://schemas.microsoft.com/office/drawing/2016/ink" xmlns:am3d="http://schemas.microsoft.com/office/drawing/2017/model3d" xmlns:o="urn:schemas-microsoft-com:office:office" xmlns:r="http://schemas.openxmlformats.org/officeDocument/2006/relationships" xmlns:m="http://schemas.openxmlformats.org/officeDocument/2006/math" xmlns:v="urn:schemas-microsoft-com:vml" xmlns:wp14="http://schemas.microsoft.com/office/word/2010/wordprocessingDrawing" xmlns:wp="http://schemas.openxmlformats.org/drawingml/2006/wordprocessingDrawing" xmlns:w10="urn:schemas-microsoft-com:office:word" xmlns:w="http://schemas.openxmlformats.org/wordprocessingml/2006/main" xmlns:w14="http://schemas.microsoft.com/office/word/2010/wordml" xmlns:w15="http://schemas.microsoft.com/office/word/2012/wordml" xmlns:w16cid="http://schemas.microsoft.com/office/word/2016/wordml/cid" xmlns:w16se="http://schemas.microsoft.com/office/word/2015/wordml/symex" xmlns:wpg="http://schemas.microsoft.com/office/word/2010/wordprocessingGroup" xmlns:wpi="http://schemas.microsoft.com/office/word/2010/wordprocessingInk" xmlns:wne="http://schemas.microsoft.com/office/word/2006/wordml" xmlns:wps="http://schemas.microsoft.com/office/word/2010/wordprocessingShape" mc:Ignorable="w14 w15 w16se w16cid wp14">
+  <w:endnote w:type="separator" w:id="-1">
+    <w:p>
+      <w:pPr>
+        <w:spacing w:before="0" w:after="0"/>
+      </w:pPr>
+      <w:r>
+        <w:separator/>
+      </w:r>
+    </w:p>
+  </w:endnote>
+  <w:endnote w:type="continuationSeparator" w:id="0">
+    <w:p>
+      <w:pPr>
+        <w:spacing w:before="0" w:after="0"/>
+      </w:pPr>
+      <w:r>
+        <w:continuationSeparator/>
+      </w:r>
+    </w:p>
+  </w:endnote>
+</w:endnotes>
+</file>
+
+<file path=word/footer1.xml><?xml version="1.0" encoding="utf-8"?>
+<w:ftr xmlns:wpc="http://schemas.microsoft.com/office/word/2010/wordprocessingCanvas" xmlns:cx="http://schemas.microsoft.com/office/drawing/2014/chartex" xmlns:cx1="http://schemas.microsoft.com/office/drawing/2015/9/8/chartex" xmlns:cx2="http://schemas.microsoft.com/office/drawing/2015/10/21/chartex" xmlns:cx3="http://schemas.microsoft.com/office/drawing/2016/5/9/chartex" xmlns:cx4="http://schemas.microsoft.com/office/drawing/2016/5/10/chartex" xmlns:cx5="http://schemas.microsoft.com/office/drawing/2016/5/11/chartex" xmlns:cx6="http://schemas.microsoft.com/office/drawing/2016/5/12/chartex" xmlns:cx7="http://schemas.microsoft.com/office/drawing/2016/5/13/chartex" xmlns:cx8="http://schemas.microsoft.com/office/drawing/2016/5/14/chartex" xmlns:mc="http://schemas.openxmlformats.org/markup-compatibility/2006" xmlns:aink="http://schemas.microsoft.com/office/drawing/2016/ink" xmlns:am3d="http://schemas.microsoft.com/office/drawing/2017/model3d" xmlns:o="urn:schemas-microsoft-com:office:office" xmlns:r="http://schemas.openxmlformats.org/officeDocument/2006/relationships" xmlns:m="http://schemas.openxmlformats.org/officeDocument/2006/math" xmlns:v="urn:schemas-microsoft-com:vml" xmlns:wp14="http://schemas.microsoft.com/office/word/2010/wordprocessingDrawing" xmlns:wp="http://schemas.openxmlformats.org/drawingml/2006/wordprocessingDrawing" xmlns:w10="urn:schemas-microsoft-com:office:word" xmlns:w="http://schemas.openxmlformats.org/wordprocessingml/2006/main" xmlns:w14="http://schemas.microsoft.com/office/word/2010/wordml" xmlns:w15="http://schemas.microsoft.com/office/word/2012/wordml" xmlns:w16cid="http://schemas.microsoft.com/office/word/2016/wordml/cid" xmlns:w16se="http://schemas.microsoft.com/office/word/2015/wordml/symex" xmlns:wpg="http://schemas.microsoft.com/office/word/2010/wordprocessingGroup" xmlns:wpi="http://schemas.microsoft.com/office/word/2010/wordprocessingInk" xmlns:wne="http://schemas.microsoft.com/office/word/2006/wordml" xmlns:wps="http://schemas.microsoft.com/office/word/2010/wordprocessingShape" mc:Ignorable="w14 w15 w16se w16cid wp14">
+  <w:sdt>
+    <w:sdtPr>
+      <w:id w:val="2132900575"/>
+      <w:docPartObj>
+        <w:docPartGallery w:val="Page Numbers (Bottom of Page)"/>
+        <w:docPartUnique/>
+      </w:docPartObj>
+    </w:sdtPr>
+    <w:sdtEndPr>
+      <w:rPr>
+        <w:noProof/>
+      </w:rPr>
+    </w:sdtEndPr>
+    <w:sdtContent>
+      <w:p>
+        <w:pPr>
+          <w:pStyle w:val="Footer"/>
+          <w:jc w:val="center"/>
+        </w:pPr>
+        <w:r>
+          <w:fldChar w:fldCharType="begin"/>
+        </w:r>
+        <w:r>
+          <w:instrText xml:space="preserve"> PAGE   \* MERGEFORMAT </w:instrText>
+        </w:r>
+        <w:r>
+          <w:fldChar w:fldCharType="separate"/>
+        </w:r>
+        <w:r>
+          <w:rPr>
+            <w:noProof/>
+          </w:rPr>
+          <w:t>2</w:t>
+        </w:r>
+        <w:r>
+          <w:rPr>
+            <w:noProof/>
+          </w:rPr>
+          <w:fldChar w:fldCharType="end"/>
+        </w:r>
+      </w:p>
+    </w:sdtContent>
+  </w:sdt>
+  <w:p>
+    <w:pPr>
+      <w:pStyle w:val="Footer"/>
+    </w:pPr>
+  </w:p>
+</w:ftr>
+</file>
+
+<file path=word/footnotes.xml><?xml version="1.0" encoding="utf-8"?>
+<w:footnotes xmlns:wpc="http://schemas.microsoft.com/office/word/2010/wordprocessingCanvas" xmlns:cx="http://schemas.microsoft.com/office/drawing/2014/chartex" xmlns:cx1="http://schemas.microsoft.com/office/drawing/2015/9/8/chartex" xmlns:cx2="http://schemas.microsoft.com/office/drawing/2015/10/21/chartex" xmlns:cx3="http://schemas.microsoft.com/office/drawing/2016/5/9/chartex" xmlns:cx4="http://schemas.microsoft.com/office/drawing/2016/5/10/chartex" xmlns:cx5="http://schemas.microsoft.com/office/drawing/2016/5/11/chartex" xmlns:cx6="http://schemas.microsoft.com/office/drawing/2016/5/12/chartex" xmlns:cx7="http://schemas.microsoft.com/office/drawing/2016/5/13/chartex" xmlns:cx8="http://schemas.microsoft.com/office/drawing/2016/5/14/chartex" xmlns:mc="http://schemas.openxmlformats.org/markup-compatibility/2006" xmlns:aink="http://schemas.microsoft.com/office/drawing/2016/ink" xmlns:am3d="http://schemas.microsoft.com/office/drawing/2017/model3d" xmlns:o="urn:schemas-microsoft-com:office:office" xmlns:r="http://schemas.openxmlformats.org/officeDocument/2006/relationships" xmlns:m="http://schemas.openxmlformats.org/officeDocument/2006/math" xmlns:v="urn:schemas-microsoft-com:vml" xmlns:wp14="http://schemas.microsoft.com/office/word/2010/wordprocessingDrawing" xmlns:wp="http://schemas.openxmlformats.org/drawingml/2006/wordprocessingDrawing" xmlns:w10="urn:schemas-microsoft-com:office:word" xmlns:w="http://schemas.openxmlformats.org/wordprocessingml/2006/main" xmlns:w14="http://schemas.microsoft.com/office/word/2010/wordml" xmlns:w15="http://schemas.microsoft.com/office/word/2012/wordml" xmlns:w16cid="http://schemas.microsoft.com/office/word/2016/wordml/cid" xmlns:w16se="http://schemas.microsoft.com/office/word/2015/wordml/symex" xmlns:wpg="http://schemas.microsoft.com/office/word/2010/wordprocessingGroup" xmlns:wpi="http://schemas.microsoft.com/office/word/2010/wordprocessingInk" xmlns:wne="http://schemas.microsoft.com/office/word/2006/wordml" xmlns:wps="http://schemas.microsoft.com/office/word/2010/wordprocessingShape" mc:Ignorable="w14 w15 w16se w16cid wp14">
+  <w:footnote w:type="separator" w:id="-1">
+    <w:p>
+      <w:pPr>
+        <w:spacing w:before="0" w:after="0"/>
+      </w:pPr>
+      <w:r>
+        <w:separator/>
+      </w:r>
+    </w:p>
+  </w:footnote>
+  <w:footnote w:type="continuationSeparator" w:id="0">
+    <w:p>
+      <w:pPr>
+        <w:spacing w:before="0" w:after="0"/>
+      </w:pPr>
+      <w:r>
+        <w:continuationSeparator/>
+      </w:r>
+    </w:p>
+  </w:footnote>
+</w:footnotes>
 </file>
 
 <file path=word/numbering.xml><?xml version="1.0" encoding="utf-8"?>
@@ -6750,6 +6457,7 @@
     <w:lsdException w:name="HTML Sample" w:semiHidden="1" w:unhideWhenUsed="1"/>
     <w:lsdException w:name="HTML Typewriter" w:semiHidden="1" w:unhideWhenUsed="1"/>
     <w:lsdException w:name="HTML Variable" w:semiHidden="1" w:unhideWhenUsed="1"/>
+    <w:lsdException w:name="Normal Table" w:semiHidden="1" w:unhideWhenUsed="1"/>
     <w:lsdException w:name="annotation subject" w:semiHidden="1" w:unhideWhenUsed="1"/>
     <w:lsdException w:name="No List" w:semiHidden="1" w:unhideWhenUsed="1"/>
     <w:lsdException w:name="Outline List 1" w:semiHidden="1" w:unhideWhenUsed="1"/>
@@ -6796,8 +6504,10 @@
     <w:lsdException w:name="Table Subtle 2" w:semiHidden="1" w:unhideWhenUsed="1"/>
     <w:lsdException w:name="Table Web 1" w:semiHidden="1" w:unhideWhenUsed="1"/>
     <w:lsdException w:name="Table Web 2" w:semiHidden="1" w:unhideWhenUsed="1"/>
+    <w:lsdException w:name="Table Web 3" w:semiHidden="1" w:unhideWhenUsed="1"/>
     <w:lsdException w:name="Balloon Text" w:semiHidden="1" w:unhideWhenUsed="1"/>
     <w:lsdException w:name="Table Grid" w:uiPriority="39"/>
+    <w:lsdException w:name="Table Theme" w:semiHidden="1" w:unhideWhenUsed="1"/>
     <w:lsdException w:name="Placeholder Text" w:semiHidden="1"/>
     <w:lsdException w:name="No Spacing" w:uiPriority="1" w:qFormat="1"/>
     <w:lsdException w:name="Light Shading" w:uiPriority="60"/>
@@ -8019,7 +7729,6 @@
     <w:basedOn w:val="Normal"/>
     <w:link w:val="HeaderChar"/>
     <w:uiPriority w:val="99"/>
-    <w:semiHidden/>
     <w:unhideWhenUsed/>
     <w:rsid w:val="006D3D74"/>
   </w:style>
@@ -8028,7 +7737,6 @@
     <w:basedOn w:val="DefaultParagraphFont"/>
     <w:link w:val="Header"/>
     <w:uiPriority w:val="99"/>
-    <w:semiHidden/>
     <w:rsid w:val="006D3D74"/>
   </w:style>
   <w:style w:type="paragraph" w:styleId="Footer">
@@ -8036,7 +7744,6 @@
     <w:basedOn w:val="Normal"/>
     <w:link w:val="FooterChar"/>
     <w:uiPriority w:val="99"/>
-    <w:semiHidden/>
     <w:unhideWhenUsed/>
     <w:rsid w:val="006D3D74"/>
   </w:style>
@@ -8045,7 +7752,6 @@
     <w:basedOn w:val="DefaultParagraphFont"/>
     <w:link w:val="Footer"/>
     <w:uiPriority w:val="99"/>
-    <w:semiHidden/>
     <w:rsid w:val="006D3D74"/>
   </w:style>
   <w:style w:type="paragraph" w:styleId="TOC9">
@@ -8404,1043 +8110,12 @@
 </file>
 
 <file path=customXml/item1.xml><?xml version="1.0" encoding="utf-8"?>
-<ct:contentTypeSchema xmlns:ct="http://schemas.microsoft.com/office/2006/metadata/contentType" xmlns:ma="http://schemas.microsoft.com/office/2006/metadata/properties/metaAttributes" ct:_="" ma:_="" ma:contentTypeName="TemplateFile" ma:contentTypeID="0x0101006EDDDB5EE6D98C44930B742096920B300400F5B6D36B3EF94B4E9A635CDF2A18F5B8" ma:contentTypeVersion="72" ma:contentTypeDescription="Create a new document." ma:contentTypeScope="" ma:versionID="a23e56308344d904b51738559c3d67c9">
-  <xsd:schema xmlns:xsd="http://www.w3.org/2001/XMLSchema" xmlns:xs="http://www.w3.org/2001/XMLSchema" xmlns:p="http://schemas.microsoft.com/office/2006/metadata/properties" xmlns:ns2="4873beb7-5857-4685-be1f-d57550cc96cc" targetNamespace="http://schemas.microsoft.com/office/2006/metadata/properties" ma:root="true" ma:fieldsID="cd0908cc4600e77bf5da051303e00c8d" ns2:_="">
-    <xsd:import namespace="4873beb7-5857-4685-be1f-d57550cc96cc"/>
-    <xsd:element name="properties">
-      <xsd:complexType>
-        <xsd:sequence>
-          <xsd:element name="documentManagement">
-            <xsd:complexType>
-              <xsd:all>
-                <xsd:element ref="ns2:AcquiredFrom" minOccurs="0"/>
-                <xsd:element ref="ns2:UACurrentWords" minOccurs="0"/>
-                <xsd:element ref="ns2:TPApplication" minOccurs="0"/>
-                <xsd:element ref="ns2:ApprovalLog" minOccurs="0"/>
-                <xsd:element ref="ns2:ApprovalStatus" minOccurs="0"/>
-                <xsd:element ref="ns2:AssetStart" minOccurs="0"/>
-                <xsd:element ref="ns2:AssetExpire" minOccurs="0"/>
-                <xsd:element ref="ns2:AssetId" minOccurs="0"/>
-                <xsd:element ref="ns2:IsSearchable" minOccurs="0"/>
-                <xsd:element ref="ns2:AssetType" minOccurs="0"/>
-                <xsd:element ref="ns2:APAuthor" minOccurs="0"/>
-                <xsd:element ref="ns2:AverageRating" minOccurs="0"/>
-                <xsd:element ref="ns2:BlockPublish" minOccurs="0"/>
-                <xsd:element ref="ns2:BugNumber" minOccurs="0"/>
-                <xsd:element ref="ns2:CampaignTagsTaxHTField0" minOccurs="0"/>
-                <xsd:element ref="ns2:TPClientViewer" minOccurs="0"/>
-                <xsd:element ref="ns2:ClipArtFilename" minOccurs="0"/>
-                <xsd:element ref="ns2:TPCommandLine" minOccurs="0"/>
-                <xsd:element ref="ns2:TPComponent" minOccurs="0"/>
-                <xsd:element ref="ns2:ContentItem" minOccurs="0"/>
-                <xsd:element ref="ns2:CrawlForDependencies" minOccurs="0"/>
-                <xsd:element ref="ns2:CSXHash" minOccurs="0"/>
-                <xsd:element ref="ns2:CSXSubmissionMarket" minOccurs="0"/>
-                <xsd:element ref="ns2:CSXUpdate" minOccurs="0"/>
-                <xsd:element ref="ns2:IntlLangReviewDate" minOccurs="0"/>
-                <xsd:element ref="ns2:IsDeleted" minOccurs="0"/>
-                <xsd:element ref="ns2:APDescription" minOccurs="0"/>
-                <xsd:element ref="ns2:DirectSourceMarket" minOccurs="0"/>
-                <xsd:element ref="ns2:Downloads" minOccurs="0"/>
-                <xsd:element ref="ns2:DSATActionTaken" minOccurs="0"/>
-                <xsd:element ref="ns2:APEditor" minOccurs="0"/>
-                <xsd:element ref="ns2:EditorialStatus" minOccurs="0"/>
-                <xsd:element ref="ns2:EditorialTags" minOccurs="0"/>
-                <xsd:element ref="ns2:TPExecutable" minOccurs="0"/>
-                <xsd:element ref="ns2:FeatureTagsTaxHTField0" minOccurs="0"/>
-                <xsd:element ref="ns2:TPFriendlyName" minOccurs="0"/>
-                <xsd:element ref="ns2:FriendlyTitle" minOccurs="0"/>
-                <xsd:element ref="ns2:PrimaryImageGen" minOccurs="0"/>
-                <xsd:element ref="ns2:HandoffToMSDN" minOccurs="0"/>
-                <xsd:element ref="ns2:InProjectListLookup" minOccurs="0"/>
-                <xsd:element ref="ns2:TPInstallLocation" minOccurs="0"/>
-                <xsd:element ref="ns2:InternalTagsTaxHTField0" minOccurs="0"/>
-                <xsd:element ref="ns2:IntlLangReview" minOccurs="0"/>
-                <xsd:element ref="ns2:IntlLangReviewer" minOccurs="0"/>
-                <xsd:element ref="ns2:MarketSpecific" minOccurs="0"/>
-                <xsd:element ref="ns2:LastCompleteVersionLookup" minOccurs="0"/>
-                <xsd:element ref="ns2:LastHandOff" minOccurs="0"/>
-                <xsd:element ref="ns2:LastModifiedDateTime" minOccurs="0"/>
-                <xsd:element ref="ns2:LastPreviewErrorLookup" minOccurs="0"/>
-                <xsd:element ref="ns2:LastPreviewResultLookup" minOccurs="0"/>
-                <xsd:element ref="ns2:LastPreviewAttemptDateLookup" minOccurs="0"/>
-                <xsd:element ref="ns2:LastPreviewedByLookup" minOccurs="0"/>
-                <xsd:element ref="ns2:LastPreviewTimeLookup" minOccurs="0"/>
-                <xsd:element ref="ns2:LastPreviewVersionLookup" minOccurs="0"/>
-                <xsd:element ref="ns2:LastPublishErrorLookup" minOccurs="0"/>
-                <xsd:element ref="ns2:LastPublishResultLookup" minOccurs="0"/>
-                <xsd:element ref="ns2:LastPublishAttemptDateLookup" minOccurs="0"/>
-                <xsd:element ref="ns2:LastPublishedByLookup" minOccurs="0"/>
-                <xsd:element ref="ns2:LastPublishTimeLookup" minOccurs="0"/>
-                <xsd:element ref="ns2:LastPublishVersionLookup" minOccurs="0"/>
-                <xsd:element ref="ns2:TPLaunchHelpLinkType" minOccurs="0"/>
-                <xsd:element ref="ns2:LegacyData" minOccurs="0"/>
-                <xsd:element ref="ns2:TPLaunchHelpLink" minOccurs="0"/>
-                <xsd:element ref="ns2:LocComments" minOccurs="0"/>
-                <xsd:element ref="ns2:LocLastLocAttemptVersionLookup" minOccurs="0"/>
-                <xsd:element ref="ns2:LocLastLocAttemptVersionTypeLookup" minOccurs="0"/>
-                <xsd:element ref="ns2:LocManualTestRequired" minOccurs="0"/>
-                <xsd:element ref="ns2:LocMarketGroupTiers2" minOccurs="0"/>
-                <xsd:element ref="ns2:LocNewPublishedVersionLookup" minOccurs="0"/>
-                <xsd:element ref="ns2:LocOverallHandbackStatusLookup" minOccurs="0"/>
-                <xsd:element ref="ns2:LocOverallLocStatusLookup" minOccurs="0"/>
-                <xsd:element ref="ns2:LocOverallPreviewStatusLookup" minOccurs="0"/>
-                <xsd:element ref="ns2:LocOverallPublishStatusLookup" minOccurs="0"/>
-                <xsd:element ref="ns2:IntlLocPriority" minOccurs="0"/>
-                <xsd:element ref="ns2:LocProcessedForHandoffsLookup" minOccurs="0"/>
-                <xsd:element ref="ns2:LocProcessedForMarketsLookup" minOccurs="0"/>
-                <xsd:element ref="ns2:LocPublishedDependentAssetsLookup" minOccurs="0"/>
-                <xsd:element ref="ns2:LocPublishedLinkedAssetsLookup" minOccurs="0"/>
-                <xsd:element ref="ns2:LocRecommendedHandoff" minOccurs="0"/>
-                <xsd:element ref="ns2:LocalizationTagsTaxHTField0" minOccurs="0"/>
-                <xsd:element ref="ns2:MachineTranslated" minOccurs="0"/>
-                <xsd:element ref="ns2:Manager" minOccurs="0"/>
-                <xsd:element ref="ns2:Markets" minOccurs="0"/>
-                <xsd:element ref="ns2:Milestone" minOccurs="0"/>
-                <xsd:element ref="ns2:TPNamespace" minOccurs="0"/>
-                <xsd:element ref="ns2:NumericId" minOccurs="0"/>
-                <xsd:element ref="ns2:NumOfRatingsLookup" minOccurs="0"/>
-                <xsd:element ref="ns2:OOCacheId" minOccurs="0"/>
-                <xsd:element ref="ns2:OpenTemplate" minOccurs="0"/>
-                <xsd:element ref="ns2:OriginAsset" minOccurs="0"/>
-                <xsd:element ref="ns2:OriginalRelease" minOccurs="0"/>
-                <xsd:element ref="ns2:OriginalSourceMarket" minOccurs="0"/>
-                <xsd:element ref="ns2:OutputCachingOn" minOccurs="0"/>
-                <xsd:element ref="ns2:ParentAssetId" minOccurs="0"/>
-                <xsd:element ref="ns2:PlannedPubDate" minOccurs="0"/>
-                <xsd:element ref="ns2:PolicheckWords" minOccurs="0"/>
-                <xsd:element ref="ns2:BusinessGroup" minOccurs="0"/>
-                <xsd:element ref="ns2:UAProjectedTotalWords" minOccurs="0"/>
-                <xsd:element ref="ns2:Provider" minOccurs="0"/>
-                <xsd:element ref="ns2:Providers" minOccurs="0"/>
-                <xsd:element ref="ns2:PublishStatusLookup" minOccurs="0"/>
-                <xsd:element ref="ns2:PublishTargets" minOccurs="0"/>
-                <xsd:element ref="ns2:RecommendationsModifier" minOccurs="0"/>
-                <xsd:element ref="ns2:ArtSampleDocs" minOccurs="0"/>
-                <xsd:element ref="ns2:ScenarioTagsTaxHTField0" minOccurs="0"/>
-                <xsd:element ref="ns2:ShowIn" minOccurs="0"/>
-                <xsd:element ref="ns2:SourceTitle" minOccurs="0"/>
-                <xsd:element ref="ns2:CSXSubmissionDate" minOccurs="0"/>
-                <xsd:element ref="ns2:SubmitterId" minOccurs="0"/>
-                <xsd:element ref="ns2:TaxCatchAll" minOccurs="0"/>
-                <xsd:element ref="ns2:TaxCatchAllLabel" minOccurs="0"/>
-                <xsd:element ref="ns2:TemplateStatus" minOccurs="0"/>
-                <xsd:element ref="ns2:TemplateTemplateType" minOccurs="0"/>
-                <xsd:element ref="ns2:ThumbnailAssetId" minOccurs="0"/>
-                <xsd:element ref="ns2:TimesCloned" minOccurs="0"/>
-                <xsd:element ref="ns2:TrustLevel" minOccurs="0"/>
-                <xsd:element ref="ns2:UALocComments" minOccurs="0"/>
-                <xsd:element ref="ns2:UALocRecommendation" minOccurs="0"/>
-                <xsd:element ref="ns2:UANotes" minOccurs="0"/>
-                <xsd:element ref="ns2:TPAppVersion" minOccurs="0"/>
-                <xsd:element ref="ns2:VoteCount" minOccurs="0"/>
-              </xsd:all>
-            </xsd:complexType>
-          </xsd:element>
-        </xsd:sequence>
-      </xsd:complexType>
-    </xsd:element>
-  </xsd:schema>
-  <xsd:schema xmlns:xsd="http://www.w3.org/2001/XMLSchema" xmlns:xs="http://www.w3.org/2001/XMLSchema" xmlns:dms="http://schemas.microsoft.com/office/2006/documentManagement/types" xmlns:pc="http://schemas.microsoft.com/office/infopath/2007/PartnerControls" targetNamespace="4873beb7-5857-4685-be1f-d57550cc96cc" elementFormDefault="qualified">
-    <xsd:import namespace="http://schemas.microsoft.com/office/2006/documentManagement/types"/>
-    <xsd:import namespace="http://schemas.microsoft.com/office/infopath/2007/PartnerControls"/>
-    <xsd:element name="AcquiredFrom" ma:index="1" nillable="true" ma:displayName="Acquired From" ma:default="Internal MS" ma:internalName="AcquiredFrom" ma:readOnly="false">
-      <xsd:simpleType>
-        <xsd:restriction base="dms:Choice">
-          <xsd:enumeration value="Internal MS"/>
-          <xsd:enumeration value="Community"/>
-          <xsd:enumeration value="MVP"/>
-          <xsd:enumeration value="Publisher"/>
-          <xsd:enumeration value="Partner"/>
-          <xsd:enumeration value="None"/>
-        </xsd:restriction>
-      </xsd:simpleType>
-    </xsd:element>
-    <xsd:element name="UACurrentWords" ma:index="2" nillable="true" ma:displayName="Actual Word Count" ma:default="" ma:internalName="UACurrentWords" ma:readOnly="false">
-      <xsd:simpleType>
-        <xsd:restriction base="dms:Unknown"/>
-      </xsd:simpleType>
-    </xsd:element>
-    <xsd:element name="TPApplication" ma:index="3" nillable="true" ma:displayName="Application to Open Template With" ma:default="" ma:internalName="TPApplication">
-      <xsd:simpleType>
-        <xsd:restriction base="dms:Text"/>
-      </xsd:simpleType>
-    </xsd:element>
-    <xsd:element name="ApprovalLog" ma:index="4" nillable="true" ma:displayName="Approval Log" ma:default="" ma:hidden="true" ma:internalName="ApprovalLog" ma:readOnly="false">
-      <xsd:simpleType>
-        <xsd:restriction base="dms:Note"/>
-      </xsd:simpleType>
-    </xsd:element>
-    <xsd:element name="ApprovalStatus" ma:index="5" nillable="true" ma:displayName="Approval Status" ma:default="InProgress" ma:internalName="ApprovalStatus" ma:readOnly="false">
-      <xsd:simpleType>
-        <xsd:restriction base="dms:Choice">
-          <xsd:enumeration value="InProgress"/>
-          <xsd:enumeration value="Rejected"/>
-          <xsd:enumeration value="Questionable"/>
-          <xsd:enumeration value="ApprovedAutomatic"/>
-          <xsd:enumeration value="ApprovedManual"/>
-          <xsd:enumeration value="On Hold"/>
-          <xsd:enumeration value="Needs Review"/>
-          <xsd:enumeration value="A Violation"/>
-          <xsd:enumeration value="Unpublished Violation"/>
-        </xsd:restriction>
-      </xsd:simpleType>
-    </xsd:element>
-    <xsd:element name="AssetStart" ma:index="6" nillable="true" ma:displayName="Asset Begin Date" ma:default="[Today]" ma:internalName="AssetStart" ma:readOnly="false">
-      <xsd:simpleType>
-        <xsd:restriction base="dms:DateTime"/>
-      </xsd:simpleType>
-    </xsd:element>
-    <xsd:element name="AssetExpire" ma:index="7" nillable="true" ma:displayName="Asset End Date" ma:default="2029-01-01T08:00:00Z" ma:format="DateTime" ma:internalName="AssetExpire" ma:readOnly="false">
-      <xsd:simpleType>
-        <xsd:restriction base="dms:DateTime"/>
-      </xsd:simpleType>
-    </xsd:element>
-    <xsd:element name="AssetId" ma:index="8" nillable="true" ma:displayName="Asset ID" ma:default="" ma:indexed="true" ma:internalName="AssetId" ma:readOnly="false">
-      <xsd:simpleType>
-        <xsd:restriction base="dms:Text">
-          <xsd:maxLength value="255"/>
-        </xsd:restriction>
-      </xsd:simpleType>
-    </xsd:element>
-    <xsd:element name="IsSearchable" ma:index="9" nillable="true" ma:displayName="Asset Searchable?" ma:default="true" ma:internalName="IsSearchable" ma:readOnly="false">
-      <xsd:simpleType>
-        <xsd:restriction base="dms:Boolean"/>
-      </xsd:simpleType>
-    </xsd:element>
-    <xsd:element name="AssetType" ma:index="10" nillable="true" ma:displayName="Asset Type" ma:default="" ma:internalName="AssetType" ma:readOnly="false">
-      <xsd:simpleType>
-        <xsd:restriction base="dms:Unknown"/>
-      </xsd:simpleType>
-    </xsd:element>
-    <xsd:element name="APAuthor" ma:index="11" nillable="true" ma:displayName="Author" ma:default="" ma:list="UserInfo" ma:internalName="APAuthor" ma:readOnly="false">
-      <xsd:complexType>
-        <xsd:complexContent>
-          <xsd:extension base="dms:User">
-            <xsd:sequence>
-              <xsd:element name="UserInfo" minOccurs="0" maxOccurs="unbounded">
-                <xsd:complexType>
-                  <xsd:sequence>
-                    <xsd:element name="DisplayName" type="xsd:string" minOccurs="0"/>
-                    <xsd:element name="AccountId" type="dms:UserId" minOccurs="0" nillable="true"/>
-                    <xsd:element name="AccountType" type="xsd:string" minOccurs="0"/>
-                  </xsd:sequence>
-                </xsd:complexType>
-              </xsd:element>
-            </xsd:sequence>
-          </xsd:extension>
-        </xsd:complexContent>
-      </xsd:complexType>
-    </xsd:element>
-    <xsd:element name="AverageRating" ma:index="12" nillable="true" ma:displayName="Average Rating" ma:internalName="AverageRating" ma:readOnly="false">
-      <xsd:simpleType>
-        <xsd:restriction base="dms:Text"/>
-      </xsd:simpleType>
-    </xsd:element>
-    <xsd:element name="BlockPublish" ma:index="13" nillable="true" ma:displayName="Block from Publishing?" ma:default="" ma:internalName="BlockPublish" ma:readOnly="false">
-      <xsd:simpleType>
-        <xsd:restriction base="dms:Boolean"/>
-      </xsd:simpleType>
-    </xsd:element>
-    <xsd:element name="BugNumber" ma:index="14" nillable="true" ma:displayName="Bug Number" ma:default="" ma:internalName="BugNumber" ma:readOnly="false">
-      <xsd:simpleType>
-        <xsd:restriction base="dms:Text"/>
-      </xsd:simpleType>
-    </xsd:element>
-    <xsd:element name="CampaignTagsTaxHTField0" ma:index="16" nillable="true" ma:taxonomy="true" ma:internalName="CampaignTagsTaxHTField0" ma:taxonomyFieldName="CampaignTags" ma:displayName="Campaigns" ma:readOnly="false" ma:default="" ma:fieldId="{1df42cc3-2301-4f11-a52a-6ead923c29ed}" ma:taxonomyMulti="true" ma:sspId="8f79753a-75d3-41f5-8ca3-40b843941b4f" ma:termSetId="ca0e50d4-faa1-44ce-961e-bb1441c60e66" ma:anchorId="00000000-0000-0000-0000-000000000000" ma:open="false" ma:isKeyword="false">
-      <xsd:complexType>
-        <xsd:sequence>
-          <xsd:element ref="pc:Terms" minOccurs="0" maxOccurs="1"/>
-        </xsd:sequence>
-      </xsd:complexType>
-    </xsd:element>
-    <xsd:element name="TPClientViewer" ma:index="17" nillable="true" ma:displayName="Client Viewer" ma:default="" ma:internalName="TPClientViewer">
-      <xsd:simpleType>
-        <xsd:restriction base="dms:Text"/>
-      </xsd:simpleType>
-    </xsd:element>
-    <xsd:element name="ClipArtFilename" ma:index="18" nillable="true" ma:displayName="Clip Art Name" ma:default="" ma:internalName="ClipArtFilename" ma:readOnly="false">
-      <xsd:simpleType>
-        <xsd:restriction base="dms:Text"/>
-      </xsd:simpleType>
-    </xsd:element>
-    <xsd:element name="TPCommandLine" ma:index="19" nillable="true" ma:displayName="Command Line" ma:default="" ma:internalName="TPCommandLine">
-      <xsd:simpleType>
-        <xsd:restriction base="dms:Text"/>
-      </xsd:simpleType>
-    </xsd:element>
-    <xsd:element name="TPComponent" ma:index="20" nillable="true" ma:displayName="Component" ma:default="" ma:internalName="TPComponent">
-      <xsd:simpleType>
-        <xsd:restriction base="dms:Text"/>
-      </xsd:simpleType>
-    </xsd:element>
-    <xsd:element name="ContentItem" ma:index="21" nillable="true" ma:displayName="Content Item" ma:default="" ma:hidden="true" ma:internalName="ContentItem" ma:readOnly="false">
-      <xsd:simpleType>
-        <xsd:restriction base="dms:Unknown"/>
-      </xsd:simpleType>
-    </xsd:element>
-    <xsd:element name="CrawlForDependencies" ma:index="23" nillable="true" ma:displayName="Crawl for Dependencies?" ma:default="true" ma:internalName="CrawlForDependencies" ma:readOnly="false">
-      <xsd:simpleType>
-        <xsd:restriction base="dms:Boolean"/>
-      </xsd:simpleType>
-    </xsd:element>
-    <xsd:element name="CSXHash" ma:index="26" nillable="true" ma:displayName="CSX Hash" ma:default="" ma:indexed="true" ma:internalName="CSXHash" ma:readOnly="false">
-      <xsd:simpleType>
-        <xsd:restriction base="dms:Text"/>
-      </xsd:simpleType>
-    </xsd:element>
-    <xsd:element name="CSXSubmissionMarket" ma:index="27" nillable="true" ma:displayName="CSX Submission Market" ma:default="" ma:list="{2FBD1B11-2ACE-4FDC-B5A3-635D4ADF6F1B}" ma:internalName="CSXSubmissionMarket" ma:readOnly="false" ma:showField="MarketName" ma:web="4873beb7-5857-4685-be1f-d57550cc96cc">
-      <xsd:simpleType>
-        <xsd:restriction base="dms:Lookup"/>
-      </xsd:simpleType>
-    </xsd:element>
-    <xsd:element name="CSXUpdate" ma:index="28" nillable="true" ma:displayName="CSX Updated?" ma:default="false" ma:internalName="CSXUpdate" ma:readOnly="false">
-      <xsd:simpleType>
-        <xsd:restriction base="dms:Boolean"/>
-      </xsd:simpleType>
-    </xsd:element>
-    <xsd:element name="IntlLangReviewDate" ma:index="29" nillable="true" ma:displayName="Date to Complete Intl QA" ma:default="" ma:internalName="IntlLangReviewDate" ma:readOnly="false">
-      <xsd:simpleType>
-        <xsd:restriction base="dms:DateTime"/>
-      </xsd:simpleType>
-    </xsd:element>
-    <xsd:element name="IsDeleted" ma:index="30" nillable="true" ma:displayName="Deleted?" ma:default="" ma:internalName="IsDeleted" ma:readOnly="false">
-      <xsd:simpleType>
-        <xsd:restriction base="dms:Boolean"/>
-      </xsd:simpleType>
-    </xsd:element>
-    <xsd:element name="APDescription" ma:index="31" nillable="true" ma:displayName="Description" ma:default="" ma:internalName="APDescription" ma:readOnly="false">
-      <xsd:simpleType>
-        <xsd:restriction base="dms:Note"/>
-      </xsd:simpleType>
-    </xsd:element>
-    <xsd:element name="DirectSourceMarket" ma:index="32" nillable="true" ma:displayName="Direct Source Market Group" ma:default="" ma:internalName="DirectSourceMarket" ma:readOnly="false">
-      <xsd:simpleType>
-        <xsd:restriction base="dms:Text"/>
-      </xsd:simpleType>
-    </xsd:element>
-    <xsd:element name="Downloads" ma:index="33" nillable="true" ma:displayName="Downloads" ma:default="0" ma:hidden="true" ma:internalName="Downloads" ma:readOnly="false">
-      <xsd:simpleType>
-        <xsd:restriction base="dms:Unknown"/>
-      </xsd:simpleType>
-    </xsd:element>
-    <xsd:element name="DSATActionTaken" ma:index="34" nillable="true" ma:displayName="DSAT Action Taken" ma:default="" ma:internalName="DSATActionTaken" ma:readOnly="false">
-      <xsd:simpleType>
-        <xsd:restriction base="dms:Choice">
-          <xsd:enumeration value="Best Bets"/>
-          <xsd:enumeration value="Expire"/>
-          <xsd:enumeration value="Hide"/>
-          <xsd:enumeration value="None"/>
-        </xsd:restriction>
-      </xsd:simpleType>
-    </xsd:element>
-    <xsd:element name="APEditor" ma:index="35" nillable="true" ma:displayName="Editor" ma:default="" ma:list="UserInfo" ma:internalName="APEditor" ma:readOnly="false">
-      <xsd:complexType>
-        <xsd:complexContent>
-          <xsd:extension base="dms:User">
-            <xsd:sequence>
-              <xsd:element name="UserInfo" minOccurs="0" maxOccurs="unbounded">
-                <xsd:complexType>
-                  <xsd:sequence>
-                    <xsd:element name="DisplayName" type="xsd:string" minOccurs="0"/>
-                    <xsd:element name="AccountId" type="dms:UserId" minOccurs="0" nillable="true"/>
-                    <xsd:element name="AccountType" type="xsd:string" minOccurs="0"/>
-                  </xsd:sequence>
-                </xsd:complexType>
-              </xsd:element>
-            </xsd:sequence>
-          </xsd:extension>
-        </xsd:complexContent>
-      </xsd:complexType>
-    </xsd:element>
-    <xsd:element name="EditorialStatus" ma:index="36" nillable="true" ma:displayName="Editorial Status" ma:default="" ma:internalName="EditorialStatus" ma:readOnly="false">
-      <xsd:simpleType>
-        <xsd:restriction base="dms:Unknown"/>
-      </xsd:simpleType>
-    </xsd:element>
-    <xsd:element name="EditorialTags" ma:index="37" nillable="true" ma:displayName="Editorial Tags" ma:default="" ma:internalName="EditorialTags">
-      <xsd:simpleType>
-        <xsd:restriction base="dms:Unknown"/>
-      </xsd:simpleType>
-    </xsd:element>
-    <xsd:element name="TPExecutable" ma:index="38" nillable="true" ma:displayName="Executable" ma:default="" ma:internalName="TPExecutable">
-      <xsd:simpleType>
-        <xsd:restriction base="dms:Text"/>
-      </xsd:simpleType>
-    </xsd:element>
-    <xsd:element name="FeatureTagsTaxHTField0" ma:index="40" nillable="true" ma:taxonomy="true" ma:internalName="FeatureTagsTaxHTField0" ma:taxonomyFieldName="FeatureTags" ma:displayName="Features" ma:readOnly="false" ma:default="" ma:fieldId="{7fc0d542-15c6-4882-a8e3-13bca44403fb}" ma:taxonomyMulti="true" ma:sspId="8f79753a-75d3-41f5-8ca3-40b843941b4f" ma:termSetId="f1ab6845-967d-4854-a0ba-4ec07f0f8113" ma:anchorId="00000000-0000-0000-0000-000000000000" ma:open="false" ma:isKeyword="false">
-      <xsd:complexType>
-        <xsd:sequence>
-          <xsd:element ref="pc:Terms" minOccurs="0" maxOccurs="1"/>
-        </xsd:sequence>
-      </xsd:complexType>
-    </xsd:element>
-    <xsd:element name="TPFriendlyName" ma:index="41" nillable="true" ma:displayName="Friendly Name" ma:default="" ma:internalName="TPFriendlyName">
-      <xsd:simpleType>
-        <xsd:restriction base="dms:Text"/>
-      </xsd:simpleType>
-    </xsd:element>
-    <xsd:element name="FriendlyTitle" ma:index="42" nillable="true" ma:displayName="Friendly Title" ma:default="" ma:description="Shorter title to be used when displaying search results" ma:internalName="FriendlyTitle" ma:readOnly="false">
-      <xsd:simpleType>
-        <xsd:restriction base="dms:Text"/>
-      </xsd:simpleType>
-    </xsd:element>
-    <xsd:element name="PrimaryImageGen" ma:index="43" nillable="true" ma:displayName="Generate Images?" ma:default="true" ma:internalName="PrimaryImageGen">
-      <xsd:simpleType>
-        <xsd:restriction base="dms:Boolean"/>
-      </xsd:simpleType>
-    </xsd:element>
-    <xsd:element name="HandoffToMSDN" ma:index="44" nillable="true" ma:displayName="Handoff To MSDN Date" ma:default="" ma:internalName="HandoffToMSDN" ma:readOnly="false">
-      <xsd:simpleType>
-        <xsd:restriction base="dms:DateTime"/>
-      </xsd:simpleType>
-    </xsd:element>
-    <xsd:element name="InProjectListLookup" ma:index="45" nillable="true" ma:displayName="InProjectListLookup" ma:list="{9E343742-310B-4684-A24C-1D137CB4B230}" ma:internalName="InProjectListLookup" ma:readOnly="true" ma:showField="InProjectList" ma:web="4873beb7-5857-4685-be1f-d57550cc96cc">
-      <xsd:complexType>
-        <xsd:complexContent>
-          <xsd:extension base="dms:MultiChoiceLookup">
-            <xsd:sequence>
-              <xsd:element name="Value" type="dms:Lookup" maxOccurs="unbounded" minOccurs="0" nillable="true"/>
-            </xsd:sequence>
-          </xsd:extension>
-        </xsd:complexContent>
-      </xsd:complexType>
-    </xsd:element>
-    <xsd:element name="TPInstallLocation" ma:index="46" nillable="true" ma:displayName="Install Location" ma:default="" ma:internalName="TPInstallLocation">
-      <xsd:simpleType>
-        <xsd:restriction base="dms:Text"/>
-      </xsd:simpleType>
-    </xsd:element>
-    <xsd:element name="InternalTagsTaxHTField0" ma:index="48" nillable="true" ma:taxonomy="true" ma:internalName="InternalTagsTaxHTField0" ma:taxonomyFieldName="InternalTags" ma:displayName="Internal Tags" ma:readOnly="false" ma:default="" ma:fieldId="{1490b8a4-2706-41ec-b5e3-73176dccf34e}" ma:taxonomyMulti="true" ma:sspId="8f79753a-75d3-41f5-8ca3-40b843941b4f" ma:termSetId="82b6639e-f7fc-4c18-ad2d-003a6e707765" ma:anchorId="00000000-0000-0000-0000-000000000000" ma:open="false" ma:isKeyword="false">
-      <xsd:complexType>
-        <xsd:sequence>
-          <xsd:element ref="pc:Terms" minOccurs="0" maxOccurs="1"/>
-        </xsd:sequence>
-      </xsd:complexType>
-    </xsd:element>
-    <xsd:element name="IntlLangReview" ma:index="49" nillable="true" ma:displayName="Intl Lang QA Review Required?" ma:default="" ma:internalName="IntlLangReview" ma:readOnly="false">
-      <xsd:simpleType>
-        <xsd:restriction base="dms:Boolean"/>
-      </xsd:simpleType>
-    </xsd:element>
-    <xsd:element name="IntlLangReviewer" ma:index="50" nillable="true" ma:displayName="Intl Lang QA Reviewer" ma:default="" ma:internalName="IntlLangReviewer" ma:readOnly="false">
-      <xsd:simpleType>
-        <xsd:restriction base="dms:Text"/>
-      </xsd:simpleType>
-    </xsd:element>
-    <xsd:element name="MarketSpecific" ma:index="51" nillable="true" ma:displayName="Is Market Specific?" ma:default="" ma:internalName="MarketSpecific" ma:readOnly="false">
-      <xsd:simpleType>
-        <xsd:restriction base="dms:Boolean"/>
-      </xsd:simpleType>
-    </xsd:element>
-    <xsd:element name="LastCompleteVersionLookup" ma:index="52" nillable="true" ma:displayName="Last Complete Version Lookup" ma:default="" ma:list="{9E343742-310B-4684-A24C-1D137CB4B230}" ma:internalName="LastCompleteVersionLookup" ma:readOnly="true" ma:showField="LastCompleteVersion" ma:web="4873beb7-5857-4685-be1f-d57550cc96cc">
-      <xsd:complexType>
-        <xsd:complexContent>
-          <xsd:extension base="dms:MultiChoiceLookup">
-            <xsd:sequence>
-              <xsd:element name="Value" type="dms:Lookup" maxOccurs="unbounded" minOccurs="0" nillable="true"/>
-            </xsd:sequence>
-          </xsd:extension>
-        </xsd:complexContent>
-      </xsd:complexType>
-    </xsd:element>
-    <xsd:element name="LastHandOff" ma:index="53" nillable="true" ma:displayName="Last Hand-off" ma:default="" ma:internalName="LastHandOff" ma:readOnly="false">
-      <xsd:simpleType>
-        <xsd:restriction base="dms:DateTime"/>
-      </xsd:simpleType>
-    </xsd:element>
-    <xsd:element name="LastModifiedDateTime" ma:index="54" nillable="true" ma:displayName="Last Modified Date" ma:default="" ma:internalName="LastModifiedDateTime" ma:readOnly="false">
-      <xsd:simpleType>
-        <xsd:restriction base="dms:DateTime"/>
-      </xsd:simpleType>
-    </xsd:element>
-    <xsd:element name="LastPreviewErrorLookup" ma:index="55" nillable="true" ma:displayName="Last Preview Attempt Error" ma:default="" ma:list="{9E343742-310B-4684-A24C-1D137CB4B230}" ma:internalName="LastPreviewErrorLookup" ma:readOnly="true" ma:showField="LastPreviewError" ma:web="4873beb7-5857-4685-be1f-d57550cc96cc">
-      <xsd:complexType>
-        <xsd:complexContent>
-          <xsd:extension base="dms:MultiChoiceLookup">
-            <xsd:sequence>
-              <xsd:element name="Value" type="dms:Lookup" maxOccurs="unbounded" minOccurs="0" nillable="true"/>
-            </xsd:sequence>
-          </xsd:extension>
-        </xsd:complexContent>
-      </xsd:complexType>
-    </xsd:element>
-    <xsd:element name="LastPreviewResultLookup" ma:index="56" nillable="true" ma:displayName="Last Preview Attempt Result" ma:default="" ma:list="{9E343742-310B-4684-A24C-1D137CB4B230}" ma:internalName="LastPreviewResultLookup" ma:readOnly="true" ma:showField="LastPreviewResult" ma:web="4873beb7-5857-4685-be1f-d57550cc96cc">
-      <xsd:complexType>
-        <xsd:complexContent>
-          <xsd:extension base="dms:MultiChoiceLookup">
-            <xsd:sequence>
-              <xsd:element name="Value" type="dms:Lookup" maxOccurs="unbounded" minOccurs="0" nillable="true"/>
-            </xsd:sequence>
-          </xsd:extension>
-        </xsd:complexContent>
-      </xsd:complexType>
-    </xsd:element>
-    <xsd:element name="LastPreviewAttemptDateLookup" ma:index="57" nillable="true" ma:displayName="Last Preview Attempted On" ma:default="" ma:list="{9E343742-310B-4684-A24C-1D137CB4B230}" ma:internalName="LastPreviewAttemptDateLookup" ma:readOnly="true" ma:showField="LastPreviewAttemptDate" ma:web="4873beb7-5857-4685-be1f-d57550cc96cc">
-      <xsd:complexType>
-        <xsd:complexContent>
-          <xsd:extension base="dms:MultiChoiceLookup">
-            <xsd:sequence>
-              <xsd:element name="Value" type="dms:Lookup" maxOccurs="unbounded" minOccurs="0" nillable="true"/>
-            </xsd:sequence>
-          </xsd:extension>
-        </xsd:complexContent>
-      </xsd:complexType>
-    </xsd:element>
-    <xsd:element name="LastPreviewedByLookup" ma:index="58" nillable="true" ma:displayName="Last Previewed By" ma:default="" ma:list="{9E343742-310B-4684-A24C-1D137CB4B230}" ma:internalName="LastPreviewedByLookup" ma:readOnly="true" ma:showField="LastPreviewedBy" ma:web="4873beb7-5857-4685-be1f-d57550cc96cc">
-      <xsd:complexType>
-        <xsd:complexContent>
-          <xsd:extension base="dms:MultiChoiceLookup">
-            <xsd:sequence>
-              <xsd:element name="Value" type="dms:Lookup" maxOccurs="unbounded" minOccurs="0" nillable="true"/>
-            </xsd:sequence>
-          </xsd:extension>
-        </xsd:complexContent>
-      </xsd:complexType>
-    </xsd:element>
-    <xsd:element name="LastPreviewTimeLookup" ma:index="59" nillable="true" ma:displayName="Last Previewed Date" ma:default="" ma:list="{9E343742-310B-4684-A24C-1D137CB4B230}" ma:internalName="LastPreviewTimeLookup" ma:readOnly="true" ma:showField="LastPreviewTime" ma:web="4873beb7-5857-4685-be1f-d57550cc96cc">
-      <xsd:complexType>
-        <xsd:complexContent>
-          <xsd:extension base="dms:MultiChoiceLookup">
-            <xsd:sequence>
-              <xsd:element name="Value" type="dms:Lookup" maxOccurs="unbounded" minOccurs="0" nillable="true"/>
-            </xsd:sequence>
-          </xsd:extension>
-        </xsd:complexContent>
-      </xsd:complexType>
-    </xsd:element>
-    <xsd:element name="LastPreviewVersionLookup" ma:index="60" nillable="true" ma:displayName="Last Previewed Version" ma:default="" ma:list="{9E343742-310B-4684-A24C-1D137CB4B230}" ma:internalName="LastPreviewVersionLookup" ma:readOnly="true" ma:showField="LastPreviewVersion" ma:web="4873beb7-5857-4685-be1f-d57550cc96cc">
-      <xsd:complexType>
-        <xsd:complexContent>
-          <xsd:extension base="dms:MultiChoiceLookup">
-            <xsd:sequence>
-              <xsd:element name="Value" type="dms:Lookup" maxOccurs="unbounded" minOccurs="0" nillable="true"/>
-            </xsd:sequence>
-          </xsd:extension>
-        </xsd:complexContent>
-      </xsd:complexType>
-    </xsd:element>
-    <xsd:element name="LastPublishErrorLookup" ma:index="61" nillable="true" ma:displayName="Last Publish Attempt Error" ma:default="" ma:list="{9E343742-310B-4684-A24C-1D137CB4B230}" ma:internalName="LastPublishErrorLookup" ma:readOnly="true" ma:showField="LastPublishError" ma:web="4873beb7-5857-4685-be1f-d57550cc96cc">
-      <xsd:complexType>
-        <xsd:complexContent>
-          <xsd:extension base="dms:MultiChoiceLookup">
-            <xsd:sequence>
-              <xsd:element name="Value" type="dms:Lookup" maxOccurs="unbounded" minOccurs="0" nillable="true"/>
-            </xsd:sequence>
-          </xsd:extension>
-        </xsd:complexContent>
-      </xsd:complexType>
-    </xsd:element>
-    <xsd:element name="LastPublishResultLookup" ma:index="62" nillable="true" ma:displayName="Last Publish Attempt Result" ma:default="" ma:list="{9E343742-310B-4684-A24C-1D137CB4B230}" ma:internalName="LastPublishResultLookup" ma:readOnly="true" ma:showField="LastPublishResult" ma:web="4873beb7-5857-4685-be1f-d57550cc96cc">
-      <xsd:complexType>
-        <xsd:complexContent>
-          <xsd:extension base="dms:MultiChoiceLookup">
-            <xsd:sequence>
-              <xsd:element name="Value" type="dms:Lookup" maxOccurs="unbounded" minOccurs="0" nillable="true"/>
-            </xsd:sequence>
-          </xsd:extension>
-        </xsd:complexContent>
-      </xsd:complexType>
-    </xsd:element>
-    <xsd:element name="LastPublishAttemptDateLookup" ma:index="63" nillable="true" ma:displayName="Last Publish Attempted On" ma:default="" ma:list="{9E343742-310B-4684-A24C-1D137CB4B230}" ma:internalName="LastPublishAttemptDateLookup" ma:readOnly="true" ma:showField="LastPublishAttemptDate" ma:web="4873beb7-5857-4685-be1f-d57550cc96cc">
-      <xsd:complexType>
-        <xsd:complexContent>
-          <xsd:extension base="dms:MultiChoiceLookup">
-            <xsd:sequence>
-              <xsd:element name="Value" type="dms:Lookup" maxOccurs="unbounded" minOccurs="0" nillable="true"/>
-            </xsd:sequence>
-          </xsd:extension>
-        </xsd:complexContent>
-      </xsd:complexType>
-    </xsd:element>
-    <xsd:element name="LastPublishedByLookup" ma:index="64" nillable="true" ma:displayName="Last Published By" ma:default="" ma:list="{9E343742-310B-4684-A24C-1D137CB4B230}" ma:internalName="LastPublishedByLookup" ma:readOnly="true" ma:showField="LastPublishedBy" ma:web="4873beb7-5857-4685-be1f-d57550cc96cc">
-      <xsd:complexType>
-        <xsd:complexContent>
-          <xsd:extension base="dms:MultiChoiceLookup">
-            <xsd:sequence>
-              <xsd:element name="Value" type="dms:Lookup" maxOccurs="unbounded" minOccurs="0" nillable="true"/>
-            </xsd:sequence>
-          </xsd:extension>
-        </xsd:complexContent>
-      </xsd:complexType>
-    </xsd:element>
-    <xsd:element name="LastPublishTimeLookup" ma:index="65" nillable="true" ma:displayName="Last Published Date" ma:default="" ma:list="{9E343742-310B-4684-A24C-1D137CB4B230}" ma:internalName="LastPublishTimeLookup" ma:readOnly="true" ma:showField="LastPublishTime" ma:web="4873beb7-5857-4685-be1f-d57550cc96cc">
-      <xsd:complexType>
-        <xsd:complexContent>
-          <xsd:extension base="dms:MultiChoiceLookup">
-            <xsd:sequence>
-              <xsd:element name="Value" type="dms:Lookup" maxOccurs="unbounded" minOccurs="0" nillable="true"/>
-            </xsd:sequence>
-          </xsd:extension>
-        </xsd:complexContent>
-      </xsd:complexType>
-    </xsd:element>
-    <xsd:element name="LastPublishVersionLookup" ma:index="66" nillable="true" ma:displayName="Last Published Version" ma:default="" ma:list="{9E343742-310B-4684-A24C-1D137CB4B230}" ma:internalName="LastPublishVersionLookup" ma:readOnly="true" ma:showField="LastPublishVersion" ma:web="4873beb7-5857-4685-be1f-d57550cc96cc">
-      <xsd:complexType>
-        <xsd:complexContent>
-          <xsd:extension base="dms:MultiChoiceLookup">
-            <xsd:sequence>
-              <xsd:element name="Value" type="dms:Lookup" maxOccurs="unbounded" minOccurs="0" nillable="true"/>
-            </xsd:sequence>
-          </xsd:extension>
-        </xsd:complexContent>
-      </xsd:complexType>
-    </xsd:element>
-    <xsd:element name="TPLaunchHelpLinkType" ma:index="67" nillable="true" ma:displayName="Launch Help Link Type" ma:default="Template" ma:internalName="TPLaunchHelpLinkType">
-      <xsd:simpleType>
-        <xsd:restriction base="dms:Choice">
-          <xsd:enumeration value="Template"/>
-          <xsd:enumeration value="Training"/>
-          <xsd:enumeration value="URL"/>
-          <xsd:enumeration value="None"/>
-        </xsd:restriction>
-      </xsd:simpleType>
-    </xsd:element>
-    <xsd:element name="LegacyData" ma:index="68" nillable="true" ma:displayName="Legacy Data" ma:default="" ma:internalName="LegacyData" ma:readOnly="false">
-      <xsd:simpleType>
-        <xsd:restriction base="dms:Note"/>
-      </xsd:simpleType>
-    </xsd:element>
-    <xsd:element name="TPLaunchHelpLink" ma:index="69" nillable="true" ma:displayName="Link to Launch Help Topic" ma:default="" ma:internalName="TPLaunchHelpLink">
-      <xsd:simpleType>
-        <xsd:restriction base="dms:Text"/>
-      </xsd:simpleType>
-    </xsd:element>
-    <xsd:element name="LocComments" ma:index="70" nillable="true" ma:displayName="Loc Approval Comments" ma:default="" ma:internalName="LocComments" ma:readOnly="false">
-      <xsd:simpleType>
-        <xsd:restriction base="dms:Note"/>
-      </xsd:simpleType>
-    </xsd:element>
-    <xsd:element name="LocLastLocAttemptVersionLookup" ma:index="71" nillable="true" ma:displayName="Loc Last Loc Attempt Version" ma:default="" ma:list="{7DD1DCEC-E449-43D3-891F-7DC62F62AD21}" ma:internalName="LocLastLocAttemptVersionLookup" ma:readOnly="false" ma:showField="LastLocAttemptVersion" ma:web="4873beb7-5857-4685-be1f-d57550cc96cc">
-      <xsd:simpleType>
-        <xsd:restriction base="dms:Lookup"/>
-      </xsd:simpleType>
-    </xsd:element>
-    <xsd:element name="LocLastLocAttemptVersionTypeLookup" ma:index="72" nillable="true" ma:displayName="Loc Last Loc Attempt Version Type" ma:default="" ma:list="{7DD1DCEC-E449-43D3-891F-7DC62F62AD21}" ma:internalName="LocLastLocAttemptVersionTypeLookup" ma:readOnly="true" ma:showField="LastLocAttemptVersionType" ma:web="4873beb7-5857-4685-be1f-d57550cc96cc">
-      <xsd:simpleType>
-        <xsd:restriction base="dms:Lookup"/>
-      </xsd:simpleType>
-    </xsd:element>
-    <xsd:element name="LocManualTestRequired" ma:index="73" nillable="true" ma:displayName="Loc Manual Test Required" ma:default="" ma:internalName="LocManualTestRequired" ma:readOnly="false">
-      <xsd:simpleType>
-        <xsd:restriction base="dms:Boolean"/>
-      </xsd:simpleType>
-    </xsd:element>
-    <xsd:element name="LocMarketGroupTiers2" ma:index="74" nillable="true" ma:displayName="Loc Market Group Tiers" ma:internalName="LocMarketGroupTiers2" ma:readOnly="false">
-      <xsd:simpleType>
-        <xsd:restriction base="dms:Unknown"/>
-      </xsd:simpleType>
-    </xsd:element>
-    <xsd:element name="LocNewPublishedVersionLookup" ma:index="75" nillable="true" ma:displayName="Loc New Published Version Lookup" ma:default="" ma:list="{7DD1DCEC-E449-43D3-891F-7DC62F62AD21}" ma:internalName="LocNewPublishedVersionLookup" ma:readOnly="true" ma:showField="NewPublishedVersion" ma:web="4873beb7-5857-4685-be1f-d57550cc96cc">
-      <xsd:simpleType>
-        <xsd:restriction base="dms:Lookup"/>
-      </xsd:simpleType>
-    </xsd:element>
-    <xsd:element name="LocOverallHandbackStatusLookup" ma:index="76" nillable="true" ma:displayName="Loc Overall Handback Status" ma:default="" ma:list="{7DD1DCEC-E449-43D3-891F-7DC62F62AD21}" ma:internalName="LocOverallHandbackStatusLookup" ma:readOnly="true" ma:showField="OverallHandbackStatus" ma:web="4873beb7-5857-4685-be1f-d57550cc96cc">
-      <xsd:simpleType>
-        <xsd:restriction base="dms:Lookup"/>
-      </xsd:simpleType>
-    </xsd:element>
-    <xsd:element name="LocOverallLocStatusLookup" ma:index="77" nillable="true" ma:displayName="Loc Overall Localize Status" ma:default="" ma:list="{7DD1DCEC-E449-43D3-891F-7DC62F62AD21}" ma:internalName="LocOverallLocStatusLookup" ma:readOnly="true" ma:showField="OverallLocStatus" ma:web="4873beb7-5857-4685-be1f-d57550cc96cc">
-      <xsd:simpleType>
-        <xsd:restriction base="dms:Lookup"/>
-      </xsd:simpleType>
-    </xsd:element>
-    <xsd:element name="LocOverallPreviewStatusLookup" ma:index="78" nillable="true" ma:displayName="Loc Overall Preview Status" ma:default="" ma:list="{7DD1DCEC-E449-43D3-891F-7DC62F62AD21}" ma:internalName="LocOverallPreviewStatusLookup" ma:readOnly="true" ma:showField="OverallPreviewStatus" ma:web="4873beb7-5857-4685-be1f-d57550cc96cc">
-      <xsd:simpleType>
-        <xsd:restriction base="dms:Lookup"/>
-      </xsd:simpleType>
-    </xsd:element>
-    <xsd:element name="LocOverallPublishStatusLookup" ma:index="79" nillable="true" ma:displayName="Loc Overall Publish Status" ma:default="" ma:list="{7DD1DCEC-E449-43D3-891F-7DC62F62AD21}" ma:internalName="LocOverallPublishStatusLookup" ma:readOnly="true" ma:showField="OverallPublishStatus" ma:web="4873beb7-5857-4685-be1f-d57550cc96cc">
-      <xsd:simpleType>
-        <xsd:restriction base="dms:Lookup"/>
-      </xsd:simpleType>
-    </xsd:element>
-    <xsd:element name="IntlLocPriority" ma:index="80" nillable="true" ma:displayName="Loc Priority" ma:default="" ma:internalName="IntlLocPriority" ma:readOnly="false">
-      <xsd:simpleType>
-        <xsd:restriction base="dms:Unknown"/>
-      </xsd:simpleType>
-    </xsd:element>
-    <xsd:element name="LocProcessedForHandoffsLookup" ma:index="81" nillable="true" ma:displayName="Loc Processed For Handoffs" ma:default="" ma:list="{7DD1DCEC-E449-43D3-891F-7DC62F62AD21}" ma:internalName="LocProcessedForHandoffsLookup" ma:readOnly="true" ma:showField="ProcessedForHandoffs" ma:web="4873beb7-5857-4685-be1f-d57550cc96cc">
-      <xsd:simpleType>
-        <xsd:restriction base="dms:Lookup"/>
-      </xsd:simpleType>
-    </xsd:element>
-    <xsd:element name="LocProcessedForMarketsLookup" ma:index="82" nillable="true" ma:displayName="Loc Processed For Markets" ma:default="" ma:list="{7DD1DCEC-E449-43D3-891F-7DC62F62AD21}" ma:internalName="LocProcessedForMarketsLookup" ma:readOnly="true" ma:showField="ProcessedForMarkets" ma:web="4873beb7-5857-4685-be1f-d57550cc96cc">
-      <xsd:simpleType>
-        <xsd:restriction base="dms:Lookup"/>
-      </xsd:simpleType>
-    </xsd:element>
-    <xsd:element name="LocPublishedDependentAssetsLookup" ma:index="83" nillable="true" ma:displayName="Loc Published Dependent Assets" ma:default="" ma:list="{7DD1DCEC-E449-43D3-891F-7DC62F62AD21}" ma:internalName="LocPublishedDependentAssetsLookup" ma:readOnly="true" ma:showField="PublishedDependentAssets" ma:web="4873beb7-5857-4685-be1f-d57550cc96cc">
-      <xsd:simpleType>
-        <xsd:restriction base="dms:Lookup"/>
-      </xsd:simpleType>
-    </xsd:element>
-    <xsd:element name="LocPublishedLinkedAssetsLookup" ma:index="84" nillable="true" ma:displayName="Loc Published Linked Assets" ma:default="" ma:list="{7DD1DCEC-E449-43D3-891F-7DC62F62AD21}" ma:internalName="LocPublishedLinkedAssetsLookup" ma:readOnly="true" ma:showField="PublishedLinkedAssets" ma:web="4873beb7-5857-4685-be1f-d57550cc96cc">
-      <xsd:simpleType>
-        <xsd:restriction base="dms:Lookup"/>
-      </xsd:simpleType>
-    </xsd:element>
-    <xsd:element name="LocRecommendedHandoff" ma:index="85" nillable="true" ma:displayName="Loc Recommended Handoff" ma:default="" ma:indexed="true" ma:internalName="LocRecommendedHandoff" ma:readOnly="false">
-      <xsd:simpleType>
-        <xsd:restriction base="dms:Text"/>
-      </xsd:simpleType>
-    </xsd:element>
-    <xsd:element name="LocalizationTagsTaxHTField0" ma:index="87" nillable="true" ma:taxonomy="true" ma:internalName="LocalizationTagsTaxHTField0" ma:taxonomyFieldName="LocalizationTags" ma:displayName="Localization Tags" ma:readOnly="false" ma:default="" ma:fieldId="{00f02cb3-2c7c-424a-9c61-10e9b6878429}" ma:taxonomyMulti="true" ma:sspId="8f79753a-75d3-41f5-8ca3-40b843941b4f" ma:termSetId="5b7703a5-8e8b-4b58-8b31-1cea35331da3" ma:anchorId="00000000-0000-0000-0000-000000000000" ma:open="false" ma:isKeyword="false">
-      <xsd:complexType>
-        <xsd:sequence>
-          <xsd:element ref="pc:Terms" minOccurs="0" maxOccurs="1"/>
-        </xsd:sequence>
-      </xsd:complexType>
-    </xsd:element>
-    <xsd:element name="MachineTranslated" ma:index="88" nillable="true" ma:displayName="Machine Translated" ma:default="" ma:internalName="MachineTranslated" ma:readOnly="false">
-      <xsd:simpleType>
-        <xsd:restriction base="dms:Boolean"/>
-      </xsd:simpleType>
-    </xsd:element>
-    <xsd:element name="Manager" ma:index="89" nillable="true" ma:displayName="Manager" ma:hidden="true" ma:internalName="Manager" ma:readOnly="false">
-      <xsd:simpleType>
-        <xsd:restriction base="dms:Text"/>
-      </xsd:simpleType>
-    </xsd:element>
-    <xsd:element name="Markets" ma:index="90" nillable="true" ma:displayName="Markets" ma:default="" ma:description="Leave blank to show in all markets" ma:list="{2FBD1B11-2ACE-4FDC-B5A3-635D4ADF6F1B}" ma:internalName="Markets" ma:readOnly="false" ma:showField="MarketName" ma:web="4873beb7-5857-4685-be1f-d57550cc96cc">
-      <xsd:complexType>
-        <xsd:complexContent>
-          <xsd:extension base="dms:MultiChoiceLookup">
-            <xsd:sequence>
-              <xsd:element name="Value" type="dms:Lookup" maxOccurs="unbounded" minOccurs="0" nillable="true"/>
-            </xsd:sequence>
-          </xsd:extension>
-        </xsd:complexContent>
-      </xsd:complexType>
-    </xsd:element>
-    <xsd:element name="Milestone" ma:index="91" nillable="true" ma:displayName="Milestone" ma:default="" ma:internalName="Milestone" ma:readOnly="false">
-      <xsd:simpleType>
-        <xsd:restriction base="dms:Unknown"/>
-      </xsd:simpleType>
-    </xsd:element>
-    <xsd:element name="TPNamespace" ma:index="94" nillable="true" ma:displayName="Namespace" ma:default="" ma:internalName="TPNamespace">
-      <xsd:simpleType>
-        <xsd:restriction base="dms:Text"/>
-      </xsd:simpleType>
-    </xsd:element>
-    <xsd:element name="NumericId" ma:index="95" nillable="true" ma:displayName="Numeric ID" ma:default="" ma:indexed="true" ma:internalName="NumericId" ma:readOnly="false">
-      <xsd:simpleType>
-        <xsd:restriction base="dms:Number"/>
-      </xsd:simpleType>
-    </xsd:element>
-    <xsd:element name="NumOfRatingsLookup" ma:index="96" nillable="true" ma:displayName="NumOfRatings" ma:default="" ma:list="{9E343742-310B-4684-A24C-1D137CB4B230}" ma:internalName="NumOfRatingsLookup" ma:readOnly="true" ma:showField="NumOfRatings" ma:web="4873beb7-5857-4685-be1f-d57550cc96cc">
-      <xsd:complexType>
-        <xsd:complexContent>
-          <xsd:extension base="dms:MultiChoiceLookup">
-            <xsd:sequence>
-              <xsd:element name="Value" type="dms:Lookup" maxOccurs="unbounded" minOccurs="0" nillable="true"/>
-            </xsd:sequence>
-          </xsd:extension>
-        </xsd:complexContent>
-      </xsd:complexType>
-    </xsd:element>
-    <xsd:element name="OOCacheId" ma:index="97" nillable="true" ma:displayName="OOCacheId" ma:internalName="OOCacheId" ma:readOnly="false">
-      <xsd:simpleType>
-        <xsd:restriction base="dms:Text"/>
-      </xsd:simpleType>
-    </xsd:element>
-    <xsd:element name="OpenTemplate" ma:index="98" nillable="true" ma:displayName="Open Template" ma:default="true" ma:internalName="OpenTemplate">
-      <xsd:simpleType>
-        <xsd:restriction base="dms:Boolean"/>
-      </xsd:simpleType>
-    </xsd:element>
-    <xsd:element name="OriginAsset" ma:index="99" nillable="true" ma:displayName="Origin Asset" ma:default="" ma:internalName="OriginAsset" ma:readOnly="false">
-      <xsd:simpleType>
-        <xsd:restriction base="dms:Text"/>
-      </xsd:simpleType>
-    </xsd:element>
-    <xsd:element name="OriginalRelease" ma:index="100" nillable="true" ma:displayName="Original Release" ma:default="15" ma:internalName="OriginalRelease" ma:readOnly="false">
-      <xsd:simpleType>
-        <xsd:restriction base="dms:Choice">
-          <xsd:enumeration value="14"/>
-          <xsd:enumeration value="15"/>
-          <xsd:enumeration value="16"/>
-        </xsd:restriction>
-      </xsd:simpleType>
-    </xsd:element>
-    <xsd:element name="OriginalSourceMarket" ma:index="101" nillable="true" ma:displayName="Original Source Market Group" ma:default="" ma:internalName="OriginalSourceMarket" ma:readOnly="false">
-      <xsd:simpleType>
-        <xsd:restriction base="dms:Text"/>
-      </xsd:simpleType>
-    </xsd:element>
-    <xsd:element name="OutputCachingOn" ma:index="102" nillable="true" ma:displayName="Output Caching" ma:default="true" ma:hidden="true" ma:internalName="OutputCachingOn" ma:readOnly="false">
-      <xsd:simpleType>
-        <xsd:restriction base="dms:Boolean"/>
-      </xsd:simpleType>
-    </xsd:element>
-    <xsd:element name="ParentAssetId" ma:index="103" nillable="true" ma:displayName="Parent Asset Id" ma:default="" ma:internalName="ParentAssetId" ma:readOnly="false">
-      <xsd:simpleType>
-        <xsd:restriction base="dms:Text"/>
-      </xsd:simpleType>
-    </xsd:element>
-    <xsd:element name="PlannedPubDate" ma:index="104" nillable="true" ma:displayName="Planned Publish Date" ma:default="" ma:indexed="true" ma:internalName="PlannedPubDate" ma:readOnly="false">
-      <xsd:simpleType>
-        <xsd:restriction base="dms:DateTime"/>
-      </xsd:simpleType>
-    </xsd:element>
-    <xsd:element name="PolicheckWords" ma:index="105" nillable="true" ma:displayName="Policheck Words" ma:default="" ma:internalName="PolicheckWords" ma:readOnly="false">
-      <xsd:simpleType>
-        <xsd:restriction base="dms:Text"/>
-      </xsd:simpleType>
-    </xsd:element>
-    <xsd:element name="BusinessGroup" ma:index="106" nillable="true" ma:displayName="Product Division Owner" ma:default="" ma:internalName="BusinessGroup" ma:readOnly="false">
-      <xsd:simpleType>
-        <xsd:restriction base="dms:Unknown"/>
-      </xsd:simpleType>
-    </xsd:element>
-    <xsd:element name="UAProjectedTotalWords" ma:index="107" nillable="true" ma:displayName="Projected Word Count" ma:default="" ma:internalName="UAProjectedTotalWords" ma:readOnly="false">
-      <xsd:simpleType>
-        <xsd:restriction base="dms:Unknown"/>
-      </xsd:simpleType>
-    </xsd:element>
-    <xsd:element name="Provider" ma:index="108" nillable="true" ma:displayName="Provider" ma:default="" ma:internalName="Provider" ma:readOnly="false">
-      <xsd:simpleType>
-        <xsd:restriction base="dms:Unknown"/>
-      </xsd:simpleType>
-    </xsd:element>
-    <xsd:element name="Providers" ma:index="109" nillable="true" ma:displayName="Providers" ma:default="" ma:internalName="Providers">
-      <xsd:simpleType>
-        <xsd:restriction base="dms:Unknown"/>
-      </xsd:simpleType>
-    </xsd:element>
-    <xsd:element name="PublishStatusLookup" ma:index="110" nillable="true" ma:displayName="Publish Status" ma:default="" ma:list="{9E343742-310B-4684-A24C-1D137CB4B230}" ma:internalName="PublishStatusLookup" ma:readOnly="false" ma:showField="PublishStatus" ma:web="4873beb7-5857-4685-be1f-d57550cc96cc">
-      <xsd:complexType>
-        <xsd:complexContent>
-          <xsd:extension base="dms:MultiChoiceLookup">
-            <xsd:sequence>
-              <xsd:element name="Value" type="dms:Lookup" maxOccurs="unbounded" minOccurs="0" nillable="true"/>
-            </xsd:sequence>
-          </xsd:extension>
-        </xsd:complexContent>
-      </xsd:complexType>
-    </xsd:element>
-    <xsd:element name="PublishTargets" ma:index="111" nillable="true" ma:displayName="Publish Target" ma:default="OfficeOnlineVNext" ma:internalName="PublishTargets" ma:readOnly="false">
-      <xsd:simpleType>
-        <xsd:restriction base="dms:Unknown"/>
-      </xsd:simpleType>
-    </xsd:element>
-    <xsd:element name="RecommendationsModifier" ma:index="112" nillable="true" ma:displayName="Recommendations Modifier" ma:default="" ma:internalName="RecommendationsModifier" ma:readOnly="false">
-      <xsd:simpleType>
-        <xsd:restriction base="dms:Number"/>
-      </xsd:simpleType>
-    </xsd:element>
-    <xsd:element name="ArtSampleDocs" ma:index="113" nillable="true" ma:displayName="Sample Docs" ma:default="" ma:hidden="true" ma:internalName="ArtSampleDocs" ma:readOnly="false">
-      <xsd:simpleType>
-        <xsd:restriction base="dms:Text"/>
-      </xsd:simpleType>
-    </xsd:element>
-    <xsd:element name="ScenarioTagsTaxHTField0" ma:index="115" nillable="true" ma:taxonomy="true" ma:internalName="ScenarioTagsTaxHTField0" ma:taxonomyFieldName="ScenarioTags" ma:displayName="Scenarios" ma:readOnly="false" ma:default="" ma:fieldId="{93aef74d-6c78-4815-8310-51477dceeccc}" ma:taxonomyMulti="true" ma:sspId="8f79753a-75d3-41f5-8ca3-40b843941b4f" ma:termSetId="4b7d5f16-e2f2-4fc0-bab3-6e8b931e57d6" ma:anchorId="00000000-0000-0000-0000-000000000000" ma:open="false" ma:isKeyword="false">
-      <xsd:complexType>
-        <xsd:sequence>
-          <xsd:element ref="pc:Terms" minOccurs="0" maxOccurs="1"/>
-        </xsd:sequence>
-      </xsd:complexType>
-    </xsd:element>
-    <xsd:element name="ShowIn" ma:index="117" nillable="true" ma:displayName="Show In" ma:default="Show everywhere" ma:internalName="ShowIn" ma:readOnly="false">
-      <xsd:simpleType>
-        <xsd:restriction base="dms:Choice">
-          <xsd:enumeration value="Hide on web"/>
-          <xsd:enumeration value="On Web no search"/>
-          <xsd:enumeration value="Show everywhere"/>
-          <xsd:enumeration value="Special use only"/>
-        </xsd:restriction>
-      </xsd:simpleType>
-    </xsd:element>
-    <xsd:element name="SourceTitle" ma:index="118" nillable="true" ma:displayName="Source Title" ma:default="" ma:indexed="true" ma:internalName="SourceTitle" ma:readOnly="false">
-      <xsd:simpleType>
-        <xsd:restriction base="dms:Text"/>
-      </xsd:simpleType>
-    </xsd:element>
-    <xsd:element name="CSXSubmissionDate" ma:index="119" nillable="true" ma:displayName="Submission Date" ma:default="" ma:internalName="CSXSubmissionDate" ma:readOnly="false">
-      <xsd:simpleType>
-        <xsd:restriction base="dms:DateTime"/>
-      </xsd:simpleType>
-    </xsd:element>
-    <xsd:element name="SubmitterId" ma:index="120" nillable="true" ma:displayName="Submitter ID" ma:default="" ma:internalName="SubmitterId" ma:readOnly="false">
-      <xsd:simpleType>
-        <xsd:restriction base="dms:Text"/>
-      </xsd:simpleType>
-    </xsd:element>
-    <xsd:element name="TaxCatchAll" ma:index="121" nillable="true" ma:displayName="Taxonomy Catch All Column" ma:hidden="true" ma:list="{530f955b-6704-4601-bd83-f81d87f1e440}" ma:internalName="TaxCatchAll" ma:showField="CatchAllData" ma:web="4873beb7-5857-4685-be1f-d57550cc96cc">
-      <xsd:complexType>
-        <xsd:complexContent>
-          <xsd:extension base="dms:MultiChoiceLookup">
-            <xsd:sequence>
-              <xsd:element name="Value" type="dms:Lookup" maxOccurs="unbounded" minOccurs="0" nillable="true"/>
-            </xsd:sequence>
-          </xsd:extension>
-        </xsd:complexContent>
-      </xsd:complexType>
-    </xsd:element>
-    <xsd:element name="TaxCatchAllLabel" ma:index="122" nillable="true" ma:displayName="Taxonomy Catch All Column1" ma:hidden="true" ma:list="{530f955b-6704-4601-bd83-f81d87f1e440}" ma:internalName="TaxCatchAllLabel" ma:readOnly="true" ma:showField="CatchAllDataLabel" ma:web="4873beb7-5857-4685-be1f-d57550cc96cc">
-      <xsd:complexType>
-        <xsd:complexContent>
-          <xsd:extension base="dms:MultiChoiceLookup">
-            <xsd:sequence>
-              <xsd:element name="Value" type="dms:Lookup" maxOccurs="unbounded" minOccurs="0" nillable="true"/>
-            </xsd:sequence>
-          </xsd:extension>
-        </xsd:complexContent>
-      </xsd:complexType>
-    </xsd:element>
-    <xsd:element name="TemplateStatus" ma:index="123" nillable="true" ma:displayName="Template Status" ma:default="" ma:internalName="TemplateStatus">
-      <xsd:simpleType>
-        <xsd:restriction base="dms:Unknown"/>
-      </xsd:simpleType>
-    </xsd:element>
-    <xsd:element name="TemplateTemplateType" ma:index="124" nillable="true" ma:displayName="Template Type" ma:default="" ma:internalName="TemplateTemplateType">
-      <xsd:simpleType>
-        <xsd:restriction base="dms:Unknown"/>
-      </xsd:simpleType>
-    </xsd:element>
-    <xsd:element name="ThumbnailAssetId" ma:index="125" nillable="true" ma:displayName="Thumbnail Image Asset" ma:default="" ma:internalName="ThumbnailAssetId" ma:readOnly="false">
-      <xsd:simpleType>
-        <xsd:restriction base="dms:Text"/>
-      </xsd:simpleType>
-    </xsd:element>
-    <xsd:element name="TimesCloned" ma:index="126" nillable="true" ma:displayName="Times Cloned" ma:default="" ma:internalName="TimesCloned" ma:readOnly="false">
-      <xsd:simpleType>
-        <xsd:restriction base="dms:Number"/>
-      </xsd:simpleType>
-    </xsd:element>
-    <xsd:element name="TrustLevel" ma:index="128" nillable="true" ma:displayName="Trust Level" ma:default="1 Microsoft Managed Content" ma:internalName="TrustLevel" ma:readOnly="false">
-      <xsd:simpleType>
-        <xsd:restriction base="dms:Unknown"/>
-      </xsd:simpleType>
-    </xsd:element>
-    <xsd:element name="UALocComments" ma:index="129" nillable="true" ma:displayName="UA Loc Comments" ma:default="" ma:internalName="UALocComments" ma:readOnly="false">
-      <xsd:simpleType>
-        <xsd:restriction base="dms:Note"/>
-      </xsd:simpleType>
-    </xsd:element>
-    <xsd:element name="UALocRecommendation" ma:index="130" nillable="true" ma:displayName="UA Loc Recommendation" ma:default="Localize" ma:internalName="UALocRecommendation" ma:readOnly="false">
-      <xsd:simpleType>
-        <xsd:restriction base="dms:Choice">
-          <xsd:enumeration value="Localize"/>
-          <xsd:enumeration value="Never Localize"/>
-          <xsd:enumeration value="Priority Localize"/>
-        </xsd:restriction>
-      </xsd:simpleType>
-    </xsd:element>
-    <xsd:element name="UANotes" ma:index="131" nillable="true" ma:displayName="UA Notes" ma:default="" ma:internalName="UANotes" ma:readOnly="false">
-      <xsd:simpleType>
-        <xsd:restriction base="dms:Note"/>
-      </xsd:simpleType>
-    </xsd:element>
-    <xsd:element name="TPAppVersion" ma:index="132" nillable="true" ma:displayName="Version" ma:default="" ma:internalName="TPAppVersion">
-      <xsd:simpleType>
-        <xsd:restriction base="dms:Text"/>
-      </xsd:simpleType>
-    </xsd:element>
-    <xsd:element name="VoteCount" ma:index="133" nillable="true" ma:displayName="Vote Count" ma:default="" ma:internalName="VoteCount" ma:readOnly="false">
-      <xsd:simpleType>
-        <xsd:restriction base="dms:Unknown"/>
-      </xsd:simpleType>
-    </xsd:element>
-  </xsd:schema>
-  <xsd:schema xmlns="http://schemas.openxmlformats.org/package/2006/metadata/core-properties" xmlns:xsd="http://www.w3.org/2001/XMLSchema" xmlns:xsi="http://www.w3.org/2001/XMLSchema-instance" xmlns:dc="http://purl.org/dc/elements/1.1/" xmlns:dcterms="http://purl.org/dc/terms/" xmlns:odoc="http://schemas.microsoft.com/internal/obd" targetNamespace="http://schemas.openxmlformats.org/package/2006/metadata/core-properties" elementFormDefault="qualified" attributeFormDefault="unqualified" blockDefault="#all">
-    <xsd:import namespace="http://purl.org/dc/elements/1.1/" schemaLocation="http://dublincore.org/schemas/xmls/qdc/2003/04/02/dc.xsd"/>
-    <xsd:import namespace="http://purl.org/dc/terms/" schemaLocation="http://dublincore.org/schemas/xmls/qdc/2003/04/02/dcterms.xsd"/>
-    <xsd:element name="coreProperties" type="CT_coreProperties"/>
-    <xsd:complexType name="CT_coreProperties">
-      <xsd:all>
-        <xsd:element ref="dc:creator" minOccurs="0" maxOccurs="1"/>
-        <xsd:element ref="dcterms:created" minOccurs="0" maxOccurs="1"/>
-        <xsd:element ref="dc:identifier" minOccurs="0" maxOccurs="1"/>
-        <xsd:element name="contentType" minOccurs="0" maxOccurs="1" type="xsd:string" ma:index="22" ma:displayName="Content Type"/>
-        <xsd:element ref="dc:title" minOccurs="0" maxOccurs="1" ma:index="127" ma:displayName="Title"/>
-        <xsd:element ref="dc:subject" minOccurs="0" maxOccurs="1"/>
-        <xsd:element ref="dc:description" minOccurs="0" maxOccurs="1"/>
-        <xsd:element name="keywords" minOccurs="0" maxOccurs="1" type="xsd:string"/>
-        <xsd:element ref="dc:language" minOccurs="0" maxOccurs="1"/>
-        <xsd:element name="category" minOccurs="0" maxOccurs="1" type="xsd:string"/>
-        <xsd:element name="version" minOccurs="0" maxOccurs="1" type="xsd:string"/>
-        <xsd:element name="revision" minOccurs="0" maxOccurs="1" type="xsd:string">
-          <xsd:annotation>
-            <xsd:documentation>
-                        This value indicates the number of saves or revisions. The application is responsible for updating this value after each revision.
-                    </xsd:documentation>
-          </xsd:annotation>
-        </xsd:element>
-        <xsd:element name="lastModifiedBy" minOccurs="0" maxOccurs="1" type="xsd:string"/>
-        <xsd:element ref="dcterms:modified" minOccurs="0" maxOccurs="1"/>
-        <xsd:element name="contentStatus" minOccurs="0" maxOccurs="1" type="xsd:string"/>
-      </xsd:all>
-    </xsd:complexType>
-  </xsd:schema>
-  <xs:schema xmlns:pc="http://schemas.microsoft.com/office/infopath/2007/PartnerControls" xmlns:xs="http://www.w3.org/2001/XMLSchema" targetNamespace="http://schemas.microsoft.com/office/infopath/2007/PartnerControls" elementFormDefault="qualified" attributeFormDefault="unqualified">
-    <xs:element name="Person">
-      <xs:complexType>
-        <xs:sequence>
-          <xs:element ref="pc:DisplayName" minOccurs="0"/>
-          <xs:element ref="pc:AccountId" minOccurs="0"/>
-          <xs:element ref="pc:AccountType" minOccurs="0"/>
-        </xs:sequence>
-      </xs:complexType>
-    </xs:element>
-    <xs:element name="DisplayName" type="xs:string"/>
-    <xs:element name="AccountId" type="xs:string"/>
-    <xs:element name="AccountType" type="xs:string"/>
-    <xs:element name="BDCAssociatedEntity">
-      <xs:complexType>
-        <xs:sequence>
-          <xs:element ref="pc:BDCEntity" minOccurs="0" maxOccurs="unbounded"/>
-        </xs:sequence>
-        <xs:attribute ref="pc:EntityNamespace"/>
-        <xs:attribute ref="pc:EntityName"/>
-        <xs:attribute ref="pc:SystemInstanceName"/>
-        <xs:attribute ref="pc:AssociationName"/>
-      </xs:complexType>
-    </xs:element>
-    <xs:attribute name="EntityNamespace" type="xs:string"/>
-    <xs:attribute name="EntityName" type="xs:string"/>
-    <xs:attribute name="SystemInstanceName" type="xs:string"/>
-    <xs:attribute name="AssociationName" type="xs:string"/>
-    <xs:element name="BDCEntity">
-      <xs:complexType>
-        <xs:sequence>
-          <xs:element ref="pc:EntityDisplayName" minOccurs="0"/>
-          <xs:element ref="pc:EntityInstanceReference" minOccurs="0"/>
-          <xs:element ref="pc:EntityId1" minOccurs="0"/>
-          <xs:element ref="pc:EntityId2" minOccurs="0"/>
-          <xs:element ref="pc:EntityId3" minOccurs="0"/>
-          <xs:element ref="pc:EntityId4" minOccurs="0"/>
-          <xs:element ref="pc:EntityId5" minOccurs="0"/>
-        </xs:sequence>
-      </xs:complexType>
-    </xs:element>
-    <xs:element name="EntityDisplayName" type="xs:string"/>
-    <xs:element name="EntityInstanceReference" type="xs:string"/>
-    <xs:element name="EntityId1" type="xs:string"/>
-    <xs:element name="EntityId2" type="xs:string"/>
-    <xs:element name="EntityId3" type="xs:string"/>
-    <xs:element name="EntityId4" type="xs:string"/>
-    <xs:element name="EntityId5" type="xs:string"/>
-    <xs:element name="Terms">
-      <xs:complexType>
-        <xs:sequence>
-          <xs:element ref="pc:TermInfo" minOccurs="0" maxOccurs="unbounded"/>
-        </xs:sequence>
-      </xs:complexType>
-    </xs:element>
-    <xs:element name="TermInfo">
-      <xs:complexType>
-        <xs:sequence>
-          <xs:element ref="pc:TermName" minOccurs="0"/>
-          <xs:element ref="pc:TermId" minOccurs="0"/>
-        </xs:sequence>
-      </xs:complexType>
-    </xs:element>
-    <xs:element name="TermName" type="xs:string"/>
-    <xs:element name="TermId" type="xs:string"/>
-  </xs:schema>
-</ct:contentTypeSchema>
+<?mso-contentType ?>
+<FormTemplates xmlns="http://schemas.microsoft.com/sharepoint/v3/contenttype/forms">
+  <Display>DocumentLibraryForm</Display>
+  <Edit>AssetEditForm</Edit>
+  <New>DocumentLibraryForm</New>
+</FormTemplates>
 </file>
 
 <file path=customXml/item2.xml><?xml version="1.0" encoding="utf-8"?>
@@ -9580,12 +8255,1043 @@
 </file>
 
 <file path=customXml/item3.xml><?xml version="1.0" encoding="utf-8"?>
-<?mso-contentType ?>
-<FormTemplates xmlns="http://schemas.microsoft.com/sharepoint/v3/contenttype/forms">
-  <Display>DocumentLibraryForm</Display>
-  <Edit>AssetEditForm</Edit>
-  <New>DocumentLibraryForm</New>
-</FormTemplates>
+<ct:contentTypeSchema xmlns:ct="http://schemas.microsoft.com/office/2006/metadata/contentType" xmlns:ma="http://schemas.microsoft.com/office/2006/metadata/properties/metaAttributes" ct:_="" ma:_="" ma:contentTypeName="TemplateFile" ma:contentTypeID="0x0101006EDDDB5EE6D98C44930B742096920B300400F5B6D36B3EF94B4E9A635CDF2A18F5B8" ma:contentTypeVersion="72" ma:contentTypeDescription="Create a new document." ma:contentTypeScope="" ma:versionID="a23e56308344d904b51738559c3d67c9">
+  <xsd:schema xmlns:xsd="http://www.w3.org/2001/XMLSchema" xmlns:xs="http://www.w3.org/2001/XMLSchema" xmlns:p="http://schemas.microsoft.com/office/2006/metadata/properties" xmlns:ns2="4873beb7-5857-4685-be1f-d57550cc96cc" targetNamespace="http://schemas.microsoft.com/office/2006/metadata/properties" ma:root="true" ma:fieldsID="cd0908cc4600e77bf5da051303e00c8d" ns2:_="">
+    <xsd:import namespace="4873beb7-5857-4685-be1f-d57550cc96cc"/>
+    <xsd:element name="properties">
+      <xsd:complexType>
+        <xsd:sequence>
+          <xsd:element name="documentManagement">
+            <xsd:complexType>
+              <xsd:all>
+                <xsd:element ref="ns2:AcquiredFrom" minOccurs="0"/>
+                <xsd:element ref="ns2:UACurrentWords" minOccurs="0"/>
+                <xsd:element ref="ns2:TPApplication" minOccurs="0"/>
+                <xsd:element ref="ns2:ApprovalLog" minOccurs="0"/>
+                <xsd:element ref="ns2:ApprovalStatus" minOccurs="0"/>
+                <xsd:element ref="ns2:AssetStart" minOccurs="0"/>
+                <xsd:element ref="ns2:AssetExpire" minOccurs="0"/>
+                <xsd:element ref="ns2:AssetId" minOccurs="0"/>
+                <xsd:element ref="ns2:IsSearchable" minOccurs="0"/>
+                <xsd:element ref="ns2:AssetType" minOccurs="0"/>
+                <xsd:element ref="ns2:APAuthor" minOccurs="0"/>
+                <xsd:element ref="ns2:AverageRating" minOccurs="0"/>
+                <xsd:element ref="ns2:BlockPublish" minOccurs="0"/>
+                <xsd:element ref="ns2:BugNumber" minOccurs="0"/>
+                <xsd:element ref="ns2:CampaignTagsTaxHTField0" minOccurs="0"/>
+                <xsd:element ref="ns2:TPClientViewer" minOccurs="0"/>
+                <xsd:element ref="ns2:ClipArtFilename" minOccurs="0"/>
+                <xsd:element ref="ns2:TPCommandLine" minOccurs="0"/>
+                <xsd:element ref="ns2:TPComponent" minOccurs="0"/>
+                <xsd:element ref="ns2:ContentItem" minOccurs="0"/>
+                <xsd:element ref="ns2:CrawlForDependencies" minOccurs="0"/>
+                <xsd:element ref="ns2:CSXHash" minOccurs="0"/>
+                <xsd:element ref="ns2:CSXSubmissionMarket" minOccurs="0"/>
+                <xsd:element ref="ns2:CSXUpdate" minOccurs="0"/>
+                <xsd:element ref="ns2:IntlLangReviewDate" minOccurs="0"/>
+                <xsd:element ref="ns2:IsDeleted" minOccurs="0"/>
+                <xsd:element ref="ns2:APDescription" minOccurs="0"/>
+                <xsd:element ref="ns2:DirectSourceMarket" minOccurs="0"/>
+                <xsd:element ref="ns2:Downloads" minOccurs="0"/>
+                <xsd:element ref="ns2:DSATActionTaken" minOccurs="0"/>
+                <xsd:element ref="ns2:APEditor" minOccurs="0"/>
+                <xsd:element ref="ns2:EditorialStatus" minOccurs="0"/>
+                <xsd:element ref="ns2:EditorialTags" minOccurs="0"/>
+                <xsd:element ref="ns2:TPExecutable" minOccurs="0"/>
+                <xsd:element ref="ns2:FeatureTagsTaxHTField0" minOccurs="0"/>
+                <xsd:element ref="ns2:TPFriendlyName" minOccurs="0"/>
+                <xsd:element ref="ns2:FriendlyTitle" minOccurs="0"/>
+                <xsd:element ref="ns2:PrimaryImageGen" minOccurs="0"/>
+                <xsd:element ref="ns2:HandoffToMSDN" minOccurs="0"/>
+                <xsd:element ref="ns2:InProjectListLookup" minOccurs="0"/>
+                <xsd:element ref="ns2:TPInstallLocation" minOccurs="0"/>
+                <xsd:element ref="ns2:InternalTagsTaxHTField0" minOccurs="0"/>
+                <xsd:element ref="ns2:IntlLangReview" minOccurs="0"/>
+                <xsd:element ref="ns2:IntlLangReviewer" minOccurs="0"/>
+                <xsd:element ref="ns2:MarketSpecific" minOccurs="0"/>
+                <xsd:element ref="ns2:LastCompleteVersionLookup" minOccurs="0"/>
+                <xsd:element ref="ns2:LastHandOff" minOccurs="0"/>
+                <xsd:element ref="ns2:LastModifiedDateTime" minOccurs="0"/>
+                <xsd:element ref="ns2:LastPreviewErrorLookup" minOccurs="0"/>
+                <xsd:element ref="ns2:LastPreviewResultLookup" minOccurs="0"/>
+                <xsd:element ref="ns2:LastPreviewAttemptDateLookup" minOccurs="0"/>
+                <xsd:element ref="ns2:LastPreviewedByLookup" minOccurs="0"/>
+                <xsd:element ref="ns2:LastPreviewTimeLookup" minOccurs="0"/>
+                <xsd:element ref="ns2:LastPreviewVersionLookup" minOccurs="0"/>
+                <xsd:element ref="ns2:LastPublishErrorLookup" minOccurs="0"/>
+                <xsd:element ref="ns2:LastPublishResultLookup" minOccurs="0"/>
+                <xsd:element ref="ns2:LastPublishAttemptDateLookup" minOccurs="0"/>
+                <xsd:element ref="ns2:LastPublishedByLookup" minOccurs="0"/>
+                <xsd:element ref="ns2:LastPublishTimeLookup" minOccurs="0"/>
+                <xsd:element ref="ns2:LastPublishVersionLookup" minOccurs="0"/>
+                <xsd:element ref="ns2:TPLaunchHelpLinkType" minOccurs="0"/>
+                <xsd:element ref="ns2:LegacyData" minOccurs="0"/>
+                <xsd:element ref="ns2:TPLaunchHelpLink" minOccurs="0"/>
+                <xsd:element ref="ns2:LocComments" minOccurs="0"/>
+                <xsd:element ref="ns2:LocLastLocAttemptVersionLookup" minOccurs="0"/>
+                <xsd:element ref="ns2:LocLastLocAttemptVersionTypeLookup" minOccurs="0"/>
+                <xsd:element ref="ns2:LocManualTestRequired" minOccurs="0"/>
+                <xsd:element ref="ns2:LocMarketGroupTiers2" minOccurs="0"/>
+                <xsd:element ref="ns2:LocNewPublishedVersionLookup" minOccurs="0"/>
+                <xsd:element ref="ns2:LocOverallHandbackStatusLookup" minOccurs="0"/>
+                <xsd:element ref="ns2:LocOverallLocStatusLookup" minOccurs="0"/>
+                <xsd:element ref="ns2:LocOverallPreviewStatusLookup" minOccurs="0"/>
+                <xsd:element ref="ns2:LocOverallPublishStatusLookup" minOccurs="0"/>
+                <xsd:element ref="ns2:IntlLocPriority" minOccurs="0"/>
+                <xsd:element ref="ns2:LocProcessedForHandoffsLookup" minOccurs="0"/>
+                <xsd:element ref="ns2:LocProcessedForMarketsLookup" minOccurs="0"/>
+                <xsd:element ref="ns2:LocPublishedDependentAssetsLookup" minOccurs="0"/>
+                <xsd:element ref="ns2:LocPublishedLinkedAssetsLookup" minOccurs="0"/>
+                <xsd:element ref="ns2:LocRecommendedHandoff" minOccurs="0"/>
+                <xsd:element ref="ns2:LocalizationTagsTaxHTField0" minOccurs="0"/>
+                <xsd:element ref="ns2:MachineTranslated" minOccurs="0"/>
+                <xsd:element ref="ns2:Manager" minOccurs="0"/>
+                <xsd:element ref="ns2:Markets" minOccurs="0"/>
+                <xsd:element ref="ns2:Milestone" minOccurs="0"/>
+                <xsd:element ref="ns2:TPNamespace" minOccurs="0"/>
+                <xsd:element ref="ns2:NumericId" minOccurs="0"/>
+                <xsd:element ref="ns2:NumOfRatingsLookup" minOccurs="0"/>
+                <xsd:element ref="ns2:OOCacheId" minOccurs="0"/>
+                <xsd:element ref="ns2:OpenTemplate" minOccurs="0"/>
+                <xsd:element ref="ns2:OriginAsset" minOccurs="0"/>
+                <xsd:element ref="ns2:OriginalRelease" minOccurs="0"/>
+                <xsd:element ref="ns2:OriginalSourceMarket" minOccurs="0"/>
+                <xsd:element ref="ns2:OutputCachingOn" minOccurs="0"/>
+                <xsd:element ref="ns2:ParentAssetId" minOccurs="0"/>
+                <xsd:element ref="ns2:PlannedPubDate" minOccurs="0"/>
+                <xsd:element ref="ns2:PolicheckWords" minOccurs="0"/>
+                <xsd:element ref="ns2:BusinessGroup" minOccurs="0"/>
+                <xsd:element ref="ns2:UAProjectedTotalWords" minOccurs="0"/>
+                <xsd:element ref="ns2:Provider" minOccurs="0"/>
+                <xsd:element ref="ns2:Providers" minOccurs="0"/>
+                <xsd:element ref="ns2:PublishStatusLookup" minOccurs="0"/>
+                <xsd:element ref="ns2:PublishTargets" minOccurs="0"/>
+                <xsd:element ref="ns2:RecommendationsModifier" minOccurs="0"/>
+                <xsd:element ref="ns2:ArtSampleDocs" minOccurs="0"/>
+                <xsd:element ref="ns2:ScenarioTagsTaxHTField0" minOccurs="0"/>
+                <xsd:element ref="ns2:ShowIn" minOccurs="0"/>
+                <xsd:element ref="ns2:SourceTitle" minOccurs="0"/>
+                <xsd:element ref="ns2:CSXSubmissionDate" minOccurs="0"/>
+                <xsd:element ref="ns2:SubmitterId" minOccurs="0"/>
+                <xsd:element ref="ns2:TaxCatchAll" minOccurs="0"/>
+                <xsd:element ref="ns2:TaxCatchAllLabel" minOccurs="0"/>
+                <xsd:element ref="ns2:TemplateStatus" minOccurs="0"/>
+                <xsd:element ref="ns2:TemplateTemplateType" minOccurs="0"/>
+                <xsd:element ref="ns2:ThumbnailAssetId" minOccurs="0"/>
+                <xsd:element ref="ns2:TimesCloned" minOccurs="0"/>
+                <xsd:element ref="ns2:TrustLevel" minOccurs="0"/>
+                <xsd:element ref="ns2:UALocComments" minOccurs="0"/>
+                <xsd:element ref="ns2:UALocRecommendation" minOccurs="0"/>
+                <xsd:element ref="ns2:UANotes" minOccurs="0"/>
+                <xsd:element ref="ns2:TPAppVersion" minOccurs="0"/>
+                <xsd:element ref="ns2:VoteCount" minOccurs="0"/>
+              </xsd:all>
+            </xsd:complexType>
+          </xsd:element>
+        </xsd:sequence>
+      </xsd:complexType>
+    </xsd:element>
+  </xsd:schema>
+  <xsd:schema xmlns:xsd="http://www.w3.org/2001/XMLSchema" xmlns:xs="http://www.w3.org/2001/XMLSchema" xmlns:dms="http://schemas.microsoft.com/office/2006/documentManagement/types" xmlns:pc="http://schemas.microsoft.com/office/infopath/2007/PartnerControls" targetNamespace="4873beb7-5857-4685-be1f-d57550cc96cc" elementFormDefault="qualified">
+    <xsd:import namespace="http://schemas.microsoft.com/office/2006/documentManagement/types"/>
+    <xsd:import namespace="http://schemas.microsoft.com/office/infopath/2007/PartnerControls"/>
+    <xsd:element name="AcquiredFrom" ma:index="1" nillable="true" ma:displayName="Acquired From" ma:default="Internal MS" ma:internalName="AcquiredFrom" ma:readOnly="false">
+      <xsd:simpleType>
+        <xsd:restriction base="dms:Choice">
+          <xsd:enumeration value="Internal MS"/>
+          <xsd:enumeration value="Community"/>
+          <xsd:enumeration value="MVP"/>
+          <xsd:enumeration value="Publisher"/>
+          <xsd:enumeration value="Partner"/>
+          <xsd:enumeration value="None"/>
+        </xsd:restriction>
+      </xsd:simpleType>
+    </xsd:element>
+    <xsd:element name="UACurrentWords" ma:index="2" nillable="true" ma:displayName="Actual Word Count" ma:default="" ma:internalName="UACurrentWords" ma:readOnly="false">
+      <xsd:simpleType>
+        <xsd:restriction base="dms:Unknown"/>
+      </xsd:simpleType>
+    </xsd:element>
+    <xsd:element name="TPApplication" ma:index="3" nillable="true" ma:displayName="Application to Open Template With" ma:default="" ma:internalName="TPApplication">
+      <xsd:simpleType>
+        <xsd:restriction base="dms:Text"/>
+      </xsd:simpleType>
+    </xsd:element>
+    <xsd:element name="ApprovalLog" ma:index="4" nillable="true" ma:displayName="Approval Log" ma:default="" ma:hidden="true" ma:internalName="ApprovalLog" ma:readOnly="false">
+      <xsd:simpleType>
+        <xsd:restriction base="dms:Note"/>
+      </xsd:simpleType>
+    </xsd:element>
+    <xsd:element name="ApprovalStatus" ma:index="5" nillable="true" ma:displayName="Approval Status" ma:default="InProgress" ma:internalName="ApprovalStatus" ma:readOnly="false">
+      <xsd:simpleType>
+        <xsd:restriction base="dms:Choice">
+          <xsd:enumeration value="InProgress"/>
+          <xsd:enumeration value="Rejected"/>
+          <xsd:enumeration value="Questionable"/>
+          <xsd:enumeration value="ApprovedAutomatic"/>
+          <xsd:enumeration value="ApprovedManual"/>
+          <xsd:enumeration value="On Hold"/>
+          <xsd:enumeration value="Needs Review"/>
+          <xsd:enumeration value="A Violation"/>
+          <xsd:enumeration value="Unpublished Violation"/>
+        </xsd:restriction>
+      </xsd:simpleType>
+    </xsd:element>
+    <xsd:element name="AssetStart" ma:index="6" nillable="true" ma:displayName="Asset Begin Date" ma:default="[Today]" ma:internalName="AssetStart" ma:readOnly="false">
+      <xsd:simpleType>
+        <xsd:restriction base="dms:DateTime"/>
+      </xsd:simpleType>
+    </xsd:element>
+    <xsd:element name="AssetExpire" ma:index="7" nillable="true" ma:displayName="Asset End Date" ma:default="2029-01-01T08:00:00Z" ma:format="DateTime" ma:internalName="AssetExpire" ma:readOnly="false">
+      <xsd:simpleType>
+        <xsd:restriction base="dms:DateTime"/>
+      </xsd:simpleType>
+    </xsd:element>
+    <xsd:element name="AssetId" ma:index="8" nillable="true" ma:displayName="Asset ID" ma:default="" ma:indexed="true" ma:internalName="AssetId" ma:readOnly="false">
+      <xsd:simpleType>
+        <xsd:restriction base="dms:Text">
+          <xsd:maxLength value="255"/>
+        </xsd:restriction>
+      </xsd:simpleType>
+    </xsd:element>
+    <xsd:element name="IsSearchable" ma:index="9" nillable="true" ma:displayName="Asset Searchable?" ma:default="true" ma:internalName="IsSearchable" ma:readOnly="false">
+      <xsd:simpleType>
+        <xsd:restriction base="dms:Boolean"/>
+      </xsd:simpleType>
+    </xsd:element>
+    <xsd:element name="AssetType" ma:index="10" nillable="true" ma:displayName="Asset Type" ma:default="" ma:internalName="AssetType" ma:readOnly="false">
+      <xsd:simpleType>
+        <xsd:restriction base="dms:Unknown"/>
+      </xsd:simpleType>
+    </xsd:element>
+    <xsd:element name="APAuthor" ma:index="11" nillable="true" ma:displayName="Author" ma:default="" ma:list="UserInfo" ma:internalName="APAuthor" ma:readOnly="false">
+      <xsd:complexType>
+        <xsd:complexContent>
+          <xsd:extension base="dms:User">
+            <xsd:sequence>
+              <xsd:element name="UserInfo" minOccurs="0" maxOccurs="unbounded">
+                <xsd:complexType>
+                  <xsd:sequence>
+                    <xsd:element name="DisplayName" type="xsd:string" minOccurs="0"/>
+                    <xsd:element name="AccountId" type="dms:UserId" minOccurs="0" nillable="true"/>
+                    <xsd:element name="AccountType" type="xsd:string" minOccurs="0"/>
+                  </xsd:sequence>
+                </xsd:complexType>
+              </xsd:element>
+            </xsd:sequence>
+          </xsd:extension>
+        </xsd:complexContent>
+      </xsd:complexType>
+    </xsd:element>
+    <xsd:element name="AverageRating" ma:index="12" nillable="true" ma:displayName="Average Rating" ma:internalName="AverageRating" ma:readOnly="false">
+      <xsd:simpleType>
+        <xsd:restriction base="dms:Text"/>
+      </xsd:simpleType>
+    </xsd:element>
+    <xsd:element name="BlockPublish" ma:index="13" nillable="true" ma:displayName="Block from Publishing?" ma:default="" ma:internalName="BlockPublish" ma:readOnly="false">
+      <xsd:simpleType>
+        <xsd:restriction base="dms:Boolean"/>
+      </xsd:simpleType>
+    </xsd:element>
+    <xsd:element name="BugNumber" ma:index="14" nillable="true" ma:displayName="Bug Number" ma:default="" ma:internalName="BugNumber" ma:readOnly="false">
+      <xsd:simpleType>
+        <xsd:restriction base="dms:Text"/>
+      </xsd:simpleType>
+    </xsd:element>
+    <xsd:element name="CampaignTagsTaxHTField0" ma:index="16" nillable="true" ma:taxonomy="true" ma:internalName="CampaignTagsTaxHTField0" ma:taxonomyFieldName="CampaignTags" ma:displayName="Campaigns" ma:readOnly="false" ma:default="" ma:fieldId="{1df42cc3-2301-4f11-a52a-6ead923c29ed}" ma:taxonomyMulti="true" ma:sspId="8f79753a-75d3-41f5-8ca3-40b843941b4f" ma:termSetId="ca0e50d4-faa1-44ce-961e-bb1441c60e66" ma:anchorId="00000000-0000-0000-0000-000000000000" ma:open="false" ma:isKeyword="false">
+      <xsd:complexType>
+        <xsd:sequence>
+          <xsd:element ref="pc:Terms" minOccurs="0" maxOccurs="1"/>
+        </xsd:sequence>
+      </xsd:complexType>
+    </xsd:element>
+    <xsd:element name="TPClientViewer" ma:index="17" nillable="true" ma:displayName="Client Viewer" ma:default="" ma:internalName="TPClientViewer">
+      <xsd:simpleType>
+        <xsd:restriction base="dms:Text"/>
+      </xsd:simpleType>
+    </xsd:element>
+    <xsd:element name="ClipArtFilename" ma:index="18" nillable="true" ma:displayName="Clip Art Name" ma:default="" ma:internalName="ClipArtFilename" ma:readOnly="false">
+      <xsd:simpleType>
+        <xsd:restriction base="dms:Text"/>
+      </xsd:simpleType>
+    </xsd:element>
+    <xsd:element name="TPCommandLine" ma:index="19" nillable="true" ma:displayName="Command Line" ma:default="" ma:internalName="TPCommandLine">
+      <xsd:simpleType>
+        <xsd:restriction base="dms:Text"/>
+      </xsd:simpleType>
+    </xsd:element>
+    <xsd:element name="TPComponent" ma:index="20" nillable="true" ma:displayName="Component" ma:default="" ma:internalName="TPComponent">
+      <xsd:simpleType>
+        <xsd:restriction base="dms:Text"/>
+      </xsd:simpleType>
+    </xsd:element>
+    <xsd:element name="ContentItem" ma:index="21" nillable="true" ma:displayName="Content Item" ma:default="" ma:hidden="true" ma:internalName="ContentItem" ma:readOnly="false">
+      <xsd:simpleType>
+        <xsd:restriction base="dms:Unknown"/>
+      </xsd:simpleType>
+    </xsd:element>
+    <xsd:element name="CrawlForDependencies" ma:index="23" nillable="true" ma:displayName="Crawl for Dependencies?" ma:default="true" ma:internalName="CrawlForDependencies" ma:readOnly="false">
+      <xsd:simpleType>
+        <xsd:restriction base="dms:Boolean"/>
+      </xsd:simpleType>
+    </xsd:element>
+    <xsd:element name="CSXHash" ma:index="26" nillable="true" ma:displayName="CSX Hash" ma:default="" ma:indexed="true" ma:internalName="CSXHash" ma:readOnly="false">
+      <xsd:simpleType>
+        <xsd:restriction base="dms:Text"/>
+      </xsd:simpleType>
+    </xsd:element>
+    <xsd:element name="CSXSubmissionMarket" ma:index="27" nillable="true" ma:displayName="CSX Submission Market" ma:default="" ma:list="{2FBD1B11-2ACE-4FDC-B5A3-635D4ADF6F1B}" ma:internalName="CSXSubmissionMarket" ma:readOnly="false" ma:showField="MarketName" ma:web="4873beb7-5857-4685-be1f-d57550cc96cc">
+      <xsd:simpleType>
+        <xsd:restriction base="dms:Lookup"/>
+      </xsd:simpleType>
+    </xsd:element>
+    <xsd:element name="CSXUpdate" ma:index="28" nillable="true" ma:displayName="CSX Updated?" ma:default="false" ma:internalName="CSXUpdate" ma:readOnly="false">
+      <xsd:simpleType>
+        <xsd:restriction base="dms:Boolean"/>
+      </xsd:simpleType>
+    </xsd:element>
+    <xsd:element name="IntlLangReviewDate" ma:index="29" nillable="true" ma:displayName="Date to Complete Intl QA" ma:default="" ma:internalName="IntlLangReviewDate" ma:readOnly="false">
+      <xsd:simpleType>
+        <xsd:restriction base="dms:DateTime"/>
+      </xsd:simpleType>
+    </xsd:element>
+    <xsd:element name="IsDeleted" ma:index="30" nillable="true" ma:displayName="Deleted?" ma:default="" ma:internalName="IsDeleted" ma:readOnly="false">
+      <xsd:simpleType>
+        <xsd:restriction base="dms:Boolean"/>
+      </xsd:simpleType>
+    </xsd:element>
+    <xsd:element name="APDescription" ma:index="31" nillable="true" ma:displayName="Description" ma:default="" ma:internalName="APDescription" ma:readOnly="false">
+      <xsd:simpleType>
+        <xsd:restriction base="dms:Note"/>
+      </xsd:simpleType>
+    </xsd:element>
+    <xsd:element name="DirectSourceMarket" ma:index="32" nillable="true" ma:displayName="Direct Source Market Group" ma:default="" ma:internalName="DirectSourceMarket" ma:readOnly="false">
+      <xsd:simpleType>
+        <xsd:restriction base="dms:Text"/>
+      </xsd:simpleType>
+    </xsd:element>
+    <xsd:element name="Downloads" ma:index="33" nillable="true" ma:displayName="Downloads" ma:default="0" ma:hidden="true" ma:internalName="Downloads" ma:readOnly="false">
+      <xsd:simpleType>
+        <xsd:restriction base="dms:Unknown"/>
+      </xsd:simpleType>
+    </xsd:element>
+    <xsd:element name="DSATActionTaken" ma:index="34" nillable="true" ma:displayName="DSAT Action Taken" ma:default="" ma:internalName="DSATActionTaken" ma:readOnly="false">
+      <xsd:simpleType>
+        <xsd:restriction base="dms:Choice">
+          <xsd:enumeration value="Best Bets"/>
+          <xsd:enumeration value="Expire"/>
+          <xsd:enumeration value="Hide"/>
+          <xsd:enumeration value="None"/>
+        </xsd:restriction>
+      </xsd:simpleType>
+    </xsd:element>
+    <xsd:element name="APEditor" ma:index="35" nillable="true" ma:displayName="Editor" ma:default="" ma:list="UserInfo" ma:internalName="APEditor" ma:readOnly="false">
+      <xsd:complexType>
+        <xsd:complexContent>
+          <xsd:extension base="dms:User">
+            <xsd:sequence>
+              <xsd:element name="UserInfo" minOccurs="0" maxOccurs="unbounded">
+                <xsd:complexType>
+                  <xsd:sequence>
+                    <xsd:element name="DisplayName" type="xsd:string" minOccurs="0"/>
+                    <xsd:element name="AccountId" type="dms:UserId" minOccurs="0" nillable="true"/>
+                    <xsd:element name="AccountType" type="xsd:string" minOccurs="0"/>
+                  </xsd:sequence>
+                </xsd:complexType>
+              </xsd:element>
+            </xsd:sequence>
+          </xsd:extension>
+        </xsd:complexContent>
+      </xsd:complexType>
+    </xsd:element>
+    <xsd:element name="EditorialStatus" ma:index="36" nillable="true" ma:displayName="Editorial Status" ma:default="" ma:internalName="EditorialStatus" ma:readOnly="false">
+      <xsd:simpleType>
+        <xsd:restriction base="dms:Unknown"/>
+      </xsd:simpleType>
+    </xsd:element>
+    <xsd:element name="EditorialTags" ma:index="37" nillable="true" ma:displayName="Editorial Tags" ma:default="" ma:internalName="EditorialTags">
+      <xsd:simpleType>
+        <xsd:restriction base="dms:Unknown"/>
+      </xsd:simpleType>
+    </xsd:element>
+    <xsd:element name="TPExecutable" ma:index="38" nillable="true" ma:displayName="Executable" ma:default="" ma:internalName="TPExecutable">
+      <xsd:simpleType>
+        <xsd:restriction base="dms:Text"/>
+      </xsd:simpleType>
+    </xsd:element>
+    <xsd:element name="FeatureTagsTaxHTField0" ma:index="40" nillable="true" ma:taxonomy="true" ma:internalName="FeatureTagsTaxHTField0" ma:taxonomyFieldName="FeatureTags" ma:displayName="Features" ma:readOnly="false" ma:default="" ma:fieldId="{7fc0d542-15c6-4882-a8e3-13bca44403fb}" ma:taxonomyMulti="true" ma:sspId="8f79753a-75d3-41f5-8ca3-40b843941b4f" ma:termSetId="f1ab6845-967d-4854-a0ba-4ec07f0f8113" ma:anchorId="00000000-0000-0000-0000-000000000000" ma:open="false" ma:isKeyword="false">
+      <xsd:complexType>
+        <xsd:sequence>
+          <xsd:element ref="pc:Terms" minOccurs="0" maxOccurs="1"/>
+        </xsd:sequence>
+      </xsd:complexType>
+    </xsd:element>
+    <xsd:element name="TPFriendlyName" ma:index="41" nillable="true" ma:displayName="Friendly Name" ma:default="" ma:internalName="TPFriendlyName">
+      <xsd:simpleType>
+        <xsd:restriction base="dms:Text"/>
+      </xsd:simpleType>
+    </xsd:element>
+    <xsd:element name="FriendlyTitle" ma:index="42" nillable="true" ma:displayName="Friendly Title" ma:default="" ma:description="Shorter title to be used when displaying search results" ma:internalName="FriendlyTitle" ma:readOnly="false">
+      <xsd:simpleType>
+        <xsd:restriction base="dms:Text"/>
+      </xsd:simpleType>
+    </xsd:element>
+    <xsd:element name="PrimaryImageGen" ma:index="43" nillable="true" ma:displayName="Generate Images?" ma:default="true" ma:internalName="PrimaryImageGen">
+      <xsd:simpleType>
+        <xsd:restriction base="dms:Boolean"/>
+      </xsd:simpleType>
+    </xsd:element>
+    <xsd:element name="HandoffToMSDN" ma:index="44" nillable="true" ma:displayName="Handoff To MSDN Date" ma:default="" ma:internalName="HandoffToMSDN" ma:readOnly="false">
+      <xsd:simpleType>
+        <xsd:restriction base="dms:DateTime"/>
+      </xsd:simpleType>
+    </xsd:element>
+    <xsd:element name="InProjectListLookup" ma:index="45" nillable="true" ma:displayName="InProjectListLookup" ma:list="{9E343742-310B-4684-A24C-1D137CB4B230}" ma:internalName="InProjectListLookup" ma:readOnly="true" ma:showField="InProjectList" ma:web="4873beb7-5857-4685-be1f-d57550cc96cc">
+      <xsd:complexType>
+        <xsd:complexContent>
+          <xsd:extension base="dms:MultiChoiceLookup">
+            <xsd:sequence>
+              <xsd:element name="Value" type="dms:Lookup" maxOccurs="unbounded" minOccurs="0" nillable="true"/>
+            </xsd:sequence>
+          </xsd:extension>
+        </xsd:complexContent>
+      </xsd:complexType>
+    </xsd:element>
+    <xsd:element name="TPInstallLocation" ma:index="46" nillable="true" ma:displayName="Install Location" ma:default="" ma:internalName="TPInstallLocation">
+      <xsd:simpleType>
+        <xsd:restriction base="dms:Text"/>
+      </xsd:simpleType>
+    </xsd:element>
+    <xsd:element name="InternalTagsTaxHTField0" ma:index="48" nillable="true" ma:taxonomy="true" ma:internalName="InternalTagsTaxHTField0" ma:taxonomyFieldName="InternalTags" ma:displayName="Internal Tags" ma:readOnly="false" ma:default="" ma:fieldId="{1490b8a4-2706-41ec-b5e3-73176dccf34e}" ma:taxonomyMulti="true" ma:sspId="8f79753a-75d3-41f5-8ca3-40b843941b4f" ma:termSetId="82b6639e-f7fc-4c18-ad2d-003a6e707765" ma:anchorId="00000000-0000-0000-0000-000000000000" ma:open="false" ma:isKeyword="false">
+      <xsd:complexType>
+        <xsd:sequence>
+          <xsd:element ref="pc:Terms" minOccurs="0" maxOccurs="1"/>
+        </xsd:sequence>
+      </xsd:complexType>
+    </xsd:element>
+    <xsd:element name="IntlLangReview" ma:index="49" nillable="true" ma:displayName="Intl Lang QA Review Required?" ma:default="" ma:internalName="IntlLangReview" ma:readOnly="false">
+      <xsd:simpleType>
+        <xsd:restriction base="dms:Boolean"/>
+      </xsd:simpleType>
+    </xsd:element>
+    <xsd:element name="IntlLangReviewer" ma:index="50" nillable="true" ma:displayName="Intl Lang QA Reviewer" ma:default="" ma:internalName="IntlLangReviewer" ma:readOnly="false">
+      <xsd:simpleType>
+        <xsd:restriction base="dms:Text"/>
+      </xsd:simpleType>
+    </xsd:element>
+    <xsd:element name="MarketSpecific" ma:index="51" nillable="true" ma:displayName="Is Market Specific?" ma:default="" ma:internalName="MarketSpecific" ma:readOnly="false">
+      <xsd:simpleType>
+        <xsd:restriction base="dms:Boolean"/>
+      </xsd:simpleType>
+    </xsd:element>
+    <xsd:element name="LastCompleteVersionLookup" ma:index="52" nillable="true" ma:displayName="Last Complete Version Lookup" ma:default="" ma:list="{9E343742-310B-4684-A24C-1D137CB4B230}" ma:internalName="LastCompleteVersionLookup" ma:readOnly="true" ma:showField="LastCompleteVersion" ma:web="4873beb7-5857-4685-be1f-d57550cc96cc">
+      <xsd:complexType>
+        <xsd:complexContent>
+          <xsd:extension base="dms:MultiChoiceLookup">
+            <xsd:sequence>
+              <xsd:element name="Value" type="dms:Lookup" maxOccurs="unbounded" minOccurs="0" nillable="true"/>
+            </xsd:sequence>
+          </xsd:extension>
+        </xsd:complexContent>
+      </xsd:complexType>
+    </xsd:element>
+    <xsd:element name="LastHandOff" ma:index="53" nillable="true" ma:displayName="Last Hand-off" ma:default="" ma:internalName="LastHandOff" ma:readOnly="false">
+      <xsd:simpleType>
+        <xsd:restriction base="dms:DateTime"/>
+      </xsd:simpleType>
+    </xsd:element>
+    <xsd:element name="LastModifiedDateTime" ma:index="54" nillable="true" ma:displayName="Last Modified Date" ma:default="" ma:internalName="LastModifiedDateTime" ma:readOnly="false">
+      <xsd:simpleType>
+        <xsd:restriction base="dms:DateTime"/>
+      </xsd:simpleType>
+    </xsd:element>
+    <xsd:element name="LastPreviewErrorLookup" ma:index="55" nillable="true" ma:displayName="Last Preview Attempt Error" ma:default="" ma:list="{9E343742-310B-4684-A24C-1D137CB4B230}" ma:internalName="LastPreviewErrorLookup" ma:readOnly="true" ma:showField="LastPreviewError" ma:web="4873beb7-5857-4685-be1f-d57550cc96cc">
+      <xsd:complexType>
+        <xsd:complexContent>
+          <xsd:extension base="dms:MultiChoiceLookup">
+            <xsd:sequence>
+              <xsd:element name="Value" type="dms:Lookup" maxOccurs="unbounded" minOccurs="0" nillable="true"/>
+            </xsd:sequence>
+          </xsd:extension>
+        </xsd:complexContent>
+      </xsd:complexType>
+    </xsd:element>
+    <xsd:element name="LastPreviewResultLookup" ma:index="56" nillable="true" ma:displayName="Last Preview Attempt Result" ma:default="" ma:list="{9E343742-310B-4684-A24C-1D137CB4B230}" ma:internalName="LastPreviewResultLookup" ma:readOnly="true" ma:showField="LastPreviewResult" ma:web="4873beb7-5857-4685-be1f-d57550cc96cc">
+      <xsd:complexType>
+        <xsd:complexContent>
+          <xsd:extension base="dms:MultiChoiceLookup">
+            <xsd:sequence>
+              <xsd:element name="Value" type="dms:Lookup" maxOccurs="unbounded" minOccurs="0" nillable="true"/>
+            </xsd:sequence>
+          </xsd:extension>
+        </xsd:complexContent>
+      </xsd:complexType>
+    </xsd:element>
+    <xsd:element name="LastPreviewAttemptDateLookup" ma:index="57" nillable="true" ma:displayName="Last Preview Attempted On" ma:default="" ma:list="{9E343742-310B-4684-A24C-1D137CB4B230}" ma:internalName="LastPreviewAttemptDateLookup" ma:readOnly="true" ma:showField="LastPreviewAttemptDate" ma:web="4873beb7-5857-4685-be1f-d57550cc96cc">
+      <xsd:complexType>
+        <xsd:complexContent>
+          <xsd:extension base="dms:MultiChoiceLookup">
+            <xsd:sequence>
+              <xsd:element name="Value" type="dms:Lookup" maxOccurs="unbounded" minOccurs="0" nillable="true"/>
+            </xsd:sequence>
+          </xsd:extension>
+        </xsd:complexContent>
+      </xsd:complexType>
+    </xsd:element>
+    <xsd:element name="LastPreviewedByLookup" ma:index="58" nillable="true" ma:displayName="Last Previewed By" ma:default="" ma:list="{9E343742-310B-4684-A24C-1D137CB4B230}" ma:internalName="LastPreviewedByLookup" ma:readOnly="true" ma:showField="LastPreviewedBy" ma:web="4873beb7-5857-4685-be1f-d57550cc96cc">
+      <xsd:complexType>
+        <xsd:complexContent>
+          <xsd:extension base="dms:MultiChoiceLookup">
+            <xsd:sequence>
+              <xsd:element name="Value" type="dms:Lookup" maxOccurs="unbounded" minOccurs="0" nillable="true"/>
+            </xsd:sequence>
+          </xsd:extension>
+        </xsd:complexContent>
+      </xsd:complexType>
+    </xsd:element>
+    <xsd:element name="LastPreviewTimeLookup" ma:index="59" nillable="true" ma:displayName="Last Previewed Date" ma:default="" ma:list="{9E343742-310B-4684-A24C-1D137CB4B230}" ma:internalName="LastPreviewTimeLookup" ma:readOnly="true" ma:showField="LastPreviewTime" ma:web="4873beb7-5857-4685-be1f-d57550cc96cc">
+      <xsd:complexType>
+        <xsd:complexContent>
+          <xsd:extension base="dms:MultiChoiceLookup">
+            <xsd:sequence>
+              <xsd:element name="Value" type="dms:Lookup" maxOccurs="unbounded" minOccurs="0" nillable="true"/>
+            </xsd:sequence>
+          </xsd:extension>
+        </xsd:complexContent>
+      </xsd:complexType>
+    </xsd:element>
+    <xsd:element name="LastPreviewVersionLookup" ma:index="60" nillable="true" ma:displayName="Last Previewed Version" ma:default="" ma:list="{9E343742-310B-4684-A24C-1D137CB4B230}" ma:internalName="LastPreviewVersionLookup" ma:readOnly="true" ma:showField="LastPreviewVersion" ma:web="4873beb7-5857-4685-be1f-d57550cc96cc">
+      <xsd:complexType>
+        <xsd:complexContent>
+          <xsd:extension base="dms:MultiChoiceLookup">
+            <xsd:sequence>
+              <xsd:element name="Value" type="dms:Lookup" maxOccurs="unbounded" minOccurs="0" nillable="true"/>
+            </xsd:sequence>
+          </xsd:extension>
+        </xsd:complexContent>
+      </xsd:complexType>
+    </xsd:element>
+    <xsd:element name="LastPublishErrorLookup" ma:index="61" nillable="true" ma:displayName="Last Publish Attempt Error" ma:default="" ma:list="{9E343742-310B-4684-A24C-1D137CB4B230}" ma:internalName="LastPublishErrorLookup" ma:readOnly="true" ma:showField="LastPublishError" ma:web="4873beb7-5857-4685-be1f-d57550cc96cc">
+      <xsd:complexType>
+        <xsd:complexContent>
+          <xsd:extension base="dms:MultiChoiceLookup">
+            <xsd:sequence>
+              <xsd:element name="Value" type="dms:Lookup" maxOccurs="unbounded" minOccurs="0" nillable="true"/>
+            </xsd:sequence>
+          </xsd:extension>
+        </xsd:complexContent>
+      </xsd:complexType>
+    </xsd:element>
+    <xsd:element name="LastPublishResultLookup" ma:index="62" nillable="true" ma:displayName="Last Publish Attempt Result" ma:default="" ma:list="{9E343742-310B-4684-A24C-1D137CB4B230}" ma:internalName="LastPublishResultLookup" ma:readOnly="true" ma:showField="LastPublishResult" ma:web="4873beb7-5857-4685-be1f-d57550cc96cc">
+      <xsd:complexType>
+        <xsd:complexContent>
+          <xsd:extension base="dms:MultiChoiceLookup">
+            <xsd:sequence>
+              <xsd:element name="Value" type="dms:Lookup" maxOccurs="unbounded" minOccurs="0" nillable="true"/>
+            </xsd:sequence>
+          </xsd:extension>
+        </xsd:complexContent>
+      </xsd:complexType>
+    </xsd:element>
+    <xsd:element name="LastPublishAttemptDateLookup" ma:index="63" nillable="true" ma:displayName="Last Publish Attempted On" ma:default="" ma:list="{9E343742-310B-4684-A24C-1D137CB4B230}" ma:internalName="LastPublishAttemptDateLookup" ma:readOnly="true" ma:showField="LastPublishAttemptDate" ma:web="4873beb7-5857-4685-be1f-d57550cc96cc">
+      <xsd:complexType>
+        <xsd:complexContent>
+          <xsd:extension base="dms:MultiChoiceLookup">
+            <xsd:sequence>
+              <xsd:element name="Value" type="dms:Lookup" maxOccurs="unbounded" minOccurs="0" nillable="true"/>
+            </xsd:sequence>
+          </xsd:extension>
+        </xsd:complexContent>
+      </xsd:complexType>
+    </xsd:element>
+    <xsd:element name="LastPublishedByLookup" ma:index="64" nillable="true" ma:displayName="Last Published By" ma:default="" ma:list="{9E343742-310B-4684-A24C-1D137CB4B230}" ma:internalName="LastPublishedByLookup" ma:readOnly="true" ma:showField="LastPublishedBy" ma:web="4873beb7-5857-4685-be1f-d57550cc96cc">
+      <xsd:complexType>
+        <xsd:complexContent>
+          <xsd:extension base="dms:MultiChoiceLookup">
+            <xsd:sequence>
+              <xsd:element name="Value" type="dms:Lookup" maxOccurs="unbounded" minOccurs="0" nillable="true"/>
+            </xsd:sequence>
+          </xsd:extension>
+        </xsd:complexContent>
+      </xsd:complexType>
+    </xsd:element>
+    <xsd:element name="LastPublishTimeLookup" ma:index="65" nillable="true" ma:displayName="Last Published Date" ma:default="" ma:list="{9E343742-310B-4684-A24C-1D137CB4B230}" ma:internalName="LastPublishTimeLookup" ma:readOnly="true" ma:showField="LastPublishTime" ma:web="4873beb7-5857-4685-be1f-d57550cc96cc">
+      <xsd:complexType>
+        <xsd:complexContent>
+          <xsd:extension base="dms:MultiChoiceLookup">
+            <xsd:sequence>
+              <xsd:element name="Value" type="dms:Lookup" maxOccurs="unbounded" minOccurs="0" nillable="true"/>
+            </xsd:sequence>
+          </xsd:extension>
+        </xsd:complexContent>
+      </xsd:complexType>
+    </xsd:element>
+    <xsd:element name="LastPublishVersionLookup" ma:index="66" nillable="true" ma:displayName="Last Published Version" ma:default="" ma:list="{9E343742-310B-4684-A24C-1D137CB4B230}" ma:internalName="LastPublishVersionLookup" ma:readOnly="true" ma:showField="LastPublishVersion" ma:web="4873beb7-5857-4685-be1f-d57550cc96cc">
+      <xsd:complexType>
+        <xsd:complexContent>
+          <xsd:extension base="dms:MultiChoiceLookup">
+            <xsd:sequence>
+              <xsd:element name="Value" type="dms:Lookup" maxOccurs="unbounded" minOccurs="0" nillable="true"/>
+            </xsd:sequence>
+          </xsd:extension>
+        </xsd:complexContent>
+      </xsd:complexType>
+    </xsd:element>
+    <xsd:element name="TPLaunchHelpLinkType" ma:index="67" nillable="true" ma:displayName="Launch Help Link Type" ma:default="Template" ma:internalName="TPLaunchHelpLinkType">
+      <xsd:simpleType>
+        <xsd:restriction base="dms:Choice">
+          <xsd:enumeration value="Template"/>
+          <xsd:enumeration value="Training"/>
+          <xsd:enumeration value="URL"/>
+          <xsd:enumeration value="None"/>
+        </xsd:restriction>
+      </xsd:simpleType>
+    </xsd:element>
+    <xsd:element name="LegacyData" ma:index="68" nillable="true" ma:displayName="Legacy Data" ma:default="" ma:internalName="LegacyData" ma:readOnly="false">
+      <xsd:simpleType>
+        <xsd:restriction base="dms:Note"/>
+      </xsd:simpleType>
+    </xsd:element>
+    <xsd:element name="TPLaunchHelpLink" ma:index="69" nillable="true" ma:displayName="Link to Launch Help Topic" ma:default="" ma:internalName="TPLaunchHelpLink">
+      <xsd:simpleType>
+        <xsd:restriction base="dms:Text"/>
+      </xsd:simpleType>
+    </xsd:element>
+    <xsd:element name="LocComments" ma:index="70" nillable="true" ma:displayName="Loc Approval Comments" ma:default="" ma:internalName="LocComments" ma:readOnly="false">
+      <xsd:simpleType>
+        <xsd:restriction base="dms:Note"/>
+      </xsd:simpleType>
+    </xsd:element>
+    <xsd:element name="LocLastLocAttemptVersionLookup" ma:index="71" nillable="true" ma:displayName="Loc Last Loc Attempt Version" ma:default="" ma:list="{7DD1DCEC-E449-43D3-891F-7DC62F62AD21}" ma:internalName="LocLastLocAttemptVersionLookup" ma:readOnly="false" ma:showField="LastLocAttemptVersion" ma:web="4873beb7-5857-4685-be1f-d57550cc96cc">
+      <xsd:simpleType>
+        <xsd:restriction base="dms:Lookup"/>
+      </xsd:simpleType>
+    </xsd:element>
+    <xsd:element name="LocLastLocAttemptVersionTypeLookup" ma:index="72" nillable="true" ma:displayName="Loc Last Loc Attempt Version Type" ma:default="" ma:list="{7DD1DCEC-E449-43D3-891F-7DC62F62AD21}" ma:internalName="LocLastLocAttemptVersionTypeLookup" ma:readOnly="true" ma:showField="LastLocAttemptVersionType" ma:web="4873beb7-5857-4685-be1f-d57550cc96cc">
+      <xsd:simpleType>
+        <xsd:restriction base="dms:Lookup"/>
+      </xsd:simpleType>
+    </xsd:element>
+    <xsd:element name="LocManualTestRequired" ma:index="73" nillable="true" ma:displayName="Loc Manual Test Required" ma:default="" ma:internalName="LocManualTestRequired" ma:readOnly="false">
+      <xsd:simpleType>
+        <xsd:restriction base="dms:Boolean"/>
+      </xsd:simpleType>
+    </xsd:element>
+    <xsd:element name="LocMarketGroupTiers2" ma:index="74" nillable="true" ma:displayName="Loc Market Group Tiers" ma:internalName="LocMarketGroupTiers2" ma:readOnly="false">
+      <xsd:simpleType>
+        <xsd:restriction base="dms:Unknown"/>
+      </xsd:simpleType>
+    </xsd:element>
+    <xsd:element name="LocNewPublishedVersionLookup" ma:index="75" nillable="true" ma:displayName="Loc New Published Version Lookup" ma:default="" ma:list="{7DD1DCEC-E449-43D3-891F-7DC62F62AD21}" ma:internalName="LocNewPublishedVersionLookup" ma:readOnly="true" ma:showField="NewPublishedVersion" ma:web="4873beb7-5857-4685-be1f-d57550cc96cc">
+      <xsd:simpleType>
+        <xsd:restriction base="dms:Lookup"/>
+      </xsd:simpleType>
+    </xsd:element>
+    <xsd:element name="LocOverallHandbackStatusLookup" ma:index="76" nillable="true" ma:displayName="Loc Overall Handback Status" ma:default="" ma:list="{7DD1DCEC-E449-43D3-891F-7DC62F62AD21}" ma:internalName="LocOverallHandbackStatusLookup" ma:readOnly="true" ma:showField="OverallHandbackStatus" ma:web="4873beb7-5857-4685-be1f-d57550cc96cc">
+      <xsd:simpleType>
+        <xsd:restriction base="dms:Lookup"/>
+      </xsd:simpleType>
+    </xsd:element>
+    <xsd:element name="LocOverallLocStatusLookup" ma:index="77" nillable="true" ma:displayName="Loc Overall Localize Status" ma:default="" ma:list="{7DD1DCEC-E449-43D3-891F-7DC62F62AD21}" ma:internalName="LocOverallLocStatusLookup" ma:readOnly="true" ma:showField="OverallLocStatus" ma:web="4873beb7-5857-4685-be1f-d57550cc96cc">
+      <xsd:simpleType>
+        <xsd:restriction base="dms:Lookup"/>
+      </xsd:simpleType>
+    </xsd:element>
+    <xsd:element name="LocOverallPreviewStatusLookup" ma:index="78" nillable="true" ma:displayName="Loc Overall Preview Status" ma:default="" ma:list="{7DD1DCEC-E449-43D3-891F-7DC62F62AD21}" ma:internalName="LocOverallPreviewStatusLookup" ma:readOnly="true" ma:showField="OverallPreviewStatus" ma:web="4873beb7-5857-4685-be1f-d57550cc96cc">
+      <xsd:simpleType>
+        <xsd:restriction base="dms:Lookup"/>
+      </xsd:simpleType>
+    </xsd:element>
+    <xsd:element name="LocOverallPublishStatusLookup" ma:index="79" nillable="true" ma:displayName="Loc Overall Publish Status" ma:default="" ma:list="{7DD1DCEC-E449-43D3-891F-7DC62F62AD21}" ma:internalName="LocOverallPublishStatusLookup" ma:readOnly="true" ma:showField="OverallPublishStatus" ma:web="4873beb7-5857-4685-be1f-d57550cc96cc">
+      <xsd:simpleType>
+        <xsd:restriction base="dms:Lookup"/>
+      </xsd:simpleType>
+    </xsd:element>
+    <xsd:element name="IntlLocPriority" ma:index="80" nillable="true" ma:displayName="Loc Priority" ma:default="" ma:internalName="IntlLocPriority" ma:readOnly="false">
+      <xsd:simpleType>
+        <xsd:restriction base="dms:Unknown"/>
+      </xsd:simpleType>
+    </xsd:element>
+    <xsd:element name="LocProcessedForHandoffsLookup" ma:index="81" nillable="true" ma:displayName="Loc Processed For Handoffs" ma:default="" ma:list="{7DD1DCEC-E449-43D3-891F-7DC62F62AD21}" ma:internalName="LocProcessedForHandoffsLookup" ma:readOnly="true" ma:showField="ProcessedForHandoffs" ma:web="4873beb7-5857-4685-be1f-d57550cc96cc">
+      <xsd:simpleType>
+        <xsd:restriction base="dms:Lookup"/>
+      </xsd:simpleType>
+    </xsd:element>
+    <xsd:element name="LocProcessedForMarketsLookup" ma:index="82" nillable="true" ma:displayName="Loc Processed For Markets" ma:default="" ma:list="{7DD1DCEC-E449-43D3-891F-7DC62F62AD21}" ma:internalName="LocProcessedForMarketsLookup" ma:readOnly="true" ma:showField="ProcessedForMarkets" ma:web="4873beb7-5857-4685-be1f-d57550cc96cc">
+      <xsd:simpleType>
+        <xsd:restriction base="dms:Lookup"/>
+      </xsd:simpleType>
+    </xsd:element>
+    <xsd:element name="LocPublishedDependentAssetsLookup" ma:index="83" nillable="true" ma:displayName="Loc Published Dependent Assets" ma:default="" ma:list="{7DD1DCEC-E449-43D3-891F-7DC62F62AD21}" ma:internalName="LocPublishedDependentAssetsLookup" ma:readOnly="true" ma:showField="PublishedDependentAssets" ma:web="4873beb7-5857-4685-be1f-d57550cc96cc">
+      <xsd:simpleType>
+        <xsd:restriction base="dms:Lookup"/>
+      </xsd:simpleType>
+    </xsd:element>
+    <xsd:element name="LocPublishedLinkedAssetsLookup" ma:index="84" nillable="true" ma:displayName="Loc Published Linked Assets" ma:default="" ma:list="{7DD1DCEC-E449-43D3-891F-7DC62F62AD21}" ma:internalName="LocPublishedLinkedAssetsLookup" ma:readOnly="true" ma:showField="PublishedLinkedAssets" ma:web="4873beb7-5857-4685-be1f-d57550cc96cc">
+      <xsd:simpleType>
+        <xsd:restriction base="dms:Lookup"/>
+      </xsd:simpleType>
+    </xsd:element>
+    <xsd:element name="LocRecommendedHandoff" ma:index="85" nillable="true" ma:displayName="Loc Recommended Handoff" ma:default="" ma:indexed="true" ma:internalName="LocRecommendedHandoff" ma:readOnly="false">
+      <xsd:simpleType>
+        <xsd:restriction base="dms:Text"/>
+      </xsd:simpleType>
+    </xsd:element>
+    <xsd:element name="LocalizationTagsTaxHTField0" ma:index="87" nillable="true" ma:taxonomy="true" ma:internalName="LocalizationTagsTaxHTField0" ma:taxonomyFieldName="LocalizationTags" ma:displayName="Localization Tags" ma:readOnly="false" ma:default="" ma:fieldId="{00f02cb3-2c7c-424a-9c61-10e9b6878429}" ma:taxonomyMulti="true" ma:sspId="8f79753a-75d3-41f5-8ca3-40b843941b4f" ma:termSetId="5b7703a5-8e8b-4b58-8b31-1cea35331da3" ma:anchorId="00000000-0000-0000-0000-000000000000" ma:open="false" ma:isKeyword="false">
+      <xsd:complexType>
+        <xsd:sequence>
+          <xsd:element ref="pc:Terms" minOccurs="0" maxOccurs="1"/>
+        </xsd:sequence>
+      </xsd:complexType>
+    </xsd:element>
+    <xsd:element name="MachineTranslated" ma:index="88" nillable="true" ma:displayName="Machine Translated" ma:default="" ma:internalName="MachineTranslated" ma:readOnly="false">
+      <xsd:simpleType>
+        <xsd:restriction base="dms:Boolean"/>
+      </xsd:simpleType>
+    </xsd:element>
+    <xsd:element name="Manager" ma:index="89" nillable="true" ma:displayName="Manager" ma:hidden="true" ma:internalName="Manager" ma:readOnly="false">
+      <xsd:simpleType>
+        <xsd:restriction base="dms:Text"/>
+      </xsd:simpleType>
+    </xsd:element>
+    <xsd:element name="Markets" ma:index="90" nillable="true" ma:displayName="Markets" ma:default="" ma:description="Leave blank to show in all markets" ma:list="{2FBD1B11-2ACE-4FDC-B5A3-635D4ADF6F1B}" ma:internalName="Markets" ma:readOnly="false" ma:showField="MarketName" ma:web="4873beb7-5857-4685-be1f-d57550cc96cc">
+      <xsd:complexType>
+        <xsd:complexContent>
+          <xsd:extension base="dms:MultiChoiceLookup">
+            <xsd:sequence>
+              <xsd:element name="Value" type="dms:Lookup" maxOccurs="unbounded" minOccurs="0" nillable="true"/>
+            </xsd:sequence>
+          </xsd:extension>
+        </xsd:complexContent>
+      </xsd:complexType>
+    </xsd:element>
+    <xsd:element name="Milestone" ma:index="91" nillable="true" ma:displayName="Milestone" ma:default="" ma:internalName="Milestone" ma:readOnly="false">
+      <xsd:simpleType>
+        <xsd:restriction base="dms:Unknown"/>
+      </xsd:simpleType>
+    </xsd:element>
+    <xsd:element name="TPNamespace" ma:index="94" nillable="true" ma:displayName="Namespace" ma:default="" ma:internalName="TPNamespace">
+      <xsd:simpleType>
+        <xsd:restriction base="dms:Text"/>
+      </xsd:simpleType>
+    </xsd:element>
+    <xsd:element name="NumericId" ma:index="95" nillable="true" ma:displayName="Numeric ID" ma:default="" ma:indexed="true" ma:internalName="NumericId" ma:readOnly="false">
+      <xsd:simpleType>
+        <xsd:restriction base="dms:Number"/>
+      </xsd:simpleType>
+    </xsd:element>
+    <xsd:element name="NumOfRatingsLookup" ma:index="96" nillable="true" ma:displayName="NumOfRatings" ma:default="" ma:list="{9E343742-310B-4684-A24C-1D137CB4B230}" ma:internalName="NumOfRatingsLookup" ma:readOnly="true" ma:showField="NumOfRatings" ma:web="4873beb7-5857-4685-be1f-d57550cc96cc">
+      <xsd:complexType>
+        <xsd:complexContent>
+          <xsd:extension base="dms:MultiChoiceLookup">
+            <xsd:sequence>
+              <xsd:element name="Value" type="dms:Lookup" maxOccurs="unbounded" minOccurs="0" nillable="true"/>
+            </xsd:sequence>
+          </xsd:extension>
+        </xsd:complexContent>
+      </xsd:complexType>
+    </xsd:element>
+    <xsd:element name="OOCacheId" ma:index="97" nillable="true" ma:displayName="OOCacheId" ma:internalName="OOCacheId" ma:readOnly="false">
+      <xsd:simpleType>
+        <xsd:restriction base="dms:Text"/>
+      </xsd:simpleType>
+    </xsd:element>
+    <xsd:element name="OpenTemplate" ma:index="98" nillable="true" ma:displayName="Open Template" ma:default="true" ma:internalName="OpenTemplate">
+      <xsd:simpleType>
+        <xsd:restriction base="dms:Boolean"/>
+      </xsd:simpleType>
+    </xsd:element>
+    <xsd:element name="OriginAsset" ma:index="99" nillable="true" ma:displayName="Origin Asset" ma:default="" ma:internalName="OriginAsset" ma:readOnly="false">
+      <xsd:simpleType>
+        <xsd:restriction base="dms:Text"/>
+      </xsd:simpleType>
+    </xsd:element>
+    <xsd:element name="OriginalRelease" ma:index="100" nillable="true" ma:displayName="Original Release" ma:default="15" ma:internalName="OriginalRelease" ma:readOnly="false">
+      <xsd:simpleType>
+        <xsd:restriction base="dms:Choice">
+          <xsd:enumeration value="14"/>
+          <xsd:enumeration value="15"/>
+          <xsd:enumeration value="16"/>
+        </xsd:restriction>
+      </xsd:simpleType>
+    </xsd:element>
+    <xsd:element name="OriginalSourceMarket" ma:index="101" nillable="true" ma:displayName="Original Source Market Group" ma:default="" ma:internalName="OriginalSourceMarket" ma:readOnly="false">
+      <xsd:simpleType>
+        <xsd:restriction base="dms:Text"/>
+      </xsd:simpleType>
+    </xsd:element>
+    <xsd:element name="OutputCachingOn" ma:index="102" nillable="true" ma:displayName="Output Caching" ma:default="true" ma:hidden="true" ma:internalName="OutputCachingOn" ma:readOnly="false">
+      <xsd:simpleType>
+        <xsd:restriction base="dms:Boolean"/>
+      </xsd:simpleType>
+    </xsd:element>
+    <xsd:element name="ParentAssetId" ma:index="103" nillable="true" ma:displayName="Parent Asset Id" ma:default="" ma:internalName="ParentAssetId" ma:readOnly="false">
+      <xsd:simpleType>
+        <xsd:restriction base="dms:Text"/>
+      </xsd:simpleType>
+    </xsd:element>
+    <xsd:element name="PlannedPubDate" ma:index="104" nillable="true" ma:displayName="Planned Publish Date" ma:default="" ma:indexed="true" ma:internalName="PlannedPubDate" ma:readOnly="false">
+      <xsd:simpleType>
+        <xsd:restriction base="dms:DateTime"/>
+      </xsd:simpleType>
+    </xsd:element>
+    <xsd:element name="PolicheckWords" ma:index="105" nillable="true" ma:displayName="Policheck Words" ma:default="" ma:internalName="PolicheckWords" ma:readOnly="false">
+      <xsd:simpleType>
+        <xsd:restriction base="dms:Text"/>
+      </xsd:simpleType>
+    </xsd:element>
+    <xsd:element name="BusinessGroup" ma:index="106" nillable="true" ma:displayName="Product Division Owner" ma:default="" ma:internalName="BusinessGroup" ma:readOnly="false">
+      <xsd:simpleType>
+        <xsd:restriction base="dms:Unknown"/>
+      </xsd:simpleType>
+    </xsd:element>
+    <xsd:element name="UAProjectedTotalWords" ma:index="107" nillable="true" ma:displayName="Projected Word Count" ma:default="" ma:internalName="UAProjectedTotalWords" ma:readOnly="false">
+      <xsd:simpleType>
+        <xsd:restriction base="dms:Unknown"/>
+      </xsd:simpleType>
+    </xsd:element>
+    <xsd:element name="Provider" ma:index="108" nillable="true" ma:displayName="Provider" ma:default="" ma:internalName="Provider" ma:readOnly="false">
+      <xsd:simpleType>
+        <xsd:restriction base="dms:Unknown"/>
+      </xsd:simpleType>
+    </xsd:element>
+    <xsd:element name="Providers" ma:index="109" nillable="true" ma:displayName="Providers" ma:default="" ma:internalName="Providers">
+      <xsd:simpleType>
+        <xsd:restriction base="dms:Unknown"/>
+      </xsd:simpleType>
+    </xsd:element>
+    <xsd:element name="PublishStatusLookup" ma:index="110" nillable="true" ma:displayName="Publish Status" ma:default="" ma:list="{9E343742-310B-4684-A24C-1D137CB4B230}" ma:internalName="PublishStatusLookup" ma:readOnly="false" ma:showField="PublishStatus" ma:web="4873beb7-5857-4685-be1f-d57550cc96cc">
+      <xsd:complexType>
+        <xsd:complexContent>
+          <xsd:extension base="dms:MultiChoiceLookup">
+            <xsd:sequence>
+              <xsd:element name="Value" type="dms:Lookup" maxOccurs="unbounded" minOccurs="0" nillable="true"/>
+            </xsd:sequence>
+          </xsd:extension>
+        </xsd:complexContent>
+      </xsd:complexType>
+    </xsd:element>
+    <xsd:element name="PublishTargets" ma:index="111" nillable="true" ma:displayName="Publish Target" ma:default="OfficeOnlineVNext" ma:internalName="PublishTargets" ma:readOnly="false">
+      <xsd:simpleType>
+        <xsd:restriction base="dms:Unknown"/>
+      </xsd:simpleType>
+    </xsd:element>
+    <xsd:element name="RecommendationsModifier" ma:index="112" nillable="true" ma:displayName="Recommendations Modifier" ma:default="" ma:internalName="RecommendationsModifier" ma:readOnly="false">
+      <xsd:simpleType>
+        <xsd:restriction base="dms:Number"/>
+      </xsd:simpleType>
+    </xsd:element>
+    <xsd:element name="ArtSampleDocs" ma:index="113" nillable="true" ma:displayName="Sample Docs" ma:default="" ma:hidden="true" ma:internalName="ArtSampleDocs" ma:readOnly="false">
+      <xsd:simpleType>
+        <xsd:restriction base="dms:Text"/>
+      </xsd:simpleType>
+    </xsd:element>
+    <xsd:element name="ScenarioTagsTaxHTField0" ma:index="115" nillable="true" ma:taxonomy="true" ma:internalName="ScenarioTagsTaxHTField0" ma:taxonomyFieldName="ScenarioTags" ma:displayName="Scenarios" ma:readOnly="false" ma:default="" ma:fieldId="{93aef74d-6c78-4815-8310-51477dceeccc}" ma:taxonomyMulti="true" ma:sspId="8f79753a-75d3-41f5-8ca3-40b843941b4f" ma:termSetId="4b7d5f16-e2f2-4fc0-bab3-6e8b931e57d6" ma:anchorId="00000000-0000-0000-0000-000000000000" ma:open="false" ma:isKeyword="false">
+      <xsd:complexType>
+        <xsd:sequence>
+          <xsd:element ref="pc:Terms" minOccurs="0" maxOccurs="1"/>
+        </xsd:sequence>
+      </xsd:complexType>
+    </xsd:element>
+    <xsd:element name="ShowIn" ma:index="117" nillable="true" ma:displayName="Show In" ma:default="Show everywhere" ma:internalName="ShowIn" ma:readOnly="false">
+      <xsd:simpleType>
+        <xsd:restriction base="dms:Choice">
+          <xsd:enumeration value="Hide on web"/>
+          <xsd:enumeration value="On Web no search"/>
+          <xsd:enumeration value="Show everywhere"/>
+          <xsd:enumeration value="Special use only"/>
+        </xsd:restriction>
+      </xsd:simpleType>
+    </xsd:element>
+    <xsd:element name="SourceTitle" ma:index="118" nillable="true" ma:displayName="Source Title" ma:default="" ma:indexed="true" ma:internalName="SourceTitle" ma:readOnly="false">
+      <xsd:simpleType>
+        <xsd:restriction base="dms:Text"/>
+      </xsd:simpleType>
+    </xsd:element>
+    <xsd:element name="CSXSubmissionDate" ma:index="119" nillable="true" ma:displayName="Submission Date" ma:default="" ma:internalName="CSXSubmissionDate" ma:readOnly="false">
+      <xsd:simpleType>
+        <xsd:restriction base="dms:DateTime"/>
+      </xsd:simpleType>
+    </xsd:element>
+    <xsd:element name="SubmitterId" ma:index="120" nillable="true" ma:displayName="Submitter ID" ma:default="" ma:internalName="SubmitterId" ma:readOnly="false">
+      <xsd:simpleType>
+        <xsd:restriction base="dms:Text"/>
+      </xsd:simpleType>
+    </xsd:element>
+    <xsd:element name="TaxCatchAll" ma:index="121" nillable="true" ma:displayName="Taxonomy Catch All Column" ma:hidden="true" ma:list="{530f955b-6704-4601-bd83-f81d87f1e440}" ma:internalName="TaxCatchAll" ma:showField="CatchAllData" ma:web="4873beb7-5857-4685-be1f-d57550cc96cc">
+      <xsd:complexType>
+        <xsd:complexContent>
+          <xsd:extension base="dms:MultiChoiceLookup">
+            <xsd:sequence>
+              <xsd:element name="Value" type="dms:Lookup" maxOccurs="unbounded" minOccurs="0" nillable="true"/>
+            </xsd:sequence>
+          </xsd:extension>
+        </xsd:complexContent>
+      </xsd:complexType>
+    </xsd:element>
+    <xsd:element name="TaxCatchAllLabel" ma:index="122" nillable="true" ma:displayName="Taxonomy Catch All Column1" ma:hidden="true" ma:list="{530f955b-6704-4601-bd83-f81d87f1e440}" ma:internalName="TaxCatchAllLabel" ma:readOnly="true" ma:showField="CatchAllDataLabel" ma:web="4873beb7-5857-4685-be1f-d57550cc96cc">
+      <xsd:complexType>
+        <xsd:complexContent>
+          <xsd:extension base="dms:MultiChoiceLookup">
+            <xsd:sequence>
+              <xsd:element name="Value" type="dms:Lookup" maxOccurs="unbounded" minOccurs="0" nillable="true"/>
+            </xsd:sequence>
+          </xsd:extension>
+        </xsd:complexContent>
+      </xsd:complexType>
+    </xsd:element>
+    <xsd:element name="TemplateStatus" ma:index="123" nillable="true" ma:displayName="Template Status" ma:default="" ma:internalName="TemplateStatus">
+      <xsd:simpleType>
+        <xsd:restriction base="dms:Unknown"/>
+      </xsd:simpleType>
+    </xsd:element>
+    <xsd:element name="TemplateTemplateType" ma:index="124" nillable="true" ma:displayName="Template Type" ma:default="" ma:internalName="TemplateTemplateType">
+      <xsd:simpleType>
+        <xsd:restriction base="dms:Unknown"/>
+      </xsd:simpleType>
+    </xsd:element>
+    <xsd:element name="ThumbnailAssetId" ma:index="125" nillable="true" ma:displayName="Thumbnail Image Asset" ma:default="" ma:internalName="ThumbnailAssetId" ma:readOnly="false">
+      <xsd:simpleType>
+        <xsd:restriction base="dms:Text"/>
+      </xsd:simpleType>
+    </xsd:element>
+    <xsd:element name="TimesCloned" ma:index="126" nillable="true" ma:displayName="Times Cloned" ma:default="" ma:internalName="TimesCloned" ma:readOnly="false">
+      <xsd:simpleType>
+        <xsd:restriction base="dms:Number"/>
+      </xsd:simpleType>
+    </xsd:element>
+    <xsd:element name="TrustLevel" ma:index="128" nillable="true" ma:displayName="Trust Level" ma:default="1 Microsoft Managed Content" ma:internalName="TrustLevel" ma:readOnly="false">
+      <xsd:simpleType>
+        <xsd:restriction base="dms:Unknown"/>
+      </xsd:simpleType>
+    </xsd:element>
+    <xsd:element name="UALocComments" ma:index="129" nillable="true" ma:displayName="UA Loc Comments" ma:default="" ma:internalName="UALocComments" ma:readOnly="false">
+      <xsd:simpleType>
+        <xsd:restriction base="dms:Note"/>
+      </xsd:simpleType>
+    </xsd:element>
+    <xsd:element name="UALocRecommendation" ma:index="130" nillable="true" ma:displayName="UA Loc Recommendation" ma:default="Localize" ma:internalName="UALocRecommendation" ma:readOnly="false">
+      <xsd:simpleType>
+        <xsd:restriction base="dms:Choice">
+          <xsd:enumeration value="Localize"/>
+          <xsd:enumeration value="Never Localize"/>
+          <xsd:enumeration value="Priority Localize"/>
+        </xsd:restriction>
+      </xsd:simpleType>
+    </xsd:element>
+    <xsd:element name="UANotes" ma:index="131" nillable="true" ma:displayName="UA Notes" ma:default="" ma:internalName="UANotes" ma:readOnly="false">
+      <xsd:simpleType>
+        <xsd:restriction base="dms:Note"/>
+      </xsd:simpleType>
+    </xsd:element>
+    <xsd:element name="TPAppVersion" ma:index="132" nillable="true" ma:displayName="Version" ma:default="" ma:internalName="TPAppVersion">
+      <xsd:simpleType>
+        <xsd:restriction base="dms:Text"/>
+      </xsd:simpleType>
+    </xsd:element>
+    <xsd:element name="VoteCount" ma:index="133" nillable="true" ma:displayName="Vote Count" ma:default="" ma:internalName="VoteCount" ma:readOnly="false">
+      <xsd:simpleType>
+        <xsd:restriction base="dms:Unknown"/>
+      </xsd:simpleType>
+    </xsd:element>
+  </xsd:schema>
+  <xsd:schema xmlns="http://schemas.openxmlformats.org/package/2006/metadata/core-properties" xmlns:xsd="http://www.w3.org/2001/XMLSchema" xmlns:xsi="http://www.w3.org/2001/XMLSchema-instance" xmlns:dc="http://purl.org/dc/elements/1.1/" xmlns:dcterms="http://purl.org/dc/terms/" xmlns:odoc="http://schemas.microsoft.com/internal/obd" targetNamespace="http://schemas.openxmlformats.org/package/2006/metadata/core-properties" elementFormDefault="qualified" attributeFormDefault="unqualified" blockDefault="#all">
+    <xsd:import namespace="http://purl.org/dc/elements/1.1/" schemaLocation="http://dublincore.org/schemas/xmls/qdc/2003/04/02/dc.xsd"/>
+    <xsd:import namespace="http://purl.org/dc/terms/" schemaLocation="http://dublincore.org/schemas/xmls/qdc/2003/04/02/dcterms.xsd"/>
+    <xsd:element name="coreProperties" type="CT_coreProperties"/>
+    <xsd:complexType name="CT_coreProperties">
+      <xsd:all>
+        <xsd:element ref="dc:creator" minOccurs="0" maxOccurs="1"/>
+        <xsd:element ref="dcterms:created" minOccurs="0" maxOccurs="1"/>
+        <xsd:element ref="dc:identifier" minOccurs="0" maxOccurs="1"/>
+        <xsd:element name="contentType" minOccurs="0" maxOccurs="1" type="xsd:string" ma:index="22" ma:displayName="Content Type"/>
+        <xsd:element ref="dc:title" minOccurs="0" maxOccurs="1" ma:index="127" ma:displayName="Title"/>
+        <xsd:element ref="dc:subject" minOccurs="0" maxOccurs="1"/>
+        <xsd:element ref="dc:description" minOccurs="0" maxOccurs="1"/>
+        <xsd:element name="keywords" minOccurs="0" maxOccurs="1" type="xsd:string"/>
+        <xsd:element ref="dc:language" minOccurs="0" maxOccurs="1"/>
+        <xsd:element name="category" minOccurs="0" maxOccurs="1" type="xsd:string"/>
+        <xsd:element name="version" minOccurs="0" maxOccurs="1" type="xsd:string"/>
+        <xsd:element name="revision" minOccurs="0" maxOccurs="1" type="xsd:string">
+          <xsd:annotation>
+            <xsd:documentation>
+                        This value indicates the number of saves or revisions. The application is responsible for updating this value after each revision.
+                    </xsd:documentation>
+          </xsd:annotation>
+        </xsd:element>
+        <xsd:element name="lastModifiedBy" minOccurs="0" maxOccurs="1" type="xsd:string"/>
+        <xsd:element ref="dcterms:modified" minOccurs="0" maxOccurs="1"/>
+        <xsd:element name="contentStatus" minOccurs="0" maxOccurs="1" type="xsd:string"/>
+      </xsd:all>
+    </xsd:complexType>
+  </xsd:schema>
+  <xs:schema xmlns:pc="http://schemas.microsoft.com/office/infopath/2007/PartnerControls" xmlns:xs="http://www.w3.org/2001/XMLSchema" targetNamespace="http://schemas.microsoft.com/office/infopath/2007/PartnerControls" elementFormDefault="qualified" attributeFormDefault="unqualified">
+    <xs:element name="Person">
+      <xs:complexType>
+        <xs:sequence>
+          <xs:element ref="pc:DisplayName" minOccurs="0"/>
+          <xs:element ref="pc:AccountId" minOccurs="0"/>
+          <xs:element ref="pc:AccountType" minOccurs="0"/>
+        </xs:sequence>
+      </xs:complexType>
+    </xs:element>
+    <xs:element name="DisplayName" type="xs:string"/>
+    <xs:element name="AccountId" type="xs:string"/>
+    <xs:element name="AccountType" type="xs:string"/>
+    <xs:element name="BDCAssociatedEntity">
+      <xs:complexType>
+        <xs:sequence>
+          <xs:element ref="pc:BDCEntity" minOccurs="0" maxOccurs="unbounded"/>
+        </xs:sequence>
+        <xs:attribute ref="pc:EntityNamespace"/>
+        <xs:attribute ref="pc:EntityName"/>
+        <xs:attribute ref="pc:SystemInstanceName"/>
+        <xs:attribute ref="pc:AssociationName"/>
+      </xs:complexType>
+    </xs:element>
+    <xs:attribute name="EntityNamespace" type="xs:string"/>
+    <xs:attribute name="EntityName" type="xs:string"/>
+    <xs:attribute name="SystemInstanceName" type="xs:string"/>
+    <xs:attribute name="AssociationName" type="xs:string"/>
+    <xs:element name="BDCEntity">
+      <xs:complexType>
+        <xs:sequence>
+          <xs:element ref="pc:EntityDisplayName" minOccurs="0"/>
+          <xs:element ref="pc:EntityInstanceReference" minOccurs="0"/>
+          <xs:element ref="pc:EntityId1" minOccurs="0"/>
+          <xs:element ref="pc:EntityId2" minOccurs="0"/>
+          <xs:element ref="pc:EntityId3" minOccurs="0"/>
+          <xs:element ref="pc:EntityId4" minOccurs="0"/>
+          <xs:element ref="pc:EntityId5" minOccurs="0"/>
+        </xs:sequence>
+      </xs:complexType>
+    </xs:element>
+    <xs:element name="EntityDisplayName" type="xs:string"/>
+    <xs:element name="EntityInstanceReference" type="xs:string"/>
+    <xs:element name="EntityId1" type="xs:string"/>
+    <xs:element name="EntityId2" type="xs:string"/>
+    <xs:element name="EntityId3" type="xs:string"/>
+    <xs:element name="EntityId4" type="xs:string"/>
+    <xs:element name="EntityId5" type="xs:string"/>
+    <xs:element name="Terms">
+      <xs:complexType>
+        <xs:sequence>
+          <xs:element ref="pc:TermInfo" minOccurs="0" maxOccurs="unbounded"/>
+        </xs:sequence>
+      </xs:complexType>
+    </xs:element>
+    <xs:element name="TermInfo">
+      <xs:complexType>
+        <xs:sequence>
+          <xs:element ref="pc:TermName" minOccurs="0"/>
+          <xs:element ref="pc:TermId" minOccurs="0"/>
+        </xs:sequence>
+      </xs:complexType>
+    </xs:element>
+    <xs:element name="TermName" type="xs:string"/>
+    <xs:element name="TermId" type="xs:string"/>
+  </xs:schema>
+</ct:contentTypeSchema>
 </file>
 
 <file path=customXml/item4.xml><?xml version="1.0" encoding="utf-8"?>
@@ -9593,6 +9299,24 @@
 </file>
 
 <file path=customXml/itemProps1.xml><?xml version="1.0" encoding="utf-8"?>
+<ds:datastoreItem xmlns:ds="http://schemas.openxmlformats.org/officeDocument/2006/customXml" ds:itemID="{C01C3C56-10DB-49F7-B061-44D8728D078A}">
+  <ds:schemaRefs>
+    <ds:schemaRef ds:uri="http://schemas.microsoft.com/sharepoint/v3/contenttype/forms"/>
+  </ds:schemaRefs>
+</ds:datastoreItem>
+</file>
+
+<file path=customXml/itemProps2.xml><?xml version="1.0" encoding="utf-8"?>
+<ds:datastoreItem xmlns:ds="http://schemas.openxmlformats.org/officeDocument/2006/customXml" ds:itemID="{7FBDB1CC-CEFB-4E46-8174-1F0AA0D30B24}">
+  <ds:schemaRefs>
+    <ds:schemaRef ds:uri="http://schemas.microsoft.com/office/2006/metadata/properties"/>
+    <ds:schemaRef ds:uri="http://schemas.microsoft.com/office/infopath/2007/PartnerControls"/>
+    <ds:schemaRef ds:uri="4873beb7-5857-4685-be1f-d57550cc96cc"/>
+  </ds:schemaRefs>
+</ds:datastoreItem>
+</file>
+
+<file path=customXml/itemProps3.xml><?xml version="1.0" encoding="utf-8"?>
 <ds:datastoreItem xmlns:ds="http://schemas.openxmlformats.org/officeDocument/2006/customXml" ds:itemID="{4B3A7E92-E05A-4924-9E8A-9F6659E5855B}">
   <ds:schemaRefs>
     <ds:schemaRef ds:uri="http://schemas.microsoft.com/office/2006/metadata/contentType"/>
@@ -9610,26 +9334,8 @@
 </ds:datastoreItem>
 </file>
 
-<file path=customXml/itemProps2.xml><?xml version="1.0" encoding="utf-8"?>
-<ds:datastoreItem xmlns:ds="http://schemas.openxmlformats.org/officeDocument/2006/customXml" ds:itemID="{7FBDB1CC-CEFB-4E46-8174-1F0AA0D30B24}">
-  <ds:schemaRefs>
-    <ds:schemaRef ds:uri="http://schemas.microsoft.com/office/2006/metadata/properties"/>
-    <ds:schemaRef ds:uri="http://schemas.microsoft.com/office/infopath/2007/PartnerControls"/>
-    <ds:schemaRef ds:uri="4873beb7-5857-4685-be1f-d57550cc96cc"/>
-  </ds:schemaRefs>
-</ds:datastoreItem>
-</file>
-
-<file path=customXml/itemProps3.xml><?xml version="1.0" encoding="utf-8"?>
-<ds:datastoreItem xmlns:ds="http://schemas.openxmlformats.org/officeDocument/2006/customXml" ds:itemID="{C01C3C56-10DB-49F7-B061-44D8728D078A}">
-  <ds:schemaRefs>
-    <ds:schemaRef ds:uri="http://schemas.microsoft.com/sharepoint/v3/contenttype/forms"/>
-  </ds:schemaRefs>
-</ds:datastoreItem>
-</file>
-
 <file path=customXml/itemProps4.xml><?xml version="1.0" encoding="utf-8"?>
-<ds:datastoreItem xmlns:ds="http://schemas.openxmlformats.org/officeDocument/2006/customXml" ds:itemID="{91046917-E8EF-4748-B366-656564E373F3}">
+<ds:datastoreItem xmlns:ds="http://schemas.openxmlformats.org/officeDocument/2006/customXml" ds:itemID="{36BEC580-B9E4-47BD-BAEE-208CDBD360AD}">
   <ds:schemaRefs>
     <ds:schemaRef ds:uri="http://schemas.openxmlformats.org/officeDocument/2006/bibliography"/>
   </ds:schemaRefs>

</xml_diff>